<commit_message>
added a table of contents, easily taken out
</commit_message>
<xml_diff>
--- a/doc/guide-6-16.docx
+++ b/doc/guide-6-16.docx
@@ -361,15 +361,734 @@
     </w:p>
     <w:p>
       <w:pPr>
+        <w:rPr>
+          <w:noProof/>
+        </w:rPr>
+      </w:pPr>
+      <w:r>
+        <w:fldChar w:fldCharType="begin"/>
+      </w:r>
+      <w:r>
+        <w:instrText xml:space="preserve"> TOC \o "1-3" </w:instrText>
+      </w:r>
+      <w:r>
+        <w:fldChar w:fldCharType="separate"/>
+      </w:r>
+    </w:p>
+    <w:p>
+      <w:pPr>
+        <w:pStyle w:val="TOC1"/>
+        <w:tabs>
+          <w:tab w:val="right" w:pos="8630"/>
+        </w:tabs>
+        <w:rPr>
+          <w:b w:val="0"/>
+          <w:caps w:val="0"/>
+          <w:noProof/>
+          <w:sz w:val="24"/>
+          <w:szCs w:val="24"/>
+          <w:u w:val="none"/>
+          <w:lang w:eastAsia="ja-JP"/>
+        </w:rPr>
+      </w:pPr>
+      <w:r>
+        <w:rPr>
+          <w:noProof/>
+        </w:rPr>
+        <w:lastRenderedPageBreak/>
+        <w:t>1. Installation</w:t>
+      </w:r>
+      <w:r>
+        <w:rPr>
+          <w:noProof/>
+        </w:rPr>
+        <w:tab/>
+      </w:r>
+      <w:r>
+        <w:rPr>
+          <w:noProof/>
+        </w:rPr>
+        <w:fldChar w:fldCharType="begin"/>
+      </w:r>
+      <w:r>
+        <w:rPr>
+          <w:noProof/>
+        </w:rPr>
+        <w:instrText xml:space="preserve"> PAGEREF _Toc328650870 \h </w:instrText>
+      </w:r>
+      <w:r>
+        <w:rPr>
+          <w:noProof/>
+        </w:rPr>
+      </w:r>
+      <w:r>
+        <w:rPr>
+          <w:noProof/>
+        </w:rPr>
+        <w:fldChar w:fldCharType="separate"/>
+      </w:r>
+      <w:r>
+        <w:rPr>
+          <w:noProof/>
+        </w:rPr>
+        <w:t>3</w:t>
+      </w:r>
+      <w:r>
+        <w:rPr>
+          <w:noProof/>
+        </w:rPr>
+        <w:fldChar w:fldCharType="end"/>
+      </w:r>
+    </w:p>
+    <w:p>
+      <w:pPr>
+        <w:pStyle w:val="TOC1"/>
+        <w:tabs>
+          <w:tab w:val="right" w:pos="8630"/>
+        </w:tabs>
+        <w:rPr>
+          <w:b w:val="0"/>
+          <w:caps w:val="0"/>
+          <w:noProof/>
+          <w:sz w:val="24"/>
+          <w:szCs w:val="24"/>
+          <w:u w:val="none"/>
+          <w:lang w:eastAsia="ja-JP"/>
+        </w:rPr>
+      </w:pPr>
+      <w:r>
+        <w:rPr>
+          <w:noProof/>
+        </w:rPr>
+        <w:t>2. An example mail reading agent</w:t>
+      </w:r>
+      <w:r>
+        <w:rPr>
+          <w:noProof/>
+        </w:rPr>
+        <w:tab/>
+      </w:r>
+      <w:r>
+        <w:rPr>
+          <w:noProof/>
+        </w:rPr>
+        <w:fldChar w:fldCharType="begin"/>
+      </w:r>
+      <w:r>
+        <w:rPr>
+          <w:noProof/>
+        </w:rPr>
+        <w:instrText xml:space="preserve"> PAGEREF _Toc328650871 \h </w:instrText>
+      </w:r>
+      <w:r>
+        <w:rPr>
+          <w:noProof/>
+        </w:rPr>
+      </w:r>
+      <w:r>
+        <w:rPr>
+          <w:noProof/>
+        </w:rPr>
+        <w:fldChar w:fldCharType="separate"/>
+      </w:r>
+      <w:r>
+        <w:rPr>
+          <w:noProof/>
+        </w:rPr>
+        <w:t>3</w:t>
+      </w:r>
+      <w:r>
+        <w:rPr>
+          <w:noProof/>
+        </w:rPr>
+        <w:fldChar w:fldCharType="end"/>
+      </w:r>
+    </w:p>
+    <w:p>
+      <w:pPr>
+        <w:pStyle w:val="TOC1"/>
+        <w:tabs>
+          <w:tab w:val="right" w:pos="8630"/>
+        </w:tabs>
+        <w:rPr>
+          <w:b w:val="0"/>
+          <w:caps w:val="0"/>
+          <w:noProof/>
+          <w:sz w:val="24"/>
+          <w:szCs w:val="24"/>
+          <w:u w:val="none"/>
+          <w:lang w:eastAsia="ja-JP"/>
+        </w:rPr>
+      </w:pPr>
+      <w:r>
+        <w:rPr>
+          <w:noProof/>
+        </w:rPr>
+        <w:t xml:space="preserve">3. The Instinctive Module - </w:t>
+      </w:r>
+      <w:r>
+        <w:rPr>
+          <w:i/>
+          <w:noProof/>
+        </w:rPr>
+        <w:t>modify</w:t>
+      </w:r>
+      <w:r>
+        <w:rPr>
+          <w:noProof/>
+        </w:rPr>
+        <w:tab/>
+      </w:r>
+      <w:r>
+        <w:rPr>
+          <w:noProof/>
+        </w:rPr>
+        <w:fldChar w:fldCharType="begin"/>
+      </w:r>
+      <w:r>
+        <w:rPr>
+          <w:noProof/>
+        </w:rPr>
+        <w:instrText xml:space="preserve"> PAGEREF _Toc328650872 \h </w:instrText>
+      </w:r>
+      <w:r>
+        <w:rPr>
+          <w:noProof/>
+        </w:rPr>
+      </w:r>
+      <w:r>
+        <w:rPr>
+          <w:noProof/>
+        </w:rPr>
+        <w:fldChar w:fldCharType="separate"/>
+      </w:r>
+      <w:r>
+        <w:rPr>
+          <w:noProof/>
+        </w:rPr>
+        <w:t>5</w:t>
+      </w:r>
+      <w:r>
+        <w:rPr>
+          <w:noProof/>
+        </w:rPr>
+        <w:fldChar w:fldCharType="end"/>
+      </w:r>
+    </w:p>
+    <w:p>
+      <w:pPr>
+        <w:pStyle w:val="TOC1"/>
+        <w:tabs>
+          <w:tab w:val="right" w:pos="8630"/>
+        </w:tabs>
+        <w:rPr>
+          <w:b w:val="0"/>
+          <w:caps w:val="0"/>
+          <w:noProof/>
+          <w:sz w:val="24"/>
+          <w:szCs w:val="24"/>
+          <w:u w:val="none"/>
+          <w:lang w:eastAsia="ja-JP"/>
+        </w:rPr>
+      </w:pPr>
+      <w:r>
+        <w:rPr>
+          <w:noProof/>
+        </w:rPr>
+        <w:t xml:space="preserve">4. The Rational Module and top-level agent behavior – </w:t>
+      </w:r>
+      <w:r>
+        <w:rPr>
+          <w:i/>
+          <w:noProof/>
+        </w:rPr>
+        <w:t>change?</w:t>
+      </w:r>
+      <w:r>
+        <w:rPr>
+          <w:noProof/>
+        </w:rPr>
+        <w:tab/>
+      </w:r>
+      <w:r>
+        <w:rPr>
+          <w:noProof/>
+        </w:rPr>
+        <w:fldChar w:fldCharType="begin"/>
+      </w:r>
+      <w:r>
+        <w:rPr>
+          <w:noProof/>
+        </w:rPr>
+        <w:instrText xml:space="preserve"> PAGEREF _Toc328650873 \h </w:instrText>
+      </w:r>
+      <w:r>
+        <w:rPr>
+          <w:noProof/>
+        </w:rPr>
+      </w:r>
+      <w:r>
+        <w:rPr>
+          <w:noProof/>
+        </w:rPr>
+        <w:fldChar w:fldCharType="separate"/>
+      </w:r>
+      <w:r>
+        <w:rPr>
+          <w:noProof/>
+        </w:rPr>
+        <w:t>7</w:t>
+      </w:r>
+      <w:r>
+        <w:rPr>
+          <w:noProof/>
+        </w:rPr>
+        <w:fldChar w:fldCharType="end"/>
+      </w:r>
+    </w:p>
+    <w:p>
+      <w:pPr>
+        <w:pStyle w:val="TOC2"/>
+        <w:tabs>
+          <w:tab w:val="right" w:pos="8630"/>
+        </w:tabs>
+        <w:rPr>
+          <w:b w:val="0"/>
+          <w:smallCaps w:val="0"/>
+          <w:noProof/>
+          <w:sz w:val="24"/>
+          <w:szCs w:val="24"/>
+          <w:lang w:eastAsia="ja-JP"/>
+        </w:rPr>
+      </w:pPr>
+      <w:r>
+        <w:rPr>
+          <w:noProof/>
+        </w:rPr>
+        <w:t xml:space="preserve">4.1 Agent API – </w:t>
+      </w:r>
+      <w:r>
+        <w:rPr>
+          <w:i/>
+          <w:noProof/>
+        </w:rPr>
+        <w:t>replace with brief description of primitive actions in python</w:t>
+      </w:r>
+      <w:r>
+        <w:rPr>
+          <w:noProof/>
+        </w:rPr>
+        <w:tab/>
+      </w:r>
+      <w:r>
+        <w:rPr>
+          <w:noProof/>
+        </w:rPr>
+        <w:fldChar w:fldCharType="begin"/>
+      </w:r>
+      <w:r>
+        <w:rPr>
+          <w:noProof/>
+        </w:rPr>
+        <w:instrText xml:space="preserve"> PAGEREF _Toc328650874 \h </w:instrText>
+      </w:r>
+      <w:r>
+        <w:rPr>
+          <w:noProof/>
+        </w:rPr>
+      </w:r>
+      <w:r>
+        <w:rPr>
+          <w:noProof/>
+        </w:rPr>
+        <w:fldChar w:fldCharType="separate"/>
+      </w:r>
+      <w:r>
+        <w:rPr>
+          <w:noProof/>
+        </w:rPr>
+        <w:t>8</w:t>
+      </w:r>
+      <w:r>
+        <w:rPr>
+          <w:noProof/>
+        </w:rPr>
+        <w:fldChar w:fldCharType="end"/>
+      </w:r>
+    </w:p>
+    <w:p>
+      <w:pPr>
+        <w:pStyle w:val="TOC1"/>
+        <w:tabs>
+          <w:tab w:val="right" w:pos="8630"/>
+        </w:tabs>
+        <w:rPr>
+          <w:b w:val="0"/>
+          <w:caps w:val="0"/>
+          <w:noProof/>
+          <w:sz w:val="24"/>
+          <w:szCs w:val="24"/>
+          <w:u w:val="none"/>
+          <w:lang w:eastAsia="ja-JP"/>
+        </w:rPr>
+      </w:pPr>
+      <w:r>
+        <w:rPr>
+          <w:noProof/>
+        </w:rPr>
+        <w:t>5. Goal-driven reactive behavior</w:t>
+      </w:r>
+      <w:r>
+        <w:rPr>
+          <w:noProof/>
+        </w:rPr>
+        <w:tab/>
+      </w:r>
+      <w:r>
+        <w:rPr>
+          <w:noProof/>
+        </w:rPr>
+        <w:fldChar w:fldCharType="begin"/>
+      </w:r>
+      <w:r>
+        <w:rPr>
+          <w:noProof/>
+        </w:rPr>
+        <w:instrText xml:space="preserve"> PAGEREF _Toc328650875 \h </w:instrText>
+      </w:r>
+      <w:r>
+        <w:rPr>
+          <w:noProof/>
+        </w:rPr>
+      </w:r>
+      <w:r>
+        <w:rPr>
+          <w:noProof/>
+        </w:rPr>
+        <w:fldChar w:fldCharType="separate"/>
+      </w:r>
+      <w:r>
+        <w:rPr>
+          <w:noProof/>
+        </w:rPr>
+        <w:t>8</w:t>
+      </w:r>
+      <w:r>
+        <w:rPr>
+          <w:noProof/>
+        </w:rPr>
+        <w:fldChar w:fldCharType="end"/>
+      </w:r>
+    </w:p>
+    <w:p>
+      <w:pPr>
+        <w:pStyle w:val="TOC2"/>
+        <w:tabs>
+          <w:tab w:val="right" w:pos="8630"/>
+        </w:tabs>
+        <w:rPr>
+          <w:b w:val="0"/>
+          <w:smallCaps w:val="0"/>
+          <w:noProof/>
+          <w:sz w:val="24"/>
+          <w:szCs w:val="24"/>
+          <w:lang w:eastAsia="ja-JP"/>
+        </w:rPr>
+      </w:pPr>
+      <w:r>
+        <w:rPr>
+          <w:noProof/>
+        </w:rPr>
+        <w:t xml:space="preserve">5.1 Programming goal-driven agents – </w:t>
+      </w:r>
+      <w:r>
+        <w:rPr>
+          <w:i/>
+          <w:noProof/>
+        </w:rPr>
+        <w:t>update for straight python programming</w:t>
+      </w:r>
+      <w:r>
+        <w:rPr>
+          <w:noProof/>
+        </w:rPr>
+        <w:t>.</w:t>
+      </w:r>
+      <w:r>
+        <w:rPr>
+          <w:noProof/>
+        </w:rPr>
+        <w:tab/>
+      </w:r>
+      <w:r>
+        <w:rPr>
+          <w:noProof/>
+        </w:rPr>
+        <w:fldChar w:fldCharType="begin"/>
+      </w:r>
+      <w:r>
+        <w:rPr>
+          <w:noProof/>
+        </w:rPr>
+        <w:instrText xml:space="preserve"> PAGEREF _Toc328650876 \h </w:instrText>
+      </w:r>
+      <w:r>
+        <w:rPr>
+          <w:noProof/>
+        </w:rPr>
+      </w:r>
+      <w:r>
+        <w:rPr>
+          <w:noProof/>
+        </w:rPr>
+        <w:fldChar w:fldCharType="separate"/>
+      </w:r>
+      <w:r>
+        <w:rPr>
+          <w:noProof/>
+        </w:rPr>
+        <w:t>9</w:t>
+      </w:r>
+      <w:r>
+        <w:rPr>
+          <w:noProof/>
+        </w:rPr>
+        <w:fldChar w:fldCharType="end"/>
+      </w:r>
+    </w:p>
+    <w:p>
+      <w:pPr>
+        <w:pStyle w:val="TOC3"/>
+        <w:tabs>
+          <w:tab w:val="right" w:pos="8630"/>
+        </w:tabs>
+        <w:rPr>
+          <w:smallCaps w:val="0"/>
+          <w:noProof/>
+          <w:sz w:val="24"/>
+          <w:szCs w:val="24"/>
+          <w:lang w:eastAsia="ja-JP"/>
+        </w:rPr>
+      </w:pPr>
+      <w:r>
+        <w:rPr>
+          <w:noProof/>
+        </w:rPr>
+        <w:t>Underlying Python definition</w:t>
+      </w:r>
+      <w:r>
+        <w:rPr>
+          <w:noProof/>
+        </w:rPr>
+        <w:tab/>
+      </w:r>
+      <w:r>
+        <w:rPr>
+          <w:noProof/>
+        </w:rPr>
+        <w:fldChar w:fldCharType="begin"/>
+      </w:r>
+      <w:r>
+        <w:rPr>
+          <w:noProof/>
+        </w:rPr>
+        <w:instrText xml:space="preserve"> PAGEREF _Toc328650877 \h </w:instrText>
+      </w:r>
+      <w:r>
+        <w:rPr>
+          <w:noProof/>
+        </w:rPr>
+      </w:r>
+      <w:r>
+        <w:rPr>
+          <w:noProof/>
+        </w:rPr>
+        <w:fldChar w:fldCharType="separate"/>
+      </w:r>
+      <w:r>
+        <w:rPr>
+          <w:noProof/>
+        </w:rPr>
+        <w:t>9</w:t>
+      </w:r>
+      <w:r>
+        <w:rPr>
+          <w:noProof/>
+        </w:rPr>
+        <w:fldChar w:fldCharType="end"/>
+      </w:r>
+    </w:p>
+    <w:p>
+      <w:pPr>
+        <w:pStyle w:val="TOC1"/>
+        <w:tabs>
+          <w:tab w:val="right" w:pos="8630"/>
+        </w:tabs>
+        <w:rPr>
+          <w:b w:val="0"/>
+          <w:caps w:val="0"/>
+          <w:noProof/>
+          <w:sz w:val="24"/>
+          <w:szCs w:val="24"/>
+          <w:u w:val="none"/>
+          <w:lang w:eastAsia="ja-JP"/>
+        </w:rPr>
+      </w:pPr>
+      <w:r>
+        <w:rPr>
+          <w:noProof/>
+        </w:rPr>
+        <w:t>6. Inter-Agent Communication</w:t>
+      </w:r>
+      <w:r>
+        <w:rPr>
+          <w:noProof/>
+        </w:rPr>
+        <w:tab/>
+      </w:r>
+      <w:r>
+        <w:rPr>
+          <w:noProof/>
+        </w:rPr>
+        <w:fldChar w:fldCharType="begin"/>
+      </w:r>
+      <w:r>
+        <w:rPr>
+          <w:noProof/>
+        </w:rPr>
+        <w:instrText xml:space="preserve"> PAGEREF _Toc328650878 \h </w:instrText>
+      </w:r>
+      <w:r>
+        <w:rPr>
+          <w:noProof/>
+        </w:rPr>
+      </w:r>
+      <w:r>
+        <w:rPr>
+          <w:noProof/>
+        </w:rPr>
+        <w:fldChar w:fldCharType="separate"/>
+      </w:r>
+      <w:r>
+        <w:rPr>
+          <w:noProof/>
+        </w:rPr>
+        <w:t>10</w:t>
+      </w:r>
+      <w:r>
+        <w:rPr>
+          <w:noProof/>
+        </w:rPr>
+        <w:fldChar w:fldCharType="end"/>
+      </w:r>
+    </w:p>
+    <w:p>
+      <w:pPr>
+        <w:pStyle w:val="TOC2"/>
+        <w:tabs>
+          <w:tab w:val="right" w:pos="8630"/>
+        </w:tabs>
+        <w:rPr>
+          <w:b w:val="0"/>
+          <w:smallCaps w:val="0"/>
+          <w:noProof/>
+          <w:sz w:val="24"/>
+          <w:szCs w:val="24"/>
+          <w:lang w:eastAsia="ja-JP"/>
+        </w:rPr>
+      </w:pPr>
+      <w:r>
+        <w:rPr>
+          <w:noProof/>
+        </w:rPr>
+        <w:t>How this works – change?</w:t>
+      </w:r>
+      <w:r>
+        <w:rPr>
+          <w:noProof/>
+        </w:rPr>
+        <w:tab/>
+      </w:r>
+      <w:r>
+        <w:rPr>
+          <w:noProof/>
+        </w:rPr>
+        <w:fldChar w:fldCharType="begin"/>
+      </w:r>
+      <w:r>
+        <w:rPr>
+          <w:noProof/>
+        </w:rPr>
+        <w:instrText xml:space="preserve"> PAGEREF _Toc328650879 \h </w:instrText>
+      </w:r>
+      <w:r>
+        <w:rPr>
+          <w:noProof/>
+        </w:rPr>
+      </w:r>
+      <w:r>
+        <w:rPr>
+          <w:noProof/>
+        </w:rPr>
+        <w:fldChar w:fldCharType="separate"/>
+      </w:r>
+      <w:r>
+        <w:rPr>
+          <w:noProof/>
+        </w:rPr>
+        <w:t>10</w:t>
+      </w:r>
+      <w:r>
+        <w:rPr>
+          <w:noProof/>
+        </w:rPr>
+        <w:fldChar w:fldCharType="end"/>
+      </w:r>
+    </w:p>
+    <w:p>
+      <w:r>
+        <w:fldChar w:fldCharType="end"/>
+      </w:r>
+    </w:p>
+    <w:p/>
+    <w:p/>
+    <w:p/>
+    <w:p/>
+    <w:p/>
+    <w:p/>
+    <w:p/>
+    <w:p/>
+    <w:p/>
+    <w:p/>
+    <w:p/>
+    <w:p/>
+    <w:p/>
+    <w:p/>
+    <w:p/>
+    <w:p/>
+    <w:p/>
+    <w:p/>
+    <w:p/>
+    <w:p/>
+    <w:p/>
+    <w:p/>
+    <w:p/>
+    <w:p/>
+    <w:p/>
+    <w:p/>
+    <w:p/>
+    <w:p>
+      <w:pPr>
         <w:pStyle w:val="Heading1"/>
       </w:pPr>
-      <w:r>
-        <w:lastRenderedPageBreak/>
+      <w:bookmarkStart w:id="0" w:name="_Toc328650870"/>
+      <w:r>
         <w:t xml:space="preserve">1. </w:t>
       </w:r>
       <w:r>
         <w:t>Installation</w:t>
       </w:r>
+      <w:bookmarkEnd w:id="0"/>
     </w:p>
     <w:p/>
     <w:p>
@@ -505,15 +1224,7 @@
         <w:t>Go to a</w:t>
       </w:r>
       <w:r>
-        <w:t xml:space="preserve"> command line interface like </w:t>
-      </w:r>
-      <w:proofErr w:type="spellStart"/>
-      <w:r>
-        <w:t>linux</w:t>
-      </w:r>
-      <w:proofErr w:type="spellEnd"/>
-      <w:r>
-        <w:t xml:space="preserve"> or terminal. </w:t>
+        <w:t xml:space="preserve"> command line interface like linux or terminal. </w:t>
       </w:r>
     </w:p>
     <w:p>
@@ -530,13 +1241,8 @@
       <w:r>
         <w:t xml:space="preserve">the </w:t>
       </w:r>
-      <w:proofErr w:type="spellStart"/>
-      <w:r>
-        <w:t>git</w:t>
-      </w:r>
-      <w:proofErr w:type="spellEnd"/>
-      <w:r>
-        <w:t xml:space="preserve"> repository, move it to th</w:t>
+      <w:r>
+        <w:t>git repository, move it to th</w:t>
       </w:r>
       <w:r>
         <w:t>e directory that contains DASH</w:t>
@@ -587,15 +1293,7 @@
         <w:t xml:space="preserve">choose to </w:t>
       </w:r>
       <w:r>
-        <w:t xml:space="preserve">use </w:t>
-      </w:r>
-      <w:proofErr w:type="spellStart"/>
-      <w:r>
-        <w:t>Pycharm</w:t>
-      </w:r>
-      <w:proofErr w:type="spellEnd"/>
-      <w:r>
-        <w:t xml:space="preserve"> or another application which runs python</w:t>
+        <w:t>use Pycharm or another application which runs python</w:t>
       </w:r>
       <w:r>
         <w:t xml:space="preserve"> if you choose to do so. </w:t>
@@ -605,12 +1303,14 @@
       <w:pPr>
         <w:pStyle w:val="Heading1"/>
       </w:pPr>
+      <w:bookmarkStart w:id="1" w:name="_Toc328650871"/>
       <w:r>
         <w:t xml:space="preserve">2. </w:t>
       </w:r>
       <w:r>
         <w:t>An example mail reading agent</w:t>
       </w:r>
+      <w:bookmarkEnd w:id="1"/>
     </w:p>
     <w:p/>
     <w:p>
@@ -734,18 +1434,13 @@
     <w:p/>
     <w:p>
       <w:r>
-        <w:t xml:space="preserve">In this case, the agent has 2 sets of </w:t>
-      </w:r>
-      <w:proofErr w:type="gramStart"/>
-      <w:r>
-        <w:t>goals</w:t>
-      </w:r>
-      <w:r>
-        <w:t>(</w:t>
-      </w:r>
-      <w:proofErr w:type="gramEnd"/>
-      <w:r>
-        <w:t>seen in the figure to the right)</w:t>
+        <w:t>In this case, the agent has 2 sets of goals</w:t>
+      </w:r>
+      <w:r>
+        <w:t xml:space="preserve"> </w:t>
+      </w:r>
+      <w:r>
+        <w:t>(seen in the figure to the right)</w:t>
       </w:r>
       <w:r>
         <w:t>:</w:t>
@@ -901,7 +1596,7 @@
                 <v:stroke joinstyle="miter"/>
                 <v:path gradientshapeok="t" o:connecttype="rect"/>
               </v:shapetype>
-              <v:shape id="Text Box 10" o:spid="_x0000_s1026" type="#_x0000_t202" style="position:absolute;margin-left:438.85pt;margin-top:19.6pt;width:84pt;height:105.5pt;z-index:251663360;visibility:visible;mso-wrap-style:square;mso-width-percent:0;mso-height-percent:0;mso-wrap-distance-left:9pt;mso-wrap-distance-top:0;mso-wrap-distance-right:9pt;mso-wrap-distance-bottom:0;mso-position-horizontal:absolute;mso-position-horizontal-relative:text;mso-position-vertical:absolute;mso-position-vertical-relative:text;mso-width-percent:0;mso-height-percent:0;mso-width-relative:margin;mso-height-relative:margin;v-text-anchor:top" o:gfxdata="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" filled="f" stroked="f">
+              <v:shape id="Text Box 10" o:spid="_x0000_s1026" type="#_x0000_t202" style="position:absolute;margin-left:438.85pt;margin-top:19.6pt;width:84pt;height:105.5pt;z-index:251663360;visibility:visible;mso-wrap-style:square;mso-width-percent:0;mso-height-percent:0;mso-wrap-distance-left:9pt;mso-wrap-distance-top:0;mso-wrap-distance-right:9pt;mso-wrap-distance-bottom:0;mso-position-horizontal:absolute;mso-position-horizontal-relative:text;mso-position-vertical:absolute;mso-position-vertical-relative:text;mso-width-percent:0;mso-height-percent:0;mso-width-relative:margin;mso-height-relative:margin;v-text-anchor:top" o:gfxdata="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" filled="f" stroked="f">
                 <v:textbox>
                   <w:txbxContent>
                     <w:p>
@@ -1054,7 +1749,7 @@
           </mc:Choice>
           <mc:Fallback>
             <w:pict>
-              <v:shape id="Text Box 9" o:spid="_x0000_s1027" type="#_x0000_t202" style="position:absolute;margin-left:439.65pt;margin-top:-41.1pt;width:76.2pt;height:88.25pt;z-index:251662336;visibility:visible;mso-wrap-style:square;mso-width-percent:0;mso-height-percent:0;mso-wrap-distance-left:9pt;mso-wrap-distance-top:0;mso-wrap-distance-right:9pt;mso-wrap-distance-bottom:0;mso-position-horizontal:absolute;mso-position-horizontal-relative:text;mso-position-vertical:absolute;mso-position-vertical-relative:text;mso-width-percent:0;mso-height-percent:0;mso-width-relative:margin;mso-height-relative:margin;v-text-anchor:top" o:gfxdata="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" filled="f" stroked="f">
+              <v:shape id="Text Box 9" o:spid="_x0000_s1027" type="#_x0000_t202" style="position:absolute;margin-left:439.65pt;margin-top:-41.1pt;width:76.2pt;height:88.25pt;z-index:251662336;visibility:visible;mso-wrap-style:square;mso-width-percent:0;mso-height-percent:0;mso-wrap-distance-left:9pt;mso-wrap-distance-top:0;mso-wrap-distance-right:9pt;mso-wrap-distance-bottom:0;mso-position-horizontal:absolute;mso-position-horizontal-relative:text;mso-position-vertical:absolute;mso-position-vertical-relative:text;mso-width-percent:0;mso-height-percent:0;mso-width-relative:margin;mso-height-relative:margin;v-text-anchor:top" o:gfxdata="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" filled="f" stroked="f">
                 <v:textbox>
                   <w:txbxContent>
                     <w:p>
@@ -1182,30 +1877,14 @@
                                 <w:b/>
                                 <w:color w:val="365F91" w:themeColor="accent1" w:themeShade="BF"/>
                               </w:rPr>
-                              <w:t xml:space="preserve">New </w:t>
-                            </w:r>
-                            <w:proofErr w:type="gramStart"/>
-                            <w:r>
-                              <w:rPr>
-                                <w:b/>
-                                <w:color w:val="365F91" w:themeColor="accent1" w:themeShade="BF"/>
-                              </w:rPr>
-                              <w:t>York</w:t>
+                              <w:t>New York</w:t>
                             </w:r>
                             <w:r>
                               <w:rPr>
                                 <w:b/>
                                 <w:color w:val="365F91" w:themeColor="accent1" w:themeShade="BF"/>
                               </w:rPr>
-                              <w:t xml:space="preserve"> .</w:t>
-                            </w:r>
-                            <w:proofErr w:type="gramEnd"/>
-                            <w:r>
-                              <w:rPr>
-                                <w:b/>
-                                <w:color w:val="365F91" w:themeColor="accent1" w:themeShade="BF"/>
-                              </w:rPr>
-                              <w:t xml:space="preserve">      </w:t>
+                              <w:t xml:space="preserve"> .      </w:t>
                             </w:r>
                             <w:r>
                               <w:rPr>
@@ -1237,7 +1916,7 @@
           </mc:Choice>
           <mc:Fallback>
             <w:pict>
-              <v:shape id="Text Box 8" o:spid="_x0000_s1028" type="#_x0000_t202" style="position:absolute;margin-left:-78.05pt;margin-top:43.5pt;width:102.85pt;height:66.85pt;z-index:251661312;visibility:visible;mso-wrap-style:square;mso-width-percent:0;mso-height-percent:0;mso-wrap-distance-left:9pt;mso-wrap-distance-top:0;mso-wrap-distance-right:9pt;mso-wrap-distance-bottom:0;mso-position-horizontal:absolute;mso-position-horizontal-relative:text;mso-position-vertical:absolute;mso-position-vertical-relative:text;mso-width-percent:0;mso-height-percent:0;mso-width-relative:margin;mso-height-relative:margin;v-text-anchor:top" o:gfxdata="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" filled="f" stroked="f">
+              <v:shape id="Text Box 8" o:spid="_x0000_s1028" type="#_x0000_t202" style="position:absolute;margin-left:-78.05pt;margin-top:43.5pt;width:102.85pt;height:66.85pt;z-index:251661312;visibility:visible;mso-wrap-style:square;mso-width-percent:0;mso-height-percent:0;mso-wrap-distance-left:9pt;mso-wrap-distance-top:0;mso-wrap-distance-right:9pt;mso-wrap-distance-bottom:0;mso-position-horizontal:absolute;mso-position-horizontal-relative:text;mso-position-vertical:absolute;mso-position-vertical-relative:text;mso-width-percent:0;mso-height-percent:0;mso-width-relative:margin;mso-height-relative:margin;v-text-anchor:top" o:gfxdata="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" filled="f" stroked="f">
                 <v:textbox>
                   <w:txbxContent>
                     <w:p>
@@ -1267,30 +1946,14 @@
                           <w:b/>
                           <w:color w:val="365F91" w:themeColor="accent1" w:themeShade="BF"/>
                         </w:rPr>
-                        <w:t xml:space="preserve">New </w:t>
-                      </w:r>
-                      <w:proofErr w:type="gramStart"/>
-                      <w:r>
-                        <w:rPr>
-                          <w:b/>
-                          <w:color w:val="365F91" w:themeColor="accent1" w:themeShade="BF"/>
-                        </w:rPr>
-                        <w:t>York</w:t>
+                        <w:t>New York</w:t>
                       </w:r>
                       <w:r>
                         <w:rPr>
                           <w:b/>
                           <w:color w:val="365F91" w:themeColor="accent1" w:themeShade="BF"/>
                         </w:rPr>
-                        <w:t xml:space="preserve"> .</w:t>
-                      </w:r>
-                      <w:proofErr w:type="gramEnd"/>
-                      <w:r>
-                        <w:rPr>
-                          <w:b/>
-                          <w:color w:val="365F91" w:themeColor="accent1" w:themeShade="BF"/>
-                        </w:rPr>
-                        <w:t xml:space="preserve">      </w:t>
+                        <w:t xml:space="preserve"> .      </w:t>
                       </w:r>
                       <w:r>
                         <w:rPr>
@@ -1418,7 +2081,7 @@
           </mc:Choice>
           <mc:Fallback>
             <w:pict>
-              <v:shape id="Text Box 7" o:spid="_x0000_s1029" type="#_x0000_t202" style="position:absolute;margin-left:-1in;margin-top:-52.35pt;width:101.1pt;height:69.4pt;z-index:251660288;visibility:visible;mso-wrap-style:square;mso-width-percent:0;mso-height-percent:0;mso-wrap-distance-left:9pt;mso-wrap-distance-top:0;mso-wrap-distance-right:9pt;mso-wrap-distance-bottom:0;mso-position-horizontal:absolute;mso-position-horizontal-relative:text;mso-position-vertical:absolute;mso-position-vertical-relative:text;mso-width-percent:0;mso-height-percent:0;mso-width-relative:margin;mso-height-relative:margin;v-text-anchor:top" o:gfxdata="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" filled="f" stroked="f">
+              <v:shape id="Text Box 7" o:spid="_x0000_s1029" type="#_x0000_t202" style="position:absolute;margin-left:-1in;margin-top:-52.35pt;width:101.1pt;height:69.4pt;z-index:251660288;visibility:visible;mso-wrap-style:square;mso-width-percent:0;mso-height-percent:0;mso-wrap-distance-left:9pt;mso-wrap-distance-top:0;mso-wrap-distance-right:9pt;mso-wrap-distance-bottom:0;mso-position-horizontal:absolute;mso-position-horizontal-relative:text;mso-position-vertical:absolute;mso-position-vertical-relative:text;mso-width-percent:0;mso-height-percent:0;mso-width-relative:margin;mso-height-relative:margin;v-text-anchor:top" o:gfxdata="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" filled="f" stroked="f">
                 <v:textbox>
                   <w:txbxContent>
                     <w:p>
@@ -1570,8 +2233,6 @@
           <w:i/>
         </w:rPr>
       </w:pPr>
-      <w:bookmarkStart w:id="0" w:name="_GoBack"/>
-      <w:bookmarkEnd w:id="0"/>
     </w:p>
     <w:p>
       <w:pPr>
@@ -1718,6 +2379,7 @@
       <w:pPr>
         <w:pStyle w:val="Heading1"/>
       </w:pPr>
+      <w:bookmarkStart w:id="2" w:name="_Toc328650872"/>
       <w:r>
         <w:t>3. The Instinctive Module</w:t>
       </w:r>
@@ -1730,19 +2392,12 @@
         </w:rPr>
         <w:t>modify</w:t>
       </w:r>
+      <w:bookmarkEnd w:id="2"/>
     </w:p>
     <w:p/>
     <w:p>
       <w:r>
-        <w:t>The dual-process model of human behavior includes two distinct systems of reasoning: one that makes fast, instinctive decisions based on its perception of the world and one that performs slower, more conscious and deliberative reasoning. According to this theory, humans are generally aware only of the rational system, while the instinctive system is constantly suggesting decisions and is more frequently involved in our outward behavior. In the psychological literature, these systems are often called respectively “system 1” and “system 2”, in order to reduce any prejudice from their naming as to which is more likely to offer correct decisions or has general control [</w:t>
-      </w:r>
-      <w:proofErr w:type="spellStart"/>
-      <w:r>
-        <w:t>Stanovich</w:t>
-      </w:r>
-      <w:proofErr w:type="spellEnd"/>
-      <w:r>
-        <w:t xml:space="preserve"> &amp; West 00]. Here, we will refer to them as the “instinctive” module and “rational” module for ease of reference. </w:t>
+        <w:t xml:space="preserve">The dual-process model of human behavior includes two distinct systems of reasoning: one that makes fast, instinctive decisions based on its perception of the world and one that performs slower, more conscious and deliberative reasoning. According to this theory, humans are generally aware only of the rational system, while the instinctive system is constantly suggesting decisions and is more frequently involved in our outward behavior. In the psychological literature, these systems are often called respectively “system 1” and “system 2”, in order to reduce any prejudice from their naming as to which is more likely to offer correct decisions or has general control [Stanovich &amp; West 00]. Here, we will refer to them as the “instinctive” module and “rational” module for ease of reference. </w:t>
       </w:r>
     </w:p>
     <w:p/>
@@ -1754,15 +2409,7 @@
     <w:p/>
     <w:p>
       <w:r>
-        <w:t xml:space="preserve">Here, for example, are some of the rules in use in the </w:t>
-      </w:r>
-      <w:proofErr w:type="spellStart"/>
-      <w:r>
-        <w:t>mailReader</w:t>
-      </w:r>
-      <w:proofErr w:type="spellEnd"/>
-      <w:r>
-        <w:t xml:space="preserve"> agent:</w:t>
+        <w:t>Here, for example, are some of the rules in use in the mailReader agent:</w:t>
       </w:r>
     </w:p>
     <w:p/>
@@ -1774,7 +2421,6 @@
           <w:szCs w:val="22"/>
         </w:rPr>
       </w:pPr>
-      <w:proofErr w:type="gramStart"/>
       <w:r>
         <w:rPr>
           <w:rFonts w:ascii="Courier" w:hAnsi="Courier"/>
@@ -1784,76 +2430,21 @@
         </w:rPr>
         <w:t>if</w:t>
       </w:r>
-      <w:proofErr w:type="gramEnd"/>
       <w:r>
         <w:rPr>
           <w:rFonts w:ascii="Courier" w:hAnsi="Courier"/>
           <w:sz w:val="22"/>
           <w:szCs w:val="22"/>
         </w:rPr>
-        <w:t xml:space="preserve"> </w:t>
-      </w:r>
-      <w:proofErr w:type="spellStart"/>
+        <w:t xml:space="preserve"> url(ID,Url) </w:t>
+      </w:r>
       <w:r>
         <w:rPr>
           <w:rFonts w:ascii="Courier" w:hAnsi="Courier"/>
           <w:sz w:val="22"/>
           <w:szCs w:val="22"/>
         </w:rPr>
-        <w:t>url</w:t>
-      </w:r>
-      <w:proofErr w:type="spellEnd"/>
-      <w:r>
-        <w:rPr>
-          <w:rFonts w:ascii="Courier" w:hAnsi="Courier"/>
-          <w:sz w:val="22"/>
-          <w:szCs w:val="22"/>
-        </w:rPr>
-        <w:t>(</w:t>
-      </w:r>
-      <w:proofErr w:type="spellStart"/>
-      <w:r>
-        <w:rPr>
-          <w:rFonts w:ascii="Courier" w:hAnsi="Courier"/>
-          <w:sz w:val="22"/>
-          <w:szCs w:val="22"/>
-        </w:rPr>
-        <w:t>ID,Url</w:t>
-      </w:r>
-      <w:proofErr w:type="spellEnd"/>
-      <w:r>
-        <w:rPr>
-          <w:rFonts w:ascii="Courier" w:hAnsi="Courier"/>
-          <w:sz w:val="22"/>
-          <w:szCs w:val="22"/>
-        </w:rPr>
-        <w:t xml:space="preserve">) </w:t>
-      </w:r>
-      <w:r>
-        <w:rPr>
-          <w:rFonts w:ascii="Courier" w:hAnsi="Courier"/>
-          <w:sz w:val="22"/>
-          <w:szCs w:val="22"/>
-        </w:rPr>
-        <w:t>and short(</w:t>
-      </w:r>
-      <w:proofErr w:type="spellStart"/>
-      <w:r>
-        <w:rPr>
-          <w:rFonts w:ascii="Courier" w:hAnsi="Courier"/>
-          <w:sz w:val="22"/>
-          <w:szCs w:val="22"/>
-        </w:rPr>
-        <w:t>Url</w:t>
-      </w:r>
-      <w:proofErr w:type="spellEnd"/>
-      <w:r>
-        <w:rPr>
-          <w:rFonts w:ascii="Courier" w:hAnsi="Courier"/>
-          <w:sz w:val="22"/>
-          <w:szCs w:val="22"/>
-        </w:rPr>
-        <w:t xml:space="preserve">) </w:t>
+        <w:t xml:space="preserve">and short(Url) </w:t>
       </w:r>
     </w:p>
     <w:p>
@@ -1873,7 +2464,6 @@
         </w:rPr>
         <w:t xml:space="preserve">  </w:t>
       </w:r>
-      <w:proofErr w:type="gramStart"/>
       <w:r>
         <w:rPr>
           <w:rFonts w:ascii="Courier" w:hAnsi="Courier"/>
@@ -1883,7 +2473,6 @@
         </w:rPr>
         <w:t>then</w:t>
       </w:r>
-      <w:proofErr w:type="gramEnd"/>
       <w:r>
         <w:rPr>
           <w:rFonts w:ascii="Courier" w:hAnsi="Courier"/>
@@ -1898,51 +2487,23 @@
           <w:sz w:val="22"/>
           <w:szCs w:val="22"/>
         </w:rPr>
-        <w:t>(</w:t>
-      </w:r>
-      <w:proofErr w:type="spellStart"/>
+        <w:t>(followLink(</w:t>
+      </w:r>
       <w:r>
         <w:rPr>
           <w:rFonts w:ascii="Courier" w:hAnsi="Courier"/>
           <w:sz w:val="22"/>
           <w:szCs w:val="22"/>
         </w:rPr>
-        <w:t>followLink</w:t>
-      </w:r>
-      <w:proofErr w:type="spellEnd"/>
+        <w:t>Url,</w:t>
+      </w:r>
       <w:r>
         <w:rPr>
           <w:rFonts w:ascii="Courier" w:hAnsi="Courier"/>
           <w:sz w:val="22"/>
           <w:szCs w:val="22"/>
         </w:rPr>
-        <w:t>(</w:t>
-      </w:r>
-      <w:proofErr w:type="spellStart"/>
-      <w:r>
-        <w:rPr>
-          <w:rFonts w:ascii="Courier" w:hAnsi="Courier"/>
-          <w:sz w:val="22"/>
-          <w:szCs w:val="22"/>
-        </w:rPr>
-        <w:t>Url,</w:t>
-      </w:r>
-      <w:r>
-        <w:rPr>
-          <w:rFonts w:ascii="Courier" w:hAnsi="Courier"/>
-          <w:sz w:val="22"/>
-          <w:szCs w:val="22"/>
-        </w:rPr>
-        <w:t>ID</w:t>
-      </w:r>
-      <w:proofErr w:type="spellEnd"/>
-      <w:r>
-        <w:rPr>
-          <w:rFonts w:ascii="Courier" w:hAnsi="Courier"/>
-          <w:sz w:val="22"/>
-          <w:szCs w:val="22"/>
-        </w:rPr>
-        <w:t xml:space="preserve">)) </w:t>
+        <w:t xml:space="preserve">ID)) </w:t>
       </w:r>
       <w:r>
         <w:rPr>
@@ -1979,7 +2540,6 @@
           <w:szCs w:val="22"/>
         </w:rPr>
       </w:pPr>
-      <w:proofErr w:type="gramStart"/>
       <w:r>
         <w:rPr>
           <w:rFonts w:ascii="Courier" w:hAnsi="Courier"/>
@@ -1989,32 +2549,13 @@
         </w:rPr>
         <w:t>if</w:t>
       </w:r>
-      <w:proofErr w:type="gramEnd"/>
       <w:r>
         <w:rPr>
           <w:rFonts w:ascii="Courier" w:hAnsi="Courier"/>
           <w:sz w:val="22"/>
           <w:szCs w:val="22"/>
         </w:rPr>
-        <w:t xml:space="preserve"> </w:t>
-      </w:r>
-      <w:proofErr w:type="spellStart"/>
-      <w:r>
-        <w:rPr>
-          <w:rFonts w:ascii="Courier" w:hAnsi="Courier"/>
-          <w:sz w:val="22"/>
-          <w:szCs w:val="22"/>
-        </w:rPr>
-        <w:t>doNotReply</w:t>
-      </w:r>
-      <w:proofErr w:type="spellEnd"/>
-      <w:r>
-        <w:rPr>
-          <w:rFonts w:ascii="Courier" w:hAnsi="Courier"/>
-          <w:sz w:val="22"/>
-          <w:szCs w:val="22"/>
-        </w:rPr>
-        <w:t xml:space="preserve">(ID) </w:t>
+        <w:t xml:space="preserve"> doNotReply(ID) </w:t>
       </w:r>
       <w:r>
         <w:rPr>
@@ -2039,51 +2580,23 @@
           <w:sz w:val="22"/>
           <w:szCs w:val="22"/>
         </w:rPr>
-        <w:t>(</w:t>
-      </w:r>
-      <w:proofErr w:type="spellStart"/>
+        <w:t>(followLink(</w:t>
+      </w:r>
       <w:r>
         <w:rPr>
           <w:rFonts w:ascii="Courier" w:hAnsi="Courier"/>
           <w:sz w:val="22"/>
           <w:szCs w:val="22"/>
         </w:rPr>
-        <w:t>followLink</w:t>
-      </w:r>
-      <w:proofErr w:type="spellEnd"/>
+        <w:t>Url,</w:t>
+      </w:r>
       <w:r>
         <w:rPr>
           <w:rFonts w:ascii="Courier" w:hAnsi="Courier"/>
           <w:sz w:val="22"/>
           <w:szCs w:val="22"/>
         </w:rPr>
-        <w:t>(</w:t>
-      </w:r>
-      <w:proofErr w:type="spellStart"/>
-      <w:r>
-        <w:rPr>
-          <w:rFonts w:ascii="Courier" w:hAnsi="Courier"/>
-          <w:sz w:val="22"/>
-          <w:szCs w:val="22"/>
-        </w:rPr>
-        <w:t>Url,</w:t>
-      </w:r>
-      <w:r>
-        <w:rPr>
-          <w:rFonts w:ascii="Courier" w:hAnsi="Courier"/>
-          <w:sz w:val="22"/>
-          <w:szCs w:val="22"/>
-        </w:rPr>
-        <w:t>ID</w:t>
-      </w:r>
-      <w:proofErr w:type="spellEnd"/>
-      <w:r>
-        <w:rPr>
-          <w:rFonts w:ascii="Courier" w:hAnsi="Courier"/>
-          <w:sz w:val="22"/>
-          <w:szCs w:val="22"/>
-        </w:rPr>
-        <w:t xml:space="preserve">)) </w:t>
+        <w:t xml:space="preserve">ID)) </w:t>
       </w:r>
       <w:r>
         <w:rPr>
@@ -2120,7 +2633,6 @@
           <w:szCs w:val="22"/>
         </w:rPr>
       </w:pPr>
-      <w:proofErr w:type="gramStart"/>
       <w:r>
         <w:rPr>
           <w:rFonts w:ascii="Courier" w:hAnsi="Courier"/>
@@ -2130,32 +2642,13 @@
         </w:rPr>
         <w:t>if</w:t>
       </w:r>
-      <w:proofErr w:type="gramEnd"/>
       <w:r>
         <w:rPr>
           <w:rFonts w:ascii="Courier" w:hAnsi="Courier"/>
           <w:sz w:val="22"/>
           <w:szCs w:val="22"/>
         </w:rPr>
-        <w:t xml:space="preserve"> </w:t>
-      </w:r>
-      <w:proofErr w:type="spellStart"/>
-      <w:r>
-        <w:rPr>
-          <w:rFonts w:ascii="Courier" w:hAnsi="Courier"/>
-          <w:sz w:val="22"/>
-          <w:szCs w:val="22"/>
-        </w:rPr>
-        <w:t>url</w:t>
-      </w:r>
-      <w:proofErr w:type="spellEnd"/>
-      <w:r>
-        <w:rPr>
-          <w:rFonts w:ascii="Courier" w:hAnsi="Courier"/>
-          <w:sz w:val="22"/>
-          <w:szCs w:val="22"/>
-        </w:rPr>
-        <w:t xml:space="preserve">(ID,_) </w:t>
+        <w:t xml:space="preserve"> url(ID,_) </w:t>
       </w:r>
       <w:r>
         <w:rPr>
@@ -2180,51 +2673,23 @@
           <w:sz w:val="22"/>
           <w:szCs w:val="22"/>
         </w:rPr>
-        <w:t>(</w:t>
-      </w:r>
-      <w:proofErr w:type="spellStart"/>
+        <w:t>(followLink(</w:t>
+      </w:r>
       <w:r>
         <w:rPr>
           <w:rFonts w:ascii="Courier" w:hAnsi="Courier"/>
           <w:sz w:val="22"/>
           <w:szCs w:val="22"/>
         </w:rPr>
-        <w:t>followLink</w:t>
-      </w:r>
-      <w:proofErr w:type="spellEnd"/>
+        <w:t>Url,</w:t>
+      </w:r>
       <w:r>
         <w:rPr>
           <w:rFonts w:ascii="Courier" w:hAnsi="Courier"/>
           <w:sz w:val="22"/>
           <w:szCs w:val="22"/>
         </w:rPr>
-        <w:t>(</w:t>
-      </w:r>
-      <w:proofErr w:type="spellStart"/>
-      <w:r>
-        <w:rPr>
-          <w:rFonts w:ascii="Courier" w:hAnsi="Courier"/>
-          <w:sz w:val="22"/>
-          <w:szCs w:val="22"/>
-        </w:rPr>
-        <w:t>Url,</w:t>
-      </w:r>
-      <w:r>
-        <w:rPr>
-          <w:rFonts w:ascii="Courier" w:hAnsi="Courier"/>
-          <w:sz w:val="22"/>
-          <w:szCs w:val="22"/>
-        </w:rPr>
-        <w:t>ID</w:t>
-      </w:r>
-      <w:proofErr w:type="spellEnd"/>
-      <w:r>
-        <w:rPr>
-          <w:rFonts w:ascii="Courier" w:hAnsi="Courier"/>
-          <w:sz w:val="22"/>
-          <w:szCs w:val="22"/>
-        </w:rPr>
-        <w:t xml:space="preserve">)) </w:t>
+        <w:t xml:space="preserve">ID)) </w:t>
       </w:r>
       <w:r>
         <w:rPr>
@@ -2247,43 +2712,25 @@
     <w:p/>
     <w:p>
       <w:r>
-        <w:t xml:space="preserve">Each rule begins with “if” and has three pieces, separated by the words “then” and “at”. The first piece, before “then” is the rule precondition, which uses variables and logical connectives to specify a pattern that might match many facts in the instinctive module’s memory. For example, the first rule will match any </w:t>
-      </w:r>
-      <w:proofErr w:type="spellStart"/>
-      <w:r>
+        <w:t xml:space="preserve">Each rule begins with “if” and has three pieces, separated by the words “then” and “at”. The first piece, before “then” is the rule precondition, which uses variables and logical connectives to specify a pattern that might match many facts in the instinctive module’s memory. For example, the first rule will match any Url that is short found in an email message, binding the variable </w:t>
+      </w:r>
+      <w:r>
+        <w:rPr>
+          <w:rFonts w:ascii="Courier" w:hAnsi="Courier"/>
+        </w:rPr>
+        <w:t>ID</w:t>
+      </w:r>
+      <w:r>
+        <w:t xml:space="preserve"> to the email message and </w:t>
+      </w:r>
+      <w:r>
+        <w:rPr>
+          <w:rFonts w:ascii="Courier" w:hAnsi="Courier"/>
+        </w:rPr>
         <w:t>Url</w:t>
       </w:r>
-      <w:proofErr w:type="spellEnd"/>
-      <w:r>
-        <w:t xml:space="preserve"> that is short found in an email message, binding the variable </w:t>
-      </w:r>
-      <w:r>
-        <w:rPr>
-          <w:rFonts w:ascii="Courier" w:hAnsi="Courier"/>
-        </w:rPr>
-        <w:t>ID</w:t>
-      </w:r>
-      <w:r>
-        <w:t xml:space="preserve"> to the email message and </w:t>
-      </w:r>
-      <w:proofErr w:type="spellStart"/>
-      <w:r>
-        <w:rPr>
-          <w:rFonts w:ascii="Courier" w:hAnsi="Courier"/>
-        </w:rPr>
-        <w:t>Url</w:t>
-      </w:r>
-      <w:proofErr w:type="spellEnd"/>
-      <w:r>
-        <w:t xml:space="preserve"> to the </w:t>
-      </w:r>
-      <w:proofErr w:type="spellStart"/>
-      <w:r>
-        <w:t>Url</w:t>
-      </w:r>
-      <w:proofErr w:type="spellEnd"/>
-      <w:r>
-        <w:t xml:space="preserve">. The definition of “short” is given elsewhere. For matches to this pattern, the rule changes the activation strength of its consequent, in this case </w:t>
+      <w:r>
+        <w:t xml:space="preserve"> to the Url. The definition of “short” is given elsewhere. For matches to this pattern, the rule changes the activation strength of its consequent, in this case </w:t>
       </w:r>
       <w:r>
         <w:rPr>
@@ -2299,88 +2746,77 @@
           <w:sz w:val="22"/>
           <w:szCs w:val="22"/>
         </w:rPr>
-        <w:t>(</w:t>
-      </w:r>
-      <w:proofErr w:type="spellStart"/>
+        <w:t>(followLink(ID))</w:t>
+      </w:r>
+      <w:r>
+        <w:t xml:space="preserve">, specified between the words </w:t>
+      </w:r>
+      <w:r>
+        <w:rPr>
+          <w:rFonts w:ascii="Courier" w:hAnsi="Courier"/>
+        </w:rPr>
+        <w:t>then</w:t>
+      </w:r>
+      <w:r>
+        <w:t xml:space="preserve"> and </w:t>
+      </w:r>
+      <w:r>
+        <w:rPr>
+          <w:rFonts w:ascii="Courier" w:hAnsi="Courier"/>
+        </w:rPr>
+        <w:t>at</w:t>
+      </w:r>
+      <w:r>
+        <w:t xml:space="preserve"> in the rule. Semantically, this can be interpreted as a suggestion that the agent follow the link.</w:t>
+      </w:r>
+    </w:p>
+    <w:p/>
+    <w:p>
+      <w:r>
+        <w:t xml:space="preserve">The final number after the word </w:t>
+      </w:r>
+      <w:r>
+        <w:rPr>
+          <w:rFonts w:ascii="Courier" w:hAnsi="Courier"/>
+        </w:rPr>
+        <w:t>at</w:t>
+      </w:r>
+      <w:r>
+        <w:t xml:space="preserve">, 0.4 in this case, is its activation modifier. All facts in the instinctive modules knowledge base have an activation strength, where a strength of 0 implies a neutral attitude and increasingly positive or negative numbers imply an increasingly positive of negative attitude, respectively. When a rule is applied, it increments the activity level of its consequent by the product of its activation modifier and the activation strength of its precondition. When the precondition is an atomic fact, this is the activation strength of the fact. The activation strength of a conjunction is the minimum of the strengths of its components, and the activation strength of a disjunct is the maximum of its components. The facts with the highest absolute value of activation strength are placed in the working memory buffer where the rational module can access and act on them. </w:t>
+      </w:r>
+    </w:p>
+    <w:p>
+      <w:r>
+        <w:t xml:space="preserve"> </w:t>
+      </w:r>
+    </w:p>
+    <w:p>
+      <w:r>
+        <w:t xml:space="preserve">Figure 1 shows how the three rules shown above contribute to the strength of the fact </w:t>
+      </w:r>
       <w:r>
         <w:rPr>
           <w:rFonts w:ascii="Courier" w:hAnsi="Courier"/>
           <w:sz w:val="22"/>
           <w:szCs w:val="22"/>
         </w:rPr>
-        <w:t>followLink</w:t>
-      </w:r>
-      <w:proofErr w:type="spellEnd"/>
+        <w:t>ok</w:t>
+      </w:r>
       <w:r>
         <w:rPr>
           <w:rFonts w:ascii="Courier" w:hAnsi="Courier"/>
           <w:sz w:val="22"/>
           <w:szCs w:val="22"/>
         </w:rPr>
-        <w:t>(ID))</w:t>
-      </w:r>
-      <w:r>
-        <w:t xml:space="preserve">, specified between the words </w:t>
-      </w:r>
-      <w:r>
-        <w:rPr>
-          <w:rFonts w:ascii="Courier" w:hAnsi="Courier"/>
-        </w:rPr>
-        <w:t>then</w:t>
-      </w:r>
-      <w:r>
-        <w:t xml:space="preserve"> and </w:t>
-      </w:r>
-      <w:r>
-        <w:rPr>
-          <w:rFonts w:ascii="Courier" w:hAnsi="Courier"/>
-        </w:rPr>
-        <w:t>at</w:t>
-      </w:r>
-      <w:r>
-        <w:t xml:space="preserve"> in the rule. Semantically, this can be interpreted as a suggestion that the agent follow the link.</w:t>
-      </w:r>
-    </w:p>
-    <w:p/>
-    <w:p>
-      <w:r>
-        <w:t xml:space="preserve">The final number after the word </w:t>
-      </w:r>
-      <w:r>
-        <w:rPr>
-          <w:rFonts w:ascii="Courier" w:hAnsi="Courier"/>
-        </w:rPr>
-        <w:t>at</w:t>
-      </w:r>
-      <w:r>
-        <w:t xml:space="preserve">, 0.4 in this case, is its activation modifier. All facts in the instinctive modules knowledge base have an activation strength, where a strength of 0 implies a neutral attitude and increasingly positive or negative numbers imply an increasingly positive of negative attitude, respectively. When a rule is applied, it increments the activity level of its consequent by the product of its activation modifier and the activation strength of its precondition. When the precondition is an atomic fact, this is the activation strength of the fact. The activation strength of a conjunction is the minimum of the strengths of its components, and the activation strength of a </w:t>
-      </w:r>
-      <w:proofErr w:type="spellStart"/>
-      <w:r>
-        <w:t>disjunct</w:t>
-      </w:r>
-      <w:proofErr w:type="spellEnd"/>
-      <w:r>
-        <w:t xml:space="preserve"> is the maximum of its components. The facts with the highest absolute value of activation strength are placed in the working memory buffer where the rational module can access and act on them. </w:t>
-      </w:r>
-    </w:p>
-    <w:p>
-      <w:r>
-        <w:t xml:space="preserve"> </w:t>
-      </w:r>
-    </w:p>
-    <w:p>
-      <w:r>
-        <w:t xml:space="preserve">Figure 1 shows how the three rules shown above contribute to the strength of the fact </w:t>
-      </w:r>
-      <w:proofErr w:type="gramStart"/>
+        <w:t>(followLink(</w:t>
+      </w:r>
       <w:r>
         <w:rPr>
           <w:rFonts w:ascii="Courier" w:hAnsi="Courier"/>
           <w:sz w:val="22"/>
           <w:szCs w:val="22"/>
         </w:rPr>
-        <w:t>ok</w:t>
+        <w:t>1,1</w:t>
       </w:r>
       <w:r>
         <w:rPr>
@@ -2388,10 +2824,11 @@
           <w:sz w:val="22"/>
           <w:szCs w:val="22"/>
         </w:rPr>
-        <w:t>(</w:t>
-      </w:r>
-      <w:proofErr w:type="spellStart"/>
-      <w:proofErr w:type="gramEnd"/>
+        <w:t>))</w:t>
+      </w:r>
+      <w:r>
+        <w:t xml:space="preserve">, where the first argument to </w:t>
+      </w:r>
       <w:r>
         <w:rPr>
           <w:rFonts w:ascii="Courier" w:hAnsi="Courier"/>
@@ -2400,60 +2837,15 @@
         </w:rPr>
         <w:t>followLink</w:t>
       </w:r>
-      <w:proofErr w:type="spellEnd"/>
-      <w:r>
-        <w:rPr>
-          <w:rFonts w:ascii="Courier" w:hAnsi="Courier"/>
-          <w:sz w:val="22"/>
-          <w:szCs w:val="22"/>
-        </w:rPr>
-        <w:t>(</w:t>
-      </w:r>
-      <w:r>
-        <w:rPr>
-          <w:rFonts w:ascii="Courier" w:hAnsi="Courier"/>
-          <w:sz w:val="22"/>
-          <w:szCs w:val="22"/>
-        </w:rPr>
-        <w:t>1,1</w:t>
-      </w:r>
-      <w:r>
-        <w:rPr>
-          <w:rFonts w:ascii="Courier" w:hAnsi="Courier"/>
-          <w:sz w:val="22"/>
-          <w:szCs w:val="22"/>
-        </w:rPr>
-        <w:t>))</w:t>
-      </w:r>
-      <w:r>
-        <w:t xml:space="preserve">, where the first argument to </w:t>
-      </w:r>
-      <w:proofErr w:type="spellStart"/>
-      <w:r>
-        <w:rPr>
-          <w:rFonts w:ascii="Courier" w:hAnsi="Courier"/>
-          <w:sz w:val="22"/>
-          <w:szCs w:val="22"/>
-        </w:rPr>
-        <w:t>followLink</w:t>
-      </w:r>
-      <w:proofErr w:type="spellEnd"/>
-      <w:r>
-        <w:t xml:space="preserve"> represents the first </w:t>
-      </w:r>
-      <w:proofErr w:type="spellStart"/>
-      <w:r>
-        <w:t>url</w:t>
-      </w:r>
-      <w:proofErr w:type="spellEnd"/>
-      <w:r>
-        <w:t xml:space="preserve"> seen in the email message, and the second argument is the Id of the message.</w:t>
+      <w:r>
+        <w:t xml:space="preserve"> represents the first url seen in the email message, and the second argument is the Id of the message.</w:t>
       </w:r>
     </w:p>
     <w:p>
       <w:pPr>
         <w:pStyle w:val="Heading1"/>
       </w:pPr>
+      <w:bookmarkStart w:id="3" w:name="_Toc328650873"/>
       <w:r>
         <w:t>4. The Rational Module and top-level agent behavior</w:t>
       </w:r>
@@ -2466,6 +2858,7 @@
         </w:rPr>
         <w:t>change?</w:t>
       </w:r>
+      <w:bookmarkEnd w:id="3"/>
     </w:p>
     <w:p/>
     <w:p>
@@ -2605,6 +2998,7 @@
       <w:pPr>
         <w:pStyle w:val="Heading2"/>
       </w:pPr>
+      <w:bookmarkStart w:id="4" w:name="_Toc328650874"/>
       <w:r>
         <w:t>4.1 Agent API</w:t>
       </w:r>
@@ -2617,6 +3011,7 @@
         </w:rPr>
         <w:t>replace with brief description of primitive actions in python</w:t>
       </w:r>
+      <w:bookmarkEnd w:id="4"/>
     </w:p>
     <w:p/>
     <w:p>
@@ -2628,9 +3023,11 @@
       <w:pPr>
         <w:pStyle w:val="Heading1"/>
       </w:pPr>
+      <w:bookmarkStart w:id="5" w:name="_Toc328650875"/>
       <w:r>
         <w:t>5. Goal-driven reactive behavior</w:t>
       </w:r>
+      <w:bookmarkEnd w:id="5"/>
     </w:p>
     <w:p/>
     <w:p>
@@ -2658,6 +3055,7 @@
       <w:pPr>
         <w:pStyle w:val="Heading2"/>
       </w:pPr>
+      <w:bookmarkStart w:id="6" w:name="_Toc328650876"/>
       <w:r>
         <w:t xml:space="preserve">5.1 Programming goal-driven agents </w:t>
       </w:r>
@@ -2673,6 +3071,7 @@
       <w:r>
         <w:t>.</w:t>
       </w:r>
+      <w:bookmarkEnd w:id="6"/>
     </w:p>
     <w:p/>
     <w:p>
@@ -2692,6 +3091,7 @@
       <w:pPr>
         <w:pStyle w:val="Heading3"/>
       </w:pPr>
+      <w:bookmarkStart w:id="7" w:name="_Toc328650877"/>
       <w:r>
         <w:t xml:space="preserve">Underlying </w:t>
       </w:r>
@@ -2701,6 +3101,7 @@
       <w:r>
         <w:t xml:space="preserve"> definition</w:t>
       </w:r>
+      <w:bookmarkEnd w:id="7"/>
     </w:p>
     <w:p/>
     <w:p>
@@ -2715,41 +3116,118 @@
           <w:rFonts w:ascii="American Typewriter" w:hAnsi="American Typewriter"/>
         </w:rPr>
       </w:pPr>
-      <w:proofErr w:type="spellStart"/>
       <w:r>
         <w:rPr>
           <w:rFonts w:ascii="American Typewriter" w:hAnsi="American Typewriter"/>
         </w:rPr>
-        <w:t>goalWeight</w:t>
-      </w:r>
-      <w:proofErr w:type="spellEnd"/>
-      <w:r>
+        <w:t>goalWeight doWork 1</w:t>
+      </w:r>
+    </w:p>
+    <w:p>
+      <w:pPr>
         <w:rPr>
           <w:rFonts w:ascii="American Typewriter" w:hAnsi="American Typewriter"/>
         </w:rPr>
+      </w:pPr>
+    </w:p>
+    <w:p>
+      <w:pPr>
+        <w:rPr>
+          <w:rFonts w:ascii="American Typewriter" w:hAnsi="American Typewriter"/>
+        </w:rPr>
+      </w:pPr>
+      <w:r>
+        <w:rPr>
+          <w:rFonts w:ascii="American Typewriter" w:hAnsi="American Typewriter"/>
+        </w:rPr>
+        <w:t>goalRequirements doWork</w:t>
+      </w:r>
+      <w:r>
+        <w:rPr>
+          <w:rFonts w:ascii="American Typewriter" w:hAnsi="American Typewriter"/>
+        </w:rPr>
+        <w:tab/>
+      </w:r>
+    </w:p>
+    <w:p>
+      <w:pPr>
+        <w:rPr>
+          <w:rFonts w:ascii="American Typewriter" w:hAnsi="American Typewriter"/>
+        </w:rPr>
+      </w:pPr>
+      <w:r>
+        <w:rPr>
+          <w:rFonts w:ascii="American Typewriter" w:hAnsi="American Typewriter"/>
+        </w:rPr>
+        <w:tab/>
+        <w:t>flightToBuy(flight)</w:t>
+      </w:r>
+    </w:p>
+    <w:p>
+      <w:pPr>
+        <w:rPr>
+          <w:rFonts w:ascii="American Typewriter" w:hAnsi="American Typewriter"/>
+        </w:rPr>
+      </w:pPr>
+      <w:r>
+        <w:rPr>
+          <w:rFonts w:ascii="American Typewriter" w:hAnsi="American Typewriter"/>
+        </w:rPr>
+        <w:tab/>
+        <w:t>buyFlight(flight)</w:t>
+      </w:r>
+    </w:p>
+    <w:p>
+      <w:pPr>
+        <w:rPr>
+          <w:rFonts w:ascii="American Typewriter" w:hAnsi="American Typewriter"/>
+        </w:rPr>
+      </w:pPr>
+      <w:r>
+        <w:rPr>
+          <w:rFonts w:ascii="American Typewriter" w:hAnsi="American Typewriter"/>
+        </w:rPr>
+        <w:tab/>
+        <w:t>sleep(1)</w:t>
+      </w:r>
+    </w:p>
+    <w:p>
+      <w:pPr>
+        <w:rPr>
+          <w:rFonts w:ascii="American Typewriter" w:hAnsi="American Typewriter"/>
+        </w:rPr>
+      </w:pPr>
+      <w:r>
+        <w:rPr>
+          <w:rFonts w:ascii="American Typewriter" w:hAnsi="American Typewriter"/>
+        </w:rPr>
+        <w:tab/>
+        <w:t>forget([flightToBuy(x),</w:t>
+      </w:r>
+      <w:r>
+        <w:rPr>
+          <w:rFonts w:ascii="American Typewriter" w:hAnsi="American Typewriter"/>
+        </w:rPr>
         <w:t xml:space="preserve"> </w:t>
       </w:r>
-      <w:proofErr w:type="spellStart"/>
       <w:r>
         <w:rPr>
           <w:rFonts w:ascii="American Typewriter" w:hAnsi="American Typewriter"/>
         </w:rPr>
-        <w:t>doWork</w:t>
-      </w:r>
-      <w:proofErr w:type="spellEnd"/>
+        <w:t>buyFlight(x),</w:t>
+      </w:r>
       <w:r>
         <w:rPr>
           <w:rFonts w:ascii="American Typewriter" w:hAnsi="American Typewriter"/>
         </w:rPr>
-        <w:t xml:space="preserve"> 1</w:t>
-      </w:r>
-    </w:p>
-    <w:p>
-      <w:pPr>
+        <w:t xml:space="preserve"> </w:t>
+      </w:r>
+      <w:r>
         <w:rPr>
           <w:rFonts w:ascii="American Typewriter" w:hAnsi="American Typewriter"/>
         </w:rPr>
-      </w:pPr>
+        <w:t>sleep(x)])</w:t>
+      </w:r>
     </w:p>
     <w:p>
       <w:pPr>
@@ -2757,475 +3235,156 @@
           <w:rFonts w:ascii="American Typewriter" w:hAnsi="American Typewriter"/>
         </w:rPr>
       </w:pPr>
-      <w:proofErr w:type="spellStart"/>
-      <w:r>
+    </w:p>
+    <w:p>
+      <w:pPr>
         <w:rPr>
           <w:rFonts w:ascii="American Typewriter" w:hAnsi="American Typewriter"/>
         </w:rPr>
-        <w:t>goalRequirements</w:t>
-      </w:r>
-      <w:proofErr w:type="spellEnd"/>
+      </w:pPr>
       <w:r>
         <w:rPr>
           <w:rFonts w:ascii="American Typewriter" w:hAnsi="American Typewriter"/>
         </w:rPr>
+        <w:t>goalRequirements doWork</w:t>
+      </w:r>
+    </w:p>
+    <w:p>
+      <w:pPr>
+        <w:rPr>
+          <w:rFonts w:ascii="American Typewriter" w:hAnsi="American Typewriter"/>
+        </w:rPr>
+      </w:pPr>
+      <w:r>
+        <w:rPr>
+          <w:rFonts w:ascii="American Typewriter" w:hAnsi="American Typewriter"/>
+        </w:rPr>
+        <w:tab/>
+        <w:t>readMail(newmail)</w:t>
+      </w:r>
+    </w:p>
+    <w:p>
+      <w:pPr>
+        <w:rPr>
+          <w:rFonts w:ascii="American Typewriter" w:hAnsi="American Typewriter"/>
+        </w:rPr>
+      </w:pPr>
+      <w:r>
+        <w:rPr>
+          <w:rFonts w:ascii="American Typewriter" w:hAnsi="American Typewriter"/>
+        </w:rPr>
+        <w:tab/>
+        <w:t>processMail(newmail)</w:t>
+      </w:r>
+    </w:p>
+    <w:p>
+      <w:pPr>
+        <w:rPr>
+          <w:rFonts w:ascii="American Typewriter" w:hAnsi="American Typewriter"/>
+        </w:rPr>
+      </w:pPr>
+      <w:r>
+        <w:rPr>
+          <w:rFonts w:ascii="American Typewriter" w:hAnsi="American Typewriter"/>
+        </w:rPr>
+        <w:tab/>
+        <w:t>sleep(1)</w:t>
+      </w:r>
+    </w:p>
+    <w:p>
+      <w:pPr>
+        <w:rPr>
+          <w:rFonts w:ascii="American Typewriter" w:hAnsi="American Typewriter"/>
+        </w:rPr>
+      </w:pPr>
+      <w:r>
+        <w:rPr>
+          <w:rFonts w:ascii="American Typewriter" w:hAnsi="American Typewriter"/>
+        </w:rPr>
+        <w:tab/>
+        <w:t>forget([readMail(x),</w:t>
+      </w:r>
+      <w:r>
+        <w:rPr>
+          <w:rFonts w:ascii="American Typewriter" w:hAnsi="American Typewriter"/>
+        </w:rPr>
         <w:t xml:space="preserve"> </w:t>
       </w:r>
-      <w:proofErr w:type="spellStart"/>
       <w:r>
         <w:rPr>
           <w:rFonts w:ascii="American Typewriter" w:hAnsi="American Typewriter"/>
         </w:rPr>
-        <w:t>doWork</w:t>
-      </w:r>
-      <w:proofErr w:type="spellEnd"/>
+        <w:t>processMail(x),</w:t>
+      </w:r>
       <w:r>
         <w:rPr>
           <w:rFonts w:ascii="American Typewriter" w:hAnsi="American Typewriter"/>
         </w:rPr>
+        <w:t xml:space="preserve"> </w:t>
+      </w:r>
+      <w:r>
+        <w:rPr>
+          <w:rFonts w:ascii="American Typewriter" w:hAnsi="American Typewriter"/>
+        </w:rPr>
+        <w:t>sleep(x),</w:t>
+      </w:r>
+      <w:r>
+        <w:rPr>
+          <w:rFonts w:ascii="American Typewriter" w:hAnsi="American Typewriter"/>
+        </w:rPr>
+        <w:t xml:space="preserve"> </w:t>
+      </w:r>
+      <w:r>
+        <w:rPr>
+          <w:rFonts w:ascii="American Typewriter" w:hAnsi="American Typewriter"/>
+        </w:rPr>
+        <w:t xml:space="preserve">flightToBuy(x)]) </w:t>
+      </w:r>
+    </w:p>
+    <w:p>
+      <w:pPr>
+        <w:rPr>
+          <w:rFonts w:ascii="American Typewriter" w:hAnsi="American Typewriter"/>
+        </w:rPr>
+      </w:pPr>
+    </w:p>
+    <w:p>
+      <w:pPr>
+        <w:rPr>
+          <w:rFonts w:ascii="American Typewriter" w:hAnsi="American Typewriter"/>
+        </w:rPr>
+      </w:pPr>
+      <w:r>
+        <w:rPr>
+          <w:rFonts w:ascii="American Typewriter" w:hAnsi="American Typewriter"/>
+        </w:rPr>
+        <w:t xml:space="preserve">transient doWork  # Agent will forget goal’s achievement or failure as soon </w:t>
+      </w:r>
+    </w:p>
+    <w:p>
+      <w:pPr>
+        <w:ind w:left="2160"/>
+        <w:rPr>
+          <w:rFonts w:ascii="American Typewriter" w:hAnsi="American Typewriter"/>
+        </w:rPr>
+      </w:pPr>
+      <w:r>
+        <w:rPr>
+          <w:rFonts w:ascii="American Typewriter" w:hAnsi="American Typewriter"/>
+        </w:rPr>
+        <w:t xml:space="preserve">    as it happens</w:t>
+      </w:r>
+      <w:r>
+        <w:rPr>
+          <w:rFonts w:ascii="American Typewriter" w:hAnsi="American Typewriter"/>
+        </w:rPr>
         <w:tab/>
       </w:r>
     </w:p>
-    <w:p>
-      <w:pPr>
-        <w:rPr>
-          <w:rFonts w:ascii="American Typewriter" w:hAnsi="American Typewriter"/>
-        </w:rPr>
-      </w:pPr>
-      <w:r>
-        <w:rPr>
-          <w:rFonts w:ascii="American Typewriter" w:hAnsi="American Typewriter"/>
-        </w:rPr>
-        <w:tab/>
-      </w:r>
-      <w:proofErr w:type="spellStart"/>
-      <w:r>
-        <w:rPr>
-          <w:rFonts w:ascii="American Typewriter" w:hAnsi="American Typewriter"/>
-        </w:rPr>
-        <w:t>flightToBuy</w:t>
-      </w:r>
-      <w:proofErr w:type="spellEnd"/>
-      <w:r>
-        <w:rPr>
-          <w:rFonts w:ascii="American Typewriter" w:hAnsi="American Typewriter"/>
-        </w:rPr>
-        <w:t>(flight)</w:t>
-      </w:r>
-    </w:p>
-    <w:p>
-      <w:pPr>
-        <w:rPr>
-          <w:rFonts w:ascii="American Typewriter" w:hAnsi="American Typewriter"/>
-        </w:rPr>
-      </w:pPr>
-      <w:r>
-        <w:rPr>
-          <w:rFonts w:ascii="American Typewriter" w:hAnsi="American Typewriter"/>
-        </w:rPr>
-        <w:tab/>
-      </w:r>
-      <w:proofErr w:type="spellStart"/>
-      <w:r>
-        <w:rPr>
-          <w:rFonts w:ascii="American Typewriter" w:hAnsi="American Typewriter"/>
-        </w:rPr>
-        <w:t>buyFlight</w:t>
-      </w:r>
-      <w:proofErr w:type="spellEnd"/>
-      <w:r>
-        <w:rPr>
-          <w:rFonts w:ascii="American Typewriter" w:hAnsi="American Typewriter"/>
-        </w:rPr>
-        <w:t>(flight)</w:t>
-      </w:r>
-    </w:p>
-    <w:p>
-      <w:pPr>
-        <w:rPr>
-          <w:rFonts w:ascii="American Typewriter" w:hAnsi="American Typewriter"/>
-        </w:rPr>
-      </w:pPr>
-      <w:r>
-        <w:rPr>
-          <w:rFonts w:ascii="American Typewriter" w:hAnsi="American Typewriter"/>
-        </w:rPr>
-        <w:tab/>
-      </w:r>
-      <w:proofErr w:type="gramStart"/>
-      <w:r>
-        <w:rPr>
-          <w:rFonts w:ascii="American Typewriter" w:hAnsi="American Typewriter"/>
-        </w:rPr>
-        <w:t>sleep</w:t>
-      </w:r>
-      <w:proofErr w:type="gramEnd"/>
-      <w:r>
-        <w:rPr>
-          <w:rFonts w:ascii="American Typewriter" w:hAnsi="American Typewriter"/>
-        </w:rPr>
-        <w:t>(1)</w:t>
-      </w:r>
-    </w:p>
-    <w:p>
-      <w:pPr>
-        <w:rPr>
-          <w:rFonts w:ascii="American Typewriter" w:hAnsi="American Typewriter"/>
-        </w:rPr>
-      </w:pPr>
-      <w:r>
-        <w:rPr>
-          <w:rFonts w:ascii="American Typewriter" w:hAnsi="American Typewriter"/>
-        </w:rPr>
-        <w:tab/>
-        <w:t>forget([</w:t>
-      </w:r>
-      <w:proofErr w:type="spellStart"/>
-      <w:r>
-        <w:rPr>
-          <w:rFonts w:ascii="American Typewriter" w:hAnsi="American Typewriter"/>
-        </w:rPr>
-        <w:t>flightToBuy</w:t>
-      </w:r>
-      <w:proofErr w:type="spellEnd"/>
-      <w:r>
-        <w:rPr>
-          <w:rFonts w:ascii="American Typewriter" w:hAnsi="American Typewriter"/>
-        </w:rPr>
-        <w:t>(x),</w:t>
-      </w:r>
-      <w:r>
-        <w:rPr>
-          <w:rFonts w:ascii="American Typewriter" w:hAnsi="American Typewriter"/>
-        </w:rPr>
-        <w:t xml:space="preserve"> </w:t>
-      </w:r>
-      <w:proofErr w:type="spellStart"/>
-      <w:r>
-        <w:rPr>
-          <w:rFonts w:ascii="American Typewriter" w:hAnsi="American Typewriter"/>
-        </w:rPr>
-        <w:t>buyFlight</w:t>
-      </w:r>
-      <w:proofErr w:type="spellEnd"/>
-      <w:r>
-        <w:rPr>
-          <w:rFonts w:ascii="American Typewriter" w:hAnsi="American Typewriter"/>
-        </w:rPr>
-        <w:t>(x),</w:t>
-      </w:r>
-      <w:r>
-        <w:rPr>
-          <w:rFonts w:ascii="American Typewriter" w:hAnsi="American Typewriter"/>
-        </w:rPr>
-        <w:t xml:space="preserve"> </w:t>
-      </w:r>
-      <w:r>
-        <w:rPr>
-          <w:rFonts w:ascii="American Typewriter" w:hAnsi="American Typewriter"/>
-        </w:rPr>
-        <w:t>sleep(x)])</w:t>
-      </w:r>
-    </w:p>
-    <w:p>
-      <w:pPr>
-        <w:rPr>
-          <w:rFonts w:ascii="American Typewriter" w:hAnsi="American Typewriter"/>
-        </w:rPr>
-      </w:pPr>
-    </w:p>
-    <w:p>
-      <w:pPr>
-        <w:rPr>
-          <w:rFonts w:ascii="American Typewriter" w:hAnsi="American Typewriter"/>
-        </w:rPr>
-      </w:pPr>
-      <w:proofErr w:type="spellStart"/>
-      <w:r>
-        <w:rPr>
-          <w:rFonts w:ascii="American Typewriter" w:hAnsi="American Typewriter"/>
-        </w:rPr>
-        <w:t>goalRequirements</w:t>
-      </w:r>
-      <w:proofErr w:type="spellEnd"/>
-      <w:r>
-        <w:rPr>
-          <w:rFonts w:ascii="American Typewriter" w:hAnsi="American Typewriter"/>
-        </w:rPr>
-        <w:t xml:space="preserve"> </w:t>
-      </w:r>
-      <w:proofErr w:type="spellStart"/>
-      <w:r>
-        <w:rPr>
-          <w:rFonts w:ascii="American Typewriter" w:hAnsi="American Typewriter"/>
-        </w:rPr>
-        <w:t>doWork</w:t>
-      </w:r>
-      <w:proofErr w:type="spellEnd"/>
-    </w:p>
-    <w:p>
-      <w:pPr>
-        <w:rPr>
-          <w:rFonts w:ascii="American Typewriter" w:hAnsi="American Typewriter"/>
-        </w:rPr>
-      </w:pPr>
-      <w:r>
-        <w:rPr>
-          <w:rFonts w:ascii="American Typewriter" w:hAnsi="American Typewriter"/>
-        </w:rPr>
-        <w:tab/>
-      </w:r>
-      <w:proofErr w:type="spellStart"/>
-      <w:r>
-        <w:rPr>
-          <w:rFonts w:ascii="American Typewriter" w:hAnsi="American Typewriter"/>
-        </w:rPr>
-        <w:t>readMail</w:t>
-      </w:r>
-      <w:proofErr w:type="spellEnd"/>
-      <w:r>
-        <w:rPr>
-          <w:rFonts w:ascii="American Typewriter" w:hAnsi="American Typewriter"/>
-        </w:rPr>
-        <w:t>(</w:t>
-      </w:r>
-      <w:proofErr w:type="spellStart"/>
-      <w:r>
-        <w:rPr>
-          <w:rFonts w:ascii="American Typewriter" w:hAnsi="American Typewriter"/>
-        </w:rPr>
-        <w:t>newmail</w:t>
-      </w:r>
-      <w:proofErr w:type="spellEnd"/>
-      <w:r>
-        <w:rPr>
-          <w:rFonts w:ascii="American Typewriter" w:hAnsi="American Typewriter"/>
-        </w:rPr>
-        <w:t>)</w:t>
-      </w:r>
-    </w:p>
-    <w:p>
-      <w:pPr>
-        <w:rPr>
-          <w:rFonts w:ascii="American Typewriter" w:hAnsi="American Typewriter"/>
-        </w:rPr>
-      </w:pPr>
-      <w:r>
-        <w:rPr>
-          <w:rFonts w:ascii="American Typewriter" w:hAnsi="American Typewriter"/>
-        </w:rPr>
-        <w:tab/>
-      </w:r>
-      <w:proofErr w:type="spellStart"/>
-      <w:r>
-        <w:rPr>
-          <w:rFonts w:ascii="American Typewriter" w:hAnsi="American Typewriter"/>
-        </w:rPr>
-        <w:t>processMail</w:t>
-      </w:r>
-      <w:proofErr w:type="spellEnd"/>
-      <w:r>
-        <w:rPr>
-          <w:rFonts w:ascii="American Typewriter" w:hAnsi="American Typewriter"/>
-        </w:rPr>
-        <w:t>(</w:t>
-      </w:r>
-      <w:proofErr w:type="spellStart"/>
-      <w:r>
-        <w:rPr>
-          <w:rFonts w:ascii="American Typewriter" w:hAnsi="American Typewriter"/>
-        </w:rPr>
-        <w:t>newmail</w:t>
-      </w:r>
-      <w:proofErr w:type="spellEnd"/>
-      <w:r>
-        <w:rPr>
-          <w:rFonts w:ascii="American Typewriter" w:hAnsi="American Typewriter"/>
-        </w:rPr>
-        <w:t>)</w:t>
-      </w:r>
-    </w:p>
-    <w:p>
-      <w:pPr>
-        <w:rPr>
-          <w:rFonts w:ascii="American Typewriter" w:hAnsi="American Typewriter"/>
-        </w:rPr>
-      </w:pPr>
-      <w:r>
-        <w:rPr>
-          <w:rFonts w:ascii="American Typewriter" w:hAnsi="American Typewriter"/>
-        </w:rPr>
-        <w:tab/>
-      </w:r>
-      <w:proofErr w:type="gramStart"/>
-      <w:r>
-        <w:rPr>
-          <w:rFonts w:ascii="American Typewriter" w:hAnsi="American Typewriter"/>
-        </w:rPr>
-        <w:t>sleep</w:t>
-      </w:r>
-      <w:proofErr w:type="gramEnd"/>
-      <w:r>
-        <w:rPr>
-          <w:rFonts w:ascii="American Typewriter" w:hAnsi="American Typewriter"/>
-        </w:rPr>
-        <w:t>(1)</w:t>
-      </w:r>
-    </w:p>
-    <w:p>
-      <w:pPr>
-        <w:rPr>
-          <w:rFonts w:ascii="American Typewriter" w:hAnsi="American Typewriter"/>
-        </w:rPr>
-      </w:pPr>
-      <w:r>
-        <w:rPr>
-          <w:rFonts w:ascii="American Typewriter" w:hAnsi="American Typewriter"/>
-        </w:rPr>
-        <w:tab/>
-        <w:t>forget([</w:t>
-      </w:r>
-      <w:proofErr w:type="spellStart"/>
-      <w:r>
-        <w:rPr>
-          <w:rFonts w:ascii="American Typewriter" w:hAnsi="American Typewriter"/>
-        </w:rPr>
-        <w:t>readMail</w:t>
-      </w:r>
-      <w:proofErr w:type="spellEnd"/>
-      <w:r>
-        <w:rPr>
-          <w:rFonts w:ascii="American Typewriter" w:hAnsi="American Typewriter"/>
-        </w:rPr>
-        <w:t>(x),</w:t>
-      </w:r>
-      <w:r>
-        <w:rPr>
-          <w:rFonts w:ascii="American Typewriter" w:hAnsi="American Typewriter"/>
-        </w:rPr>
-        <w:t xml:space="preserve"> </w:t>
-      </w:r>
-      <w:proofErr w:type="spellStart"/>
-      <w:r>
-        <w:rPr>
-          <w:rFonts w:ascii="American Typewriter" w:hAnsi="American Typewriter"/>
-        </w:rPr>
-        <w:t>processMail</w:t>
-      </w:r>
-      <w:proofErr w:type="spellEnd"/>
-      <w:r>
-        <w:rPr>
-          <w:rFonts w:ascii="American Typewriter" w:hAnsi="American Typewriter"/>
-        </w:rPr>
-        <w:t>(x),</w:t>
-      </w:r>
-      <w:r>
-        <w:rPr>
-          <w:rFonts w:ascii="American Typewriter" w:hAnsi="American Typewriter"/>
-        </w:rPr>
-        <w:t xml:space="preserve"> </w:t>
-      </w:r>
-      <w:r>
-        <w:rPr>
-          <w:rFonts w:ascii="American Typewriter" w:hAnsi="American Typewriter"/>
-        </w:rPr>
-        <w:t>sleep(x),</w:t>
-      </w:r>
-      <w:r>
-        <w:rPr>
-          <w:rFonts w:ascii="American Typewriter" w:hAnsi="American Typewriter"/>
-        </w:rPr>
-        <w:t xml:space="preserve"> </w:t>
-      </w:r>
-      <w:proofErr w:type="spellStart"/>
-      <w:r>
-        <w:rPr>
-          <w:rFonts w:ascii="American Typewriter" w:hAnsi="American Typewriter"/>
-        </w:rPr>
-        <w:t>flightToBuy</w:t>
-      </w:r>
-      <w:proofErr w:type="spellEnd"/>
-      <w:r>
-        <w:rPr>
-          <w:rFonts w:ascii="American Typewriter" w:hAnsi="American Typewriter"/>
-        </w:rPr>
-        <w:t xml:space="preserve">(x)]) </w:t>
-      </w:r>
-    </w:p>
-    <w:p>
-      <w:pPr>
-        <w:rPr>
-          <w:rFonts w:ascii="American Typewriter" w:hAnsi="American Typewriter"/>
-        </w:rPr>
-      </w:pPr>
-    </w:p>
-    <w:p>
-      <w:pPr>
-        <w:rPr>
-          <w:rFonts w:ascii="American Typewriter" w:hAnsi="American Typewriter"/>
-        </w:rPr>
-      </w:pPr>
-      <w:proofErr w:type="gramStart"/>
-      <w:r>
-        <w:rPr>
-          <w:rFonts w:ascii="American Typewriter" w:hAnsi="American Typewriter"/>
-        </w:rPr>
-        <w:t>transient</w:t>
-      </w:r>
-      <w:proofErr w:type="gramEnd"/>
-      <w:r>
-        <w:rPr>
-          <w:rFonts w:ascii="American Typewriter" w:hAnsi="American Typewriter"/>
-        </w:rPr>
-        <w:t xml:space="preserve"> </w:t>
-      </w:r>
-      <w:proofErr w:type="spellStart"/>
-      <w:r>
-        <w:rPr>
-          <w:rFonts w:ascii="American Typewriter" w:hAnsi="American Typewriter"/>
-        </w:rPr>
-        <w:t>doWork</w:t>
-      </w:r>
-      <w:proofErr w:type="spellEnd"/>
-      <w:r>
-        <w:rPr>
-          <w:rFonts w:ascii="American Typewriter" w:hAnsi="American Typewriter"/>
-        </w:rPr>
-        <w:t xml:space="preserve">  # Agent will forget goal’s achievement or failure as soon </w:t>
-      </w:r>
-    </w:p>
-    <w:p>
-      <w:pPr>
-        <w:ind w:left="2160"/>
-        <w:rPr>
-          <w:rFonts w:ascii="American Typewriter" w:hAnsi="American Typewriter"/>
-        </w:rPr>
-      </w:pPr>
-      <w:r>
-        <w:rPr>
-          <w:rFonts w:ascii="American Typewriter" w:hAnsi="American Typewriter"/>
-        </w:rPr>
-        <w:t xml:space="preserve">    as it happens</w:t>
-      </w:r>
-      <w:r>
-        <w:rPr>
-          <w:rFonts w:ascii="American Typewriter" w:hAnsi="American Typewriter"/>
-        </w:rPr>
-        <w:tab/>
-      </w:r>
-    </w:p>
     <w:p/>
     <w:p>
       <w:r>
-        <w:t xml:space="preserve">The goal, </w:t>
-      </w:r>
-      <w:proofErr w:type="spellStart"/>
-      <w:r>
-        <w:t>doWork</w:t>
-      </w:r>
-      <w:proofErr w:type="spellEnd"/>
-      <w:r>
-        <w:t xml:space="preserve">, has a goal weight of 1. In this case, there are two ways to achieve that goal. Either the agent can buy a flight or send mail. First, the agent checks if there is a flight available, if there is not it will switch to sending mail in order to complete its goal requirements. </w:t>
+        <w:t xml:space="preserve">The goal, doWork, has a goal weight of 1. In this case, there are two ways to achieve that goal. Either the agent can buy a flight or send mail. First, the agent checks if there is a flight available, if there is not it will switch to sending mail in order to complete its goal requirements. </w:t>
       </w:r>
     </w:p>
     <w:p/>
@@ -3233,36 +3392,22 @@
       <w:pPr>
         <w:pStyle w:val="Heading1"/>
       </w:pPr>
+      <w:bookmarkStart w:id="8" w:name="_Toc328650878"/>
       <w:r>
         <w:t>6. Inter-Agent Communication</w:t>
       </w:r>
+      <w:bookmarkEnd w:id="8"/>
     </w:p>
     <w:p/>
     <w:p>
       <w:r>
-        <w:t xml:space="preserve">The </w:t>
-      </w:r>
-      <w:proofErr w:type="spellStart"/>
-      <w:r>
-        <w:t>mailReader</w:t>
-      </w:r>
-      <w:proofErr w:type="spellEnd"/>
-      <w:r>
-        <w:t xml:space="preserve"> agent, that responds to email message</w:t>
+        <w:t>The mailReader agent, that responds to email message</w:t>
       </w:r>
       <w:r>
         <w:t>s and wishes to buy flight tickets,</w:t>
       </w:r>
       <w:r>
-        <w:t xml:space="preserve"> in the examples above, is designed to respond to email messages sent to it by the corresponding </w:t>
-      </w:r>
-      <w:proofErr w:type="spellStart"/>
-      <w:r>
-        <w:t>mailSender</w:t>
-      </w:r>
-      <w:proofErr w:type="spellEnd"/>
-      <w:r>
-        <w:t xml:space="preserve"> agent</w:t>
+        <w:t xml:space="preserve"> in the examples above, is designed to respond to email messages sent to it by the corresponding mailSender agent</w:t>
       </w:r>
       <w:r>
         <w:t>,</w:t>
@@ -3304,23 +3449,7 @@
         <w:t xml:space="preserve"> up the world_hub.py code from GitH</w:t>
       </w:r>
       <w:r>
-        <w:t xml:space="preserve">ub and running it while running both </w:t>
-      </w:r>
-      <w:proofErr w:type="spellStart"/>
-      <w:r>
-        <w:t>mailReader</w:t>
-      </w:r>
-      <w:proofErr w:type="spellEnd"/>
-      <w:r>
-        <w:t xml:space="preserve"> and </w:t>
-      </w:r>
-      <w:proofErr w:type="spellStart"/>
-      <w:r>
-        <w:t>mailSender</w:t>
-      </w:r>
-      <w:proofErr w:type="spellEnd"/>
-      <w:r>
-        <w:t>.</w:t>
+        <w:t>ub and running it while running both mailReader and mailSender.</w:t>
       </w:r>
     </w:p>
     <w:p>
@@ -3335,15 +3464,7 @@
         <w:t xml:space="preserve">When the agent starts, it will look for the communications hub on a fixed port, and register with it using a unique id number. This number is the value of the </w:t>
       </w:r>
       <w:r>
-        <w:t>‘id’ instance variable inherited from the ‘</w:t>
-      </w:r>
-      <w:proofErr w:type="spellStart"/>
-      <w:r>
-        <w:t>DASHAgent</w:t>
-      </w:r>
-      <w:proofErr w:type="spellEnd"/>
-      <w:r>
-        <w:t>’ class</w:t>
+        <w:t>‘id’ instance variable inherited from the ‘DASHAgent’ class</w:t>
       </w:r>
       <w:r>
         <w:t>. In both mailReader.py and mailSender.py</w:t>
@@ -3379,11 +3500,13 @@
         </w:numPr>
         <w:rPr>
           <w:i/>
+          <w:color w:val="4F81BD" w:themeColor="accent1"/>
         </w:rPr>
       </w:pPr>
       <w:r>
         <w:rPr>
           <w:i/>
+          <w:color w:val="4F81BD" w:themeColor="accent1"/>
         </w:rPr>
         <w:t>This needs to be updated</w:t>
       </w:r>
@@ -3393,12 +3516,14 @@
       <w:pPr>
         <w:pStyle w:val="Heading2"/>
       </w:pPr>
+      <w:bookmarkStart w:id="9" w:name="_Toc328650879"/>
       <w:r>
         <w:t>How this works</w:t>
       </w:r>
       <w:r>
         <w:t xml:space="preserve"> – change?</w:t>
       </w:r>
+      <w:bookmarkEnd w:id="9"/>
     </w:p>
     <w:p/>
     <w:p>
@@ -3446,9 +3571,18 @@
         <w:t>Think and talk about how state update is done from the hub (not just the result of actions explicitly performed).</w:t>
       </w:r>
     </w:p>
-    <w:p/>
-    <w:p/>
+    <w:p>
+      <w:pPr>
+        <w:rPr>
+          <w:b/>
+        </w:rPr>
+      </w:pPr>
+      <w:bookmarkStart w:id="10" w:name="_GoBack"/>
+      <w:bookmarkEnd w:id="10"/>
+    </w:p>
     <w:sectPr>
+      <w:footerReference w:type="even" r:id="rId16"/>
+      <w:footerReference w:type="default" r:id="rId17"/>
       <w:pgSz w:w="12240" w:h="15840"/>
       <w:pgMar w:top="1440" w:right="1800" w:bottom="1440" w:left="1800" w:header="720" w:footer="720" w:gutter="0"/>
       <w:cols w:space="720"/>
@@ -3475,6 +3609,95 @@
     </w:p>
   </w:endnote>
 </w:endnotes>
+</file>
+
+<file path=word/footer1.xml><?xml version="1.0" encoding="utf-8"?>
+<w:ftr xmlns:wpc="http://schemas.microsoft.com/office/word/2010/wordprocessingCanvas" xmlns:mo="http://schemas.microsoft.com/office/mac/office/2008/main" xmlns:mc="http://schemas.openxmlformats.org/markup-compatibility/2006" xmlns:mv="urn:schemas-microsoft-com:mac:vml" xmlns:o="urn:schemas-microsoft-com:office:office" xmlns:r="http://schemas.openxmlformats.org/officeDocument/2006/relationships" xmlns:m="http://schemas.openxmlformats.org/officeDocument/2006/math" xmlns:v="urn:schemas-microsoft-com:vml" xmlns:wp14="http://schemas.microsoft.com/office/word/2010/wordprocessingDrawing" xmlns:wp="http://schemas.openxmlformats.org/drawingml/2006/wordprocessingDrawing" xmlns:w10="urn:schemas-microsoft-com:office:word" xmlns:w="http://schemas.openxmlformats.org/wordprocessingml/2006/main" xmlns:w14="http://schemas.microsoft.com/office/word/2010/wordml" xmlns:wpg="http://schemas.microsoft.com/office/word/2010/wordprocessingGroup" xmlns:wpi="http://schemas.microsoft.com/office/word/2010/wordprocessingInk" xmlns:wne="http://schemas.microsoft.com/office/word/2006/wordml" xmlns:wps="http://schemas.microsoft.com/office/word/2010/wordprocessingShape" mc:Ignorable="w14 wp14">
+  <w:p>
+    <w:pPr>
+      <w:pStyle w:val="Footer"/>
+      <w:framePr w:wrap="around" w:vAnchor="text" w:hAnchor="margin" w:xAlign="right" w:y="1"/>
+      <w:rPr>
+        <w:rStyle w:val="PageNumber"/>
+      </w:rPr>
+    </w:pPr>
+    <w:r>
+      <w:rPr>
+        <w:rStyle w:val="PageNumber"/>
+      </w:rPr>
+      <w:fldChar w:fldCharType="begin"/>
+    </w:r>
+    <w:r>
+      <w:rPr>
+        <w:rStyle w:val="PageNumber"/>
+      </w:rPr>
+      <w:instrText xml:space="preserve">PAGE  </w:instrText>
+    </w:r>
+    <w:r>
+      <w:rPr>
+        <w:rStyle w:val="PageNumber"/>
+      </w:rPr>
+      <w:fldChar w:fldCharType="end"/>
+    </w:r>
+  </w:p>
+  <w:p>
+    <w:pPr>
+      <w:pStyle w:val="Footer"/>
+      <w:ind w:right="360"/>
+    </w:pPr>
+  </w:p>
+</w:ftr>
+</file>
+
+<file path=word/footer2.xml><?xml version="1.0" encoding="utf-8"?>
+<w:ftr xmlns:wpc="http://schemas.microsoft.com/office/word/2010/wordprocessingCanvas" xmlns:mo="http://schemas.microsoft.com/office/mac/office/2008/main" xmlns:mc="http://schemas.openxmlformats.org/markup-compatibility/2006" xmlns:mv="urn:schemas-microsoft-com:mac:vml" xmlns:o="urn:schemas-microsoft-com:office:office" xmlns:r="http://schemas.openxmlformats.org/officeDocument/2006/relationships" xmlns:m="http://schemas.openxmlformats.org/officeDocument/2006/math" xmlns:v="urn:schemas-microsoft-com:vml" xmlns:wp14="http://schemas.microsoft.com/office/word/2010/wordprocessingDrawing" xmlns:wp="http://schemas.openxmlformats.org/drawingml/2006/wordprocessingDrawing" xmlns:w10="urn:schemas-microsoft-com:office:word" xmlns:w="http://schemas.openxmlformats.org/wordprocessingml/2006/main" xmlns:w14="http://schemas.microsoft.com/office/word/2010/wordml" xmlns:wpg="http://schemas.microsoft.com/office/word/2010/wordprocessingGroup" xmlns:wpi="http://schemas.microsoft.com/office/word/2010/wordprocessingInk" xmlns:wne="http://schemas.microsoft.com/office/word/2006/wordml" xmlns:wps="http://schemas.microsoft.com/office/word/2010/wordprocessingShape" mc:Ignorable="w14 wp14">
+  <w:p>
+    <w:pPr>
+      <w:pStyle w:val="Footer"/>
+      <w:framePr w:wrap="around" w:vAnchor="text" w:hAnchor="margin" w:xAlign="right" w:y="1"/>
+      <w:rPr>
+        <w:rStyle w:val="PageNumber"/>
+      </w:rPr>
+    </w:pPr>
+    <w:r>
+      <w:rPr>
+        <w:rStyle w:val="PageNumber"/>
+      </w:rPr>
+      <w:fldChar w:fldCharType="begin"/>
+    </w:r>
+    <w:r>
+      <w:rPr>
+        <w:rStyle w:val="PageNumber"/>
+      </w:rPr>
+      <w:instrText xml:space="preserve">PAGE  </w:instrText>
+    </w:r>
+    <w:r>
+      <w:rPr>
+        <w:rStyle w:val="PageNumber"/>
+      </w:rPr>
+      <w:fldChar w:fldCharType="separate"/>
+    </w:r>
+    <w:r>
+      <w:rPr>
+        <w:rStyle w:val="PageNumber"/>
+        <w:noProof/>
+      </w:rPr>
+      <w:t>1</w:t>
+    </w:r>
+    <w:r>
+      <w:rPr>
+        <w:rStyle w:val="PageNumber"/>
+      </w:rPr>
+      <w:fldChar w:fldCharType="end"/>
+    </w:r>
+  </w:p>
+  <w:p>
+    <w:pPr>
+      <w:pStyle w:val="Footer"/>
+      <w:ind w:right="360"/>
+    </w:pPr>
+  </w:p>
+</w:ftr>
 </file>
 
 <file path=word/footnotes.xml><?xml version="1.0" encoding="utf-8"?>
@@ -6191,6 +6414,161 @@
       <w:contextualSpacing/>
     </w:pPr>
   </w:style>
+  <w:style w:type="paragraph" w:styleId="Footer">
+    <w:name w:val="footer"/>
+    <w:basedOn w:val="Normal"/>
+    <w:link w:val="FooterChar"/>
+    <w:uiPriority w:val="99"/>
+    <w:unhideWhenUsed/>
+    <w:rsid w:val="004A6468"/>
+    <w:pPr>
+      <w:tabs>
+        <w:tab w:val="center" w:pos="4320"/>
+        <w:tab w:val="right" w:pos="8640"/>
+      </w:tabs>
+    </w:pPr>
+  </w:style>
+  <w:style w:type="character" w:customStyle="1" w:styleId="FooterChar">
+    <w:name w:val="Footer Char"/>
+    <w:basedOn w:val="DefaultParagraphFont"/>
+    <w:link w:val="Footer"/>
+    <w:uiPriority w:val="99"/>
+    <w:rsid w:val="004A6468"/>
+  </w:style>
+  <w:style w:type="character" w:styleId="PageNumber">
+    <w:name w:val="page number"/>
+    <w:basedOn w:val="DefaultParagraphFont"/>
+    <w:uiPriority w:val="99"/>
+    <w:semiHidden/>
+    <w:unhideWhenUsed/>
+    <w:rsid w:val="004A6468"/>
+  </w:style>
+  <w:style w:type="paragraph" w:styleId="TOC1">
+    <w:name w:val="toc 1"/>
+    <w:basedOn w:val="Normal"/>
+    <w:next w:val="Normal"/>
+    <w:autoRedefine/>
+    <w:uiPriority w:val="39"/>
+    <w:unhideWhenUsed/>
+    <w:rsid w:val="004A6468"/>
+    <w:pPr>
+      <w:spacing w:before="240" w:after="120"/>
+    </w:pPr>
+    <w:rPr>
+      <w:b/>
+      <w:caps/>
+      <w:sz w:val="22"/>
+      <w:szCs w:val="22"/>
+      <w:u w:val="single"/>
+    </w:rPr>
+  </w:style>
+  <w:style w:type="paragraph" w:styleId="TOC2">
+    <w:name w:val="toc 2"/>
+    <w:basedOn w:val="Normal"/>
+    <w:next w:val="Normal"/>
+    <w:autoRedefine/>
+    <w:uiPriority w:val="39"/>
+    <w:unhideWhenUsed/>
+    <w:rsid w:val="004A6468"/>
+    <w:rPr>
+      <w:b/>
+      <w:smallCaps/>
+      <w:sz w:val="22"/>
+      <w:szCs w:val="22"/>
+    </w:rPr>
+  </w:style>
+  <w:style w:type="paragraph" w:styleId="TOC3">
+    <w:name w:val="toc 3"/>
+    <w:basedOn w:val="Normal"/>
+    <w:next w:val="Normal"/>
+    <w:autoRedefine/>
+    <w:uiPriority w:val="39"/>
+    <w:unhideWhenUsed/>
+    <w:rsid w:val="004A6468"/>
+    <w:rPr>
+      <w:smallCaps/>
+      <w:sz w:val="22"/>
+      <w:szCs w:val="22"/>
+    </w:rPr>
+  </w:style>
+  <w:style w:type="paragraph" w:styleId="TOC4">
+    <w:name w:val="toc 4"/>
+    <w:basedOn w:val="Normal"/>
+    <w:next w:val="Normal"/>
+    <w:autoRedefine/>
+    <w:uiPriority w:val="39"/>
+    <w:unhideWhenUsed/>
+    <w:rsid w:val="004A6468"/>
+    <w:rPr>
+      <w:sz w:val="22"/>
+      <w:szCs w:val="22"/>
+    </w:rPr>
+  </w:style>
+  <w:style w:type="paragraph" w:styleId="TOC5">
+    <w:name w:val="toc 5"/>
+    <w:basedOn w:val="Normal"/>
+    <w:next w:val="Normal"/>
+    <w:autoRedefine/>
+    <w:uiPriority w:val="39"/>
+    <w:unhideWhenUsed/>
+    <w:rsid w:val="004A6468"/>
+    <w:rPr>
+      <w:sz w:val="22"/>
+      <w:szCs w:val="22"/>
+    </w:rPr>
+  </w:style>
+  <w:style w:type="paragraph" w:styleId="TOC6">
+    <w:name w:val="toc 6"/>
+    <w:basedOn w:val="Normal"/>
+    <w:next w:val="Normal"/>
+    <w:autoRedefine/>
+    <w:uiPriority w:val="39"/>
+    <w:unhideWhenUsed/>
+    <w:rsid w:val="004A6468"/>
+    <w:rPr>
+      <w:sz w:val="22"/>
+      <w:szCs w:val="22"/>
+    </w:rPr>
+  </w:style>
+  <w:style w:type="paragraph" w:styleId="TOC7">
+    <w:name w:val="toc 7"/>
+    <w:basedOn w:val="Normal"/>
+    <w:next w:val="Normal"/>
+    <w:autoRedefine/>
+    <w:uiPriority w:val="39"/>
+    <w:unhideWhenUsed/>
+    <w:rsid w:val="004A6468"/>
+    <w:rPr>
+      <w:sz w:val="22"/>
+      <w:szCs w:val="22"/>
+    </w:rPr>
+  </w:style>
+  <w:style w:type="paragraph" w:styleId="TOC8">
+    <w:name w:val="toc 8"/>
+    <w:basedOn w:val="Normal"/>
+    <w:next w:val="Normal"/>
+    <w:autoRedefine/>
+    <w:uiPriority w:val="39"/>
+    <w:unhideWhenUsed/>
+    <w:rsid w:val="004A6468"/>
+    <w:rPr>
+      <w:sz w:val="22"/>
+      <w:szCs w:val="22"/>
+    </w:rPr>
+  </w:style>
+  <w:style w:type="paragraph" w:styleId="TOC9">
+    <w:name w:val="toc 9"/>
+    <w:basedOn w:val="Normal"/>
+    <w:next w:val="Normal"/>
+    <w:autoRedefine/>
+    <w:uiPriority w:val="39"/>
+    <w:unhideWhenUsed/>
+    <w:rsid w:val="004A6468"/>
+    <w:rPr>
+      <w:sz w:val="22"/>
+      <w:szCs w:val="22"/>
+    </w:rPr>
+  </w:style>
 </w:styles>
 </file>
 
@@ -6690,6 +7068,161 @@
       <w:ind w:left="720"/>
       <w:contextualSpacing/>
     </w:pPr>
+  </w:style>
+  <w:style w:type="paragraph" w:styleId="Footer">
+    <w:name w:val="footer"/>
+    <w:basedOn w:val="Normal"/>
+    <w:link w:val="FooterChar"/>
+    <w:uiPriority w:val="99"/>
+    <w:unhideWhenUsed/>
+    <w:rsid w:val="004A6468"/>
+    <w:pPr>
+      <w:tabs>
+        <w:tab w:val="center" w:pos="4320"/>
+        <w:tab w:val="right" w:pos="8640"/>
+      </w:tabs>
+    </w:pPr>
+  </w:style>
+  <w:style w:type="character" w:customStyle="1" w:styleId="FooterChar">
+    <w:name w:val="Footer Char"/>
+    <w:basedOn w:val="DefaultParagraphFont"/>
+    <w:link w:val="Footer"/>
+    <w:uiPriority w:val="99"/>
+    <w:rsid w:val="004A6468"/>
+  </w:style>
+  <w:style w:type="character" w:styleId="PageNumber">
+    <w:name w:val="page number"/>
+    <w:basedOn w:val="DefaultParagraphFont"/>
+    <w:uiPriority w:val="99"/>
+    <w:semiHidden/>
+    <w:unhideWhenUsed/>
+    <w:rsid w:val="004A6468"/>
+  </w:style>
+  <w:style w:type="paragraph" w:styleId="TOC1">
+    <w:name w:val="toc 1"/>
+    <w:basedOn w:val="Normal"/>
+    <w:next w:val="Normal"/>
+    <w:autoRedefine/>
+    <w:uiPriority w:val="39"/>
+    <w:unhideWhenUsed/>
+    <w:rsid w:val="004A6468"/>
+    <w:pPr>
+      <w:spacing w:before="240" w:after="120"/>
+    </w:pPr>
+    <w:rPr>
+      <w:b/>
+      <w:caps/>
+      <w:sz w:val="22"/>
+      <w:szCs w:val="22"/>
+      <w:u w:val="single"/>
+    </w:rPr>
+  </w:style>
+  <w:style w:type="paragraph" w:styleId="TOC2">
+    <w:name w:val="toc 2"/>
+    <w:basedOn w:val="Normal"/>
+    <w:next w:val="Normal"/>
+    <w:autoRedefine/>
+    <w:uiPriority w:val="39"/>
+    <w:unhideWhenUsed/>
+    <w:rsid w:val="004A6468"/>
+    <w:rPr>
+      <w:b/>
+      <w:smallCaps/>
+      <w:sz w:val="22"/>
+      <w:szCs w:val="22"/>
+    </w:rPr>
+  </w:style>
+  <w:style w:type="paragraph" w:styleId="TOC3">
+    <w:name w:val="toc 3"/>
+    <w:basedOn w:val="Normal"/>
+    <w:next w:val="Normal"/>
+    <w:autoRedefine/>
+    <w:uiPriority w:val="39"/>
+    <w:unhideWhenUsed/>
+    <w:rsid w:val="004A6468"/>
+    <w:rPr>
+      <w:smallCaps/>
+      <w:sz w:val="22"/>
+      <w:szCs w:val="22"/>
+    </w:rPr>
+  </w:style>
+  <w:style w:type="paragraph" w:styleId="TOC4">
+    <w:name w:val="toc 4"/>
+    <w:basedOn w:val="Normal"/>
+    <w:next w:val="Normal"/>
+    <w:autoRedefine/>
+    <w:uiPriority w:val="39"/>
+    <w:unhideWhenUsed/>
+    <w:rsid w:val="004A6468"/>
+    <w:rPr>
+      <w:sz w:val="22"/>
+      <w:szCs w:val="22"/>
+    </w:rPr>
+  </w:style>
+  <w:style w:type="paragraph" w:styleId="TOC5">
+    <w:name w:val="toc 5"/>
+    <w:basedOn w:val="Normal"/>
+    <w:next w:val="Normal"/>
+    <w:autoRedefine/>
+    <w:uiPriority w:val="39"/>
+    <w:unhideWhenUsed/>
+    <w:rsid w:val="004A6468"/>
+    <w:rPr>
+      <w:sz w:val="22"/>
+      <w:szCs w:val="22"/>
+    </w:rPr>
+  </w:style>
+  <w:style w:type="paragraph" w:styleId="TOC6">
+    <w:name w:val="toc 6"/>
+    <w:basedOn w:val="Normal"/>
+    <w:next w:val="Normal"/>
+    <w:autoRedefine/>
+    <w:uiPriority w:val="39"/>
+    <w:unhideWhenUsed/>
+    <w:rsid w:val="004A6468"/>
+    <w:rPr>
+      <w:sz w:val="22"/>
+      <w:szCs w:val="22"/>
+    </w:rPr>
+  </w:style>
+  <w:style w:type="paragraph" w:styleId="TOC7">
+    <w:name w:val="toc 7"/>
+    <w:basedOn w:val="Normal"/>
+    <w:next w:val="Normal"/>
+    <w:autoRedefine/>
+    <w:uiPriority w:val="39"/>
+    <w:unhideWhenUsed/>
+    <w:rsid w:val="004A6468"/>
+    <w:rPr>
+      <w:sz w:val="22"/>
+      <w:szCs w:val="22"/>
+    </w:rPr>
+  </w:style>
+  <w:style w:type="paragraph" w:styleId="TOC8">
+    <w:name w:val="toc 8"/>
+    <w:basedOn w:val="Normal"/>
+    <w:next w:val="Normal"/>
+    <w:autoRedefine/>
+    <w:uiPriority w:val="39"/>
+    <w:unhideWhenUsed/>
+    <w:rsid w:val="004A6468"/>
+    <w:rPr>
+      <w:sz w:val="22"/>
+      <w:szCs w:val="22"/>
+    </w:rPr>
+  </w:style>
+  <w:style w:type="paragraph" w:styleId="TOC9">
+    <w:name w:val="toc 9"/>
+    <w:basedOn w:val="Normal"/>
+    <w:next w:val="Normal"/>
+    <w:autoRedefine/>
+    <w:uiPriority w:val="39"/>
+    <w:unhideWhenUsed/>
+    <w:rsid w:val="004A6468"/>
+    <w:rPr>
+      <w:sz w:val="22"/>
+      <w:szCs w:val="22"/>
+    </w:rPr>
   </w:style>
 </w:styles>
 </file>
@@ -7019,7 +7552,7 @@
 </file>
 
 <file path=customXml/itemProps1.xml><?xml version="1.0" encoding="utf-8"?>
-<ds:datastoreItem xmlns:ds="http://schemas.openxmlformats.org/officeDocument/2006/customXml" ds:itemID="{66EFCDD3-48E9-1340-BEA7-17D4477D3076}">
+<ds:datastoreItem xmlns:ds="http://schemas.openxmlformats.org/officeDocument/2006/customXml" ds:itemID="{0D818C5F-F9AC-9B4E-BA4F-8ABADA067777}">
   <ds:schemaRefs>
     <ds:schemaRef ds:uri="http://schemas.openxmlformats.org/officeDocument/2006/bibliography"/>
   </ds:schemaRefs>

</xml_diff>

<commit_message>
Numerous changes I should have pushed a while back
</commit_message>
<xml_diff>
--- a/doc/guide-6-16.docx
+++ b/doc/guide-6-16.docx
@@ -1,6 +1,6 @@
 
 <file path=word/document.xml><?xml version="1.0" encoding="utf-8"?>
-<w:document xmlns:wpc="http://schemas.microsoft.com/office/word/2010/wordprocessingCanvas" xmlns:mo="http://schemas.microsoft.com/office/mac/office/2008/main" xmlns:mc="http://schemas.openxmlformats.org/markup-compatibility/2006" xmlns:mv="urn:schemas-microsoft-com:mac:vml" xmlns:o="urn:schemas-microsoft-com:office:office" xmlns:r="http://schemas.openxmlformats.org/officeDocument/2006/relationships" xmlns:m="http://schemas.openxmlformats.org/officeDocument/2006/math" xmlns:v="urn:schemas-microsoft-com:vml" xmlns:wp14="http://schemas.microsoft.com/office/word/2010/wordprocessingDrawing" xmlns:wp="http://schemas.openxmlformats.org/drawingml/2006/wordprocessingDrawing" xmlns:w10="urn:schemas-microsoft-com:office:word" xmlns:w="http://schemas.openxmlformats.org/wordprocessingml/2006/main" xmlns:w14="http://schemas.microsoft.com/office/word/2010/wordml" xmlns:wpg="http://schemas.microsoft.com/office/word/2010/wordprocessingGroup" xmlns:wpi="http://schemas.microsoft.com/office/word/2010/wordprocessingInk" xmlns:wne="http://schemas.microsoft.com/office/word/2006/wordml" xmlns:wps="http://schemas.microsoft.com/office/word/2010/wordprocessingShape" mc:Ignorable="w14 wp14">
+<w:document xmlns:wpc="http://schemas.microsoft.com/office/word/2010/wordprocessingCanvas" xmlns:mo="http://schemas.microsoft.com/office/mac/office/2008/main" xmlns:mc="http://schemas.openxmlformats.org/markup-compatibility/2006" xmlns:mv="urn:schemas-microsoft-com:mac:vml" xmlns:o="urn:schemas-microsoft-com:office:office" xmlns:r="http://schemas.openxmlformats.org/officeDocument/2006/relationships" xmlns:m="http://schemas.openxmlformats.org/officeDocument/2006/math" xmlns:v="urn:schemas-microsoft-com:vml" xmlns:wp14="http://schemas.microsoft.com/office/word/2010/wordprocessingDrawing" xmlns:wp="http://schemas.openxmlformats.org/drawingml/2006/wordprocessingDrawing" xmlns:w10="urn:schemas-microsoft-com:office:word" xmlns:w="http://schemas.openxmlformats.org/wordprocessingml/2006/main" xmlns:w14="http://schemas.microsoft.com/office/word/2010/wordml" xmlns:w15="http://schemas.microsoft.com/office/word/2012/wordml" xmlns:wpg="http://schemas.microsoft.com/office/word/2010/wordprocessingGroup" xmlns:wpi="http://schemas.microsoft.com/office/word/2010/wordprocessingInk" xmlns:wne="http://schemas.microsoft.com/office/word/2006/wordml" xmlns:wps="http://schemas.microsoft.com/office/word/2010/wordprocessingShape" mc:Ignorable="w14 w15 wp14">
   <w:body>
     <w:p>
       <w:pPr>
@@ -87,10 +87,7 @@
         </w:numPr>
       </w:pPr>
       <w:r>
-        <w:t>R</w:t>
-      </w:r>
-      <w:r>
-        <w:t>esponding to phishing email</w:t>
+        <w:t>Managing passwords on multiple accounts</w:t>
       </w:r>
     </w:p>
     <w:p>
@@ -102,10 +99,13 @@
         </w:numPr>
       </w:pPr>
       <w:r>
-        <w:t>D</w:t>
-      </w:r>
-      <w:r>
-        <w:t>ownloading and using security software such as Tor</w:t>
+        <w:t xml:space="preserve">Launching a coordinated </w:t>
+      </w:r>
+      <w:r>
+        <w:t>SQL</w:t>
+      </w:r>
+      <w:r>
+        <w:t xml:space="preserve"> injection attack</w:t>
       </w:r>
     </w:p>
     <w:p>
@@ -120,7 +120,13 @@
         <w:t>M</w:t>
       </w:r>
       <w:r>
-        <w:t>aking decisions to control a power plant.</w:t>
+        <w:t xml:space="preserve">aking </w:t>
+      </w:r>
+      <w:r>
+        <w:t>inferences and decisions while controlling</w:t>
+      </w:r>
+      <w:r>
+        <w:t xml:space="preserve"> a power plant.</w:t>
       </w:r>
       <w:r>
         <w:t xml:space="preserve"> </w:t>
@@ -156,7 +162,10 @@
         <w:t xml:space="preserve"> because humans inevitably make mistakes, particularly </w:t>
       </w:r>
       <w:r>
-        <w:t>if their atten</w:t>
+        <w:t>when</w:t>
+      </w:r>
+      <w:r>
+        <w:t xml:space="preserve"> their atten</w:t>
       </w:r>
       <w:r>
         <w:t>tion is taken with other tasks.</w:t>
@@ -186,13 +195,34 @@
         </w:numPr>
       </w:pPr>
       <w:r>
+        <w:t>The</w:t>
+      </w:r>
+      <w:r>
         <w:rPr>
           <w:b/>
         </w:rPr>
-        <w:t xml:space="preserve">Rational Behavior: </w:t>
-      </w:r>
-      <w:r>
-        <w:t>This module contains</w:t>
+        <w:t xml:space="preserve"> r</w:t>
+      </w:r>
+      <w:r>
+        <w:rPr>
+          <w:b/>
+        </w:rPr>
+        <w:t xml:space="preserve">ational </w:t>
+      </w:r>
+      <w:r>
+        <w:rPr>
+          <w:b/>
+        </w:rPr>
+        <w:t>b</w:t>
+      </w:r>
+      <w:r>
+        <w:rPr>
+          <w:b/>
+        </w:rPr>
+        <w:t>ehavior</w:t>
+      </w:r>
+      <w:r>
+        <w:t xml:space="preserve"> module contains</w:t>
       </w:r>
       <w:r>
         <w:t xml:space="preserve"> sub-modules for reactive planning and for projection using mental models. </w:t>
@@ -207,13 +237,43 @@
         </w:numPr>
       </w:pPr>
       <w:r>
+        <w:t>The</w:t>
+      </w:r>
+      <w:r>
         <w:rPr>
           <w:b/>
         </w:rPr>
-        <w:t>Instinctive Behavior</w:t>
-      </w:r>
-      <w:r>
-        <w:t>: A second module models instinctive behavior and other reasoning that humans are typically not aware of</w:t>
+        <w:t xml:space="preserve"> i</w:t>
+      </w:r>
+      <w:r>
+        <w:rPr>
+          <w:b/>
+        </w:rPr>
+        <w:t xml:space="preserve">nstinctive </w:t>
+      </w:r>
+      <w:r>
+        <w:rPr>
+          <w:b/>
+        </w:rPr>
+        <w:t>b</w:t>
+      </w:r>
+      <w:r>
+        <w:rPr>
+          <w:b/>
+        </w:rPr>
+        <w:t>ehavior</w:t>
+      </w:r>
+      <w:r>
+        <w:t xml:space="preserve"> </w:t>
+      </w:r>
+      <w:r>
+        <w:t xml:space="preserve"> module models instinctive </w:t>
+      </w:r>
+      <w:r>
+        <w:t>reactions</w:t>
+      </w:r>
+      <w:r>
+        <w:t xml:space="preserve"> and other reasoning that humans are typically not aware of</w:t>
       </w:r>
     </w:p>
     <w:p/>
@@ -353,7 +413,7 @@
       <w:r>
         <w:t xml:space="preserve">For comments or questions about DASH and to obtain a copy for research purposes, please contact Jim Blythe at </w:t>
       </w:r>
-      <w:hyperlink r:id="rId9" w:history="1">
+      <w:hyperlink r:id="rId8" w:history="1">
         <w:r>
           <w:rPr>
             <w:rStyle w:val="Hyperlink"/>
@@ -1036,7 +1096,7 @@
       <w:r>
         <w:t xml:space="preserve">Go to </w:t>
       </w:r>
-      <w:hyperlink r:id="rId10" w:history="1">
+      <w:hyperlink r:id="rId9" w:history="1">
         <w:r>
           <w:rPr>
             <w:rStyle w:val="Hyperlink"/>
@@ -1276,11 +1336,11 @@
                     </pic:cNvPicPr>
                   </pic:nvPicPr>
                   <pic:blipFill rotWithShape="1">
-                    <a:blip r:embed="rId11">
+                    <a:blip r:embed="rId10">
                       <a:extLst>
                         <a:ext uri="{BEBA8EAE-BF5A-486C-A8C5-ECC9F3942E4B}">
                           <a14:imgProps xmlns:a14="http://schemas.microsoft.com/office/drawing/2010/main">
-                            <a14:imgLayer r:embed="rId12">
+                            <a14:imgLayer r:embed="rId11">
                               <a14:imgEffect>
                                 <a14:sharpenSoften amount="50000"/>
                               </a14:imgEffect>
@@ -1319,7 +1379,7 @@
                     </a:effectLst>
                     <a:extLst>
                       <a:ext uri="{53640926-AAD7-44d8-BBD7-CCE9431645EC}">
-                        <a14:shadowObscured xmlns:a14="http://schemas.microsoft.com/office/drawing/2010/main"/>
+                        <a14:shadowObscured xmlns="" xmlns:o="urn:schemas-microsoft-com:office:office" xmlns:v="urn:schemas-microsoft-com:vml" xmlns:w10="urn:schemas-microsoft-com:office:word" xmlns:w="http://schemas.openxmlformats.org/wordprocessingml/2006/main" xmlns:a14="http://schemas.microsoft.com/office/drawing/2010/main"/>
                       </a:ext>
                     </a:extLst>
                   </pic:spPr>
@@ -1339,7 +1399,10 @@
         <w:t xml:space="preserve">We introduce DASH and illustrate some of its capabilities using an agent that </w:t>
       </w:r>
       <w:r>
-        <w:t xml:space="preserve">wants to buy an airline ticket. </w:t>
+        <w:t>reads email and buys airline tickets that are requested</w:t>
+      </w:r>
+      <w:r>
+        <w:t xml:space="preserve">. </w:t>
       </w:r>
       <w:r>
         <w:t>In our first version, t</w:t>
@@ -2106,11 +2169,11 @@
                     </pic:cNvPicPr>
                   </pic:nvPicPr>
                   <pic:blipFill rotWithShape="1">
-                    <a:blip r:embed="rId13">
+                    <a:blip r:embed="rId12">
                       <a:extLst>
                         <a:ext uri="{BEBA8EAE-BF5A-486C-A8C5-ECC9F3942E4B}">
                           <a14:imgProps xmlns:a14="http://schemas.microsoft.com/office/drawing/2010/main">
-                            <a14:imgLayer r:embed="rId14">
+                            <a14:imgLayer r:embed="rId13">
                               <a14:imgEffect>
                                 <a14:sharpenSoften amount="50000"/>
                               </a14:imgEffect>
@@ -2149,7 +2212,7 @@
                     </a:effectLst>
                     <a:extLst>
                       <a:ext uri="{53640926-AAD7-44d8-BBD7-CCE9431645EC}">
-                        <a14:shadowObscured xmlns:a14="http://schemas.microsoft.com/office/drawing/2010/main"/>
+                        <a14:shadowObscured xmlns="" xmlns:o="urn:schemas-microsoft-com:office:office" xmlns:v="urn:schemas-microsoft-com:vml" xmlns:w10="urn:schemas-microsoft-com:office:word" xmlns:w="http://schemas.openxmlformats.org/wordprocessingml/2006/main" xmlns:a14="http://schemas.microsoft.com/office/drawing/2010/main"/>
                       </a:ext>
                     </a:extLst>
                   </pic:spPr>
@@ -2452,7 +2515,7 @@
                     </pic:cNvPicPr>
                   </pic:nvPicPr>
                   <pic:blipFill>
-                    <a:blip r:embed="rId15">
+                    <a:blip r:embed="rId14">
                       <a:extLst>
                         <a:ext uri="{28A0092B-C50C-407E-A947-70E740481C1C}">
                           <a14:useLocalDpi xmlns:a14="http://schemas.microsoft.com/office/drawing/2010/main" val="0"/>
@@ -3011,11 +3074,11 @@
                     </pic:cNvPicPr>
                   </pic:nvPicPr>
                   <pic:blipFill rotWithShape="1">
-                    <a:blip r:embed="rId16">
+                    <a:blip r:embed="rId15">
                       <a:extLst>
                         <a:ext uri="{BEBA8EAE-BF5A-486C-A8C5-ECC9F3942E4B}">
                           <a14:imgProps xmlns:a14="http://schemas.microsoft.com/office/drawing/2010/main">
-                            <a14:imgLayer r:embed="rId17">
+                            <a14:imgLayer r:embed="rId16">
                               <a14:imgEffect>
                                 <a14:sharpenSoften amount="50000"/>
                               </a14:imgEffect>
@@ -3054,7 +3117,7 @@
                     </a:effectLst>
                     <a:extLst>
                       <a:ext uri="{53640926-AAD7-44d8-BBD7-CCE9431645EC}">
-                        <a14:shadowObscured xmlns:a14="http://schemas.microsoft.com/office/drawing/2010/main"/>
+                        <a14:shadowObscured xmlns="" xmlns:o="urn:schemas-microsoft-com:office:office" xmlns:v="urn:schemas-microsoft-com:vml" xmlns:w10="urn:schemas-microsoft-com:office:word" xmlns:w="http://schemas.openxmlformats.org/wordprocessingml/2006/main" xmlns:a14="http://schemas.microsoft.com/office/drawing/2010/main"/>
                       </a:ext>
                     </a:extLst>
                   </pic:spPr>
@@ -3275,8 +3338,6 @@
       <w:r>
         <w:t>. Inter-Agent Communication</w:t>
       </w:r>
-      <w:bookmarkStart w:id="5" w:name="_GoBack"/>
-      <w:bookmarkEnd w:id="5"/>
     </w:p>
     <w:p/>
     <w:p>
@@ -3389,7 +3450,30 @@
     <w:p/>
     <w:p>
       <w:r>
-        <w:t xml:space="preserve">In DASH, the instinctive module is represented with a set of statements about the world that have activation levels, and a set of if-then rules that act to change the activation level of statements on the right-hand side of the rule based on the levels of statements on the left-hand side. When these rules are chained together, the result is a form of spreading activation [Anderson 00]. </w:t>
+        <w:t xml:space="preserve">In DASH, the instinctive module is represented with a set of </w:t>
+      </w:r>
+      <w:r>
+        <w:t xml:space="preserve">nodes in a graph, each of which represents some statement about the world, an activation level and a set of neighbor nodes. Some of these nodes represent the desire to perform an action. On each time step, all such nodes with an activation level above a threshold are viewed by the agent as potential actions to take. </w:t>
+      </w:r>
+      <w:r>
+        <w:t xml:space="preserve">The agent will then choose whether to perform one of these actions </w:t>
+      </w:r>
+      <w:r>
+        <w:t>or engage in system 2 reasoning to select an alternative action. The choice can be customized for each agent and depends on threshold levels that represent the preference for instinctive over deliberative action as well as the relative strengths of the choices. This threshold can be varied, modeling the way the agent’s preference for instinctive over deliberative action may vary with cognitive load or fatigue.</w:t>
+      </w:r>
+    </w:p>
+    <w:p/>
+    <w:p>
+      <w:r>
+        <w:t xml:space="preserve">On each decision cycle, activation levels for the nodes are computed as follows: </w:t>
+      </w:r>
+      <w:bookmarkStart w:id="5" w:name="_GoBack"/>
+      <w:bookmarkEnd w:id="5"/>
+    </w:p>
+    <w:p/>
+    <w:p>
+      <w:r>
+        <w:t xml:space="preserve">statements about the world that have activation levels, and a set of if-then rules that act to change the activation level of statements on the right-hand side of the rule based on the levels of statements on the left-hand side. When these rules are chained together, the result is a form of spreading activation [Anderson 00]. </w:t>
       </w:r>
     </w:p>
     <w:p/>
@@ -3895,8 +3979,8 @@
       </w:pPr>
     </w:p>
     <w:sectPr>
-      <w:footerReference w:type="even" r:id="rId18"/>
-      <w:footerReference w:type="default" r:id="rId19"/>
+      <w:footerReference w:type="even" r:id="rId17"/>
+      <w:footerReference w:type="default" r:id="rId18"/>
       <w:pgSz w:w="12240" w:h="15840"/>
       <w:pgMar w:top="1440" w:right="1800" w:bottom="1440" w:left="1800" w:header="720" w:footer="720" w:gutter="0"/>
       <w:cols w:space="720"/>
@@ -3907,7 +3991,7 @@
 </file>
 
 <file path=word/endnotes.xml><?xml version="1.0" encoding="utf-8"?>
-<w:endnotes xmlns:wpc="http://schemas.microsoft.com/office/word/2010/wordprocessingCanvas" xmlns:mo="http://schemas.microsoft.com/office/mac/office/2008/main" xmlns:mc="http://schemas.openxmlformats.org/markup-compatibility/2006" xmlns:mv="urn:schemas-microsoft-com:mac:vml" xmlns:o="urn:schemas-microsoft-com:office:office" xmlns:r="http://schemas.openxmlformats.org/officeDocument/2006/relationships" xmlns:m="http://schemas.openxmlformats.org/officeDocument/2006/math" xmlns:v="urn:schemas-microsoft-com:vml" xmlns:wp14="http://schemas.microsoft.com/office/word/2010/wordprocessingDrawing" xmlns:wp="http://schemas.openxmlformats.org/drawingml/2006/wordprocessingDrawing" xmlns:w10="urn:schemas-microsoft-com:office:word" xmlns:w="http://schemas.openxmlformats.org/wordprocessingml/2006/main" xmlns:w14="http://schemas.microsoft.com/office/word/2010/wordml" xmlns:wpg="http://schemas.microsoft.com/office/word/2010/wordprocessingGroup" xmlns:wpi="http://schemas.microsoft.com/office/word/2010/wordprocessingInk" xmlns:wne="http://schemas.microsoft.com/office/word/2006/wordml" xmlns:wps="http://schemas.microsoft.com/office/word/2010/wordprocessingShape" mc:Ignorable="w14 wp14">
+<w:endnotes xmlns:wpc="http://schemas.microsoft.com/office/word/2010/wordprocessingCanvas" xmlns:mo="http://schemas.microsoft.com/office/mac/office/2008/main" xmlns:mc="http://schemas.openxmlformats.org/markup-compatibility/2006" xmlns:mv="urn:schemas-microsoft-com:mac:vml" xmlns:o="urn:schemas-microsoft-com:office:office" xmlns:r="http://schemas.openxmlformats.org/officeDocument/2006/relationships" xmlns:m="http://schemas.openxmlformats.org/officeDocument/2006/math" xmlns:v="urn:schemas-microsoft-com:vml" xmlns:wp14="http://schemas.microsoft.com/office/word/2010/wordprocessingDrawing" xmlns:wp="http://schemas.openxmlformats.org/drawingml/2006/wordprocessingDrawing" xmlns:w10="urn:schemas-microsoft-com:office:word" xmlns:w="http://schemas.openxmlformats.org/wordprocessingml/2006/main" xmlns:w14="http://schemas.microsoft.com/office/word/2010/wordml" xmlns:w15="http://schemas.microsoft.com/office/word/2012/wordml" xmlns:wpg="http://schemas.microsoft.com/office/word/2010/wordprocessingGroup" xmlns:wpi="http://schemas.microsoft.com/office/word/2010/wordprocessingInk" xmlns:wne="http://schemas.microsoft.com/office/word/2006/wordml" xmlns:wps="http://schemas.microsoft.com/office/word/2010/wordprocessingShape" mc:Ignorable="w14 w15 wp14">
   <w:endnote w:type="separator" w:id="-1">
     <w:p>
       <w:r>
@@ -3926,7 +4010,7 @@
 </file>
 
 <file path=word/footer1.xml><?xml version="1.0" encoding="utf-8"?>
-<w:ftr xmlns:wpc="http://schemas.microsoft.com/office/word/2010/wordprocessingCanvas" xmlns:mo="http://schemas.microsoft.com/office/mac/office/2008/main" xmlns:mc="http://schemas.openxmlformats.org/markup-compatibility/2006" xmlns:mv="urn:schemas-microsoft-com:mac:vml" xmlns:o="urn:schemas-microsoft-com:office:office" xmlns:r="http://schemas.openxmlformats.org/officeDocument/2006/relationships" xmlns:m="http://schemas.openxmlformats.org/officeDocument/2006/math" xmlns:v="urn:schemas-microsoft-com:vml" xmlns:wp14="http://schemas.microsoft.com/office/word/2010/wordprocessingDrawing" xmlns:wp="http://schemas.openxmlformats.org/drawingml/2006/wordprocessingDrawing" xmlns:w10="urn:schemas-microsoft-com:office:word" xmlns:w="http://schemas.openxmlformats.org/wordprocessingml/2006/main" xmlns:w14="http://schemas.microsoft.com/office/word/2010/wordml" xmlns:wpg="http://schemas.microsoft.com/office/word/2010/wordprocessingGroup" xmlns:wpi="http://schemas.microsoft.com/office/word/2010/wordprocessingInk" xmlns:wne="http://schemas.microsoft.com/office/word/2006/wordml" xmlns:wps="http://schemas.microsoft.com/office/word/2010/wordprocessingShape" mc:Ignorable="w14 wp14">
+<w:ftr xmlns:wpc="http://schemas.microsoft.com/office/word/2010/wordprocessingCanvas" xmlns:mo="http://schemas.microsoft.com/office/mac/office/2008/main" xmlns:mc="http://schemas.openxmlformats.org/markup-compatibility/2006" xmlns:mv="urn:schemas-microsoft-com:mac:vml" xmlns:o="urn:schemas-microsoft-com:office:office" xmlns:r="http://schemas.openxmlformats.org/officeDocument/2006/relationships" xmlns:m="http://schemas.openxmlformats.org/officeDocument/2006/math" xmlns:v="urn:schemas-microsoft-com:vml" xmlns:wp14="http://schemas.microsoft.com/office/word/2010/wordprocessingDrawing" xmlns:wp="http://schemas.openxmlformats.org/drawingml/2006/wordprocessingDrawing" xmlns:w10="urn:schemas-microsoft-com:office:word" xmlns:w="http://schemas.openxmlformats.org/wordprocessingml/2006/main" xmlns:w14="http://schemas.microsoft.com/office/word/2010/wordml" xmlns:w15="http://schemas.microsoft.com/office/word/2012/wordml" xmlns:wpg="http://schemas.microsoft.com/office/word/2010/wordprocessingGroup" xmlns:wpi="http://schemas.microsoft.com/office/word/2010/wordprocessingInk" xmlns:wne="http://schemas.microsoft.com/office/word/2006/wordml" xmlns:wps="http://schemas.microsoft.com/office/word/2010/wordprocessingShape" mc:Ignorable="w14 w15 wp14">
   <w:p>
     <w:pPr>
       <w:pStyle w:val="Footer"/>
@@ -3964,7 +4048,7 @@
 </file>
 
 <file path=word/footer2.xml><?xml version="1.0" encoding="utf-8"?>
-<w:ftr xmlns:wpc="http://schemas.microsoft.com/office/word/2010/wordprocessingCanvas" xmlns:mo="http://schemas.microsoft.com/office/mac/office/2008/main" xmlns:mc="http://schemas.openxmlformats.org/markup-compatibility/2006" xmlns:mv="urn:schemas-microsoft-com:mac:vml" xmlns:o="urn:schemas-microsoft-com:office:office" xmlns:r="http://schemas.openxmlformats.org/officeDocument/2006/relationships" xmlns:m="http://schemas.openxmlformats.org/officeDocument/2006/math" xmlns:v="urn:schemas-microsoft-com:vml" xmlns:wp14="http://schemas.microsoft.com/office/word/2010/wordprocessingDrawing" xmlns:wp="http://schemas.openxmlformats.org/drawingml/2006/wordprocessingDrawing" xmlns:w10="urn:schemas-microsoft-com:office:word" xmlns:w="http://schemas.openxmlformats.org/wordprocessingml/2006/main" xmlns:w14="http://schemas.microsoft.com/office/word/2010/wordml" xmlns:wpg="http://schemas.microsoft.com/office/word/2010/wordprocessingGroup" xmlns:wpi="http://schemas.microsoft.com/office/word/2010/wordprocessingInk" xmlns:wne="http://schemas.microsoft.com/office/word/2006/wordml" xmlns:wps="http://schemas.microsoft.com/office/word/2010/wordprocessingShape" mc:Ignorable="w14 wp14">
+<w:ftr xmlns:wpc="http://schemas.microsoft.com/office/word/2010/wordprocessingCanvas" xmlns:mo="http://schemas.microsoft.com/office/mac/office/2008/main" xmlns:mc="http://schemas.openxmlformats.org/markup-compatibility/2006" xmlns:mv="urn:schemas-microsoft-com:mac:vml" xmlns:o="urn:schemas-microsoft-com:office:office" xmlns:r="http://schemas.openxmlformats.org/officeDocument/2006/relationships" xmlns:m="http://schemas.openxmlformats.org/officeDocument/2006/math" xmlns:v="urn:schemas-microsoft-com:vml" xmlns:wp14="http://schemas.microsoft.com/office/word/2010/wordprocessingDrawing" xmlns:wp="http://schemas.openxmlformats.org/drawingml/2006/wordprocessingDrawing" xmlns:w10="urn:schemas-microsoft-com:office:word" xmlns:w="http://schemas.openxmlformats.org/wordprocessingml/2006/main" xmlns:w14="http://schemas.microsoft.com/office/word/2010/wordml" xmlns:w15="http://schemas.microsoft.com/office/word/2012/wordml" xmlns:wpg="http://schemas.microsoft.com/office/word/2010/wordprocessingGroup" xmlns:wpi="http://schemas.microsoft.com/office/word/2010/wordprocessingInk" xmlns:wne="http://schemas.microsoft.com/office/word/2006/wordml" xmlns:wps="http://schemas.microsoft.com/office/word/2010/wordprocessingShape" mc:Ignorable="w14 w15 wp14">
   <w:p>
     <w:pPr>
       <w:pStyle w:val="Footer"/>
@@ -4015,7 +4099,7 @@
 </file>
 
 <file path=word/footnotes.xml><?xml version="1.0" encoding="utf-8"?>
-<w:footnotes xmlns:wpc="http://schemas.microsoft.com/office/word/2010/wordprocessingCanvas" xmlns:mo="http://schemas.microsoft.com/office/mac/office/2008/main" xmlns:mc="http://schemas.openxmlformats.org/markup-compatibility/2006" xmlns:mv="urn:schemas-microsoft-com:mac:vml" xmlns:o="urn:schemas-microsoft-com:office:office" xmlns:r="http://schemas.openxmlformats.org/officeDocument/2006/relationships" xmlns:m="http://schemas.openxmlformats.org/officeDocument/2006/math" xmlns:v="urn:schemas-microsoft-com:vml" xmlns:wp14="http://schemas.microsoft.com/office/word/2010/wordprocessingDrawing" xmlns:wp="http://schemas.openxmlformats.org/drawingml/2006/wordprocessingDrawing" xmlns:w10="urn:schemas-microsoft-com:office:word" xmlns:w="http://schemas.openxmlformats.org/wordprocessingml/2006/main" xmlns:w14="http://schemas.microsoft.com/office/word/2010/wordml" xmlns:wpg="http://schemas.microsoft.com/office/word/2010/wordprocessingGroup" xmlns:wpi="http://schemas.microsoft.com/office/word/2010/wordprocessingInk" xmlns:wne="http://schemas.microsoft.com/office/word/2006/wordml" xmlns:wps="http://schemas.microsoft.com/office/word/2010/wordprocessingShape" mc:Ignorable="w14 wp14">
+<w:footnotes xmlns:wpc="http://schemas.microsoft.com/office/word/2010/wordprocessingCanvas" xmlns:mo="http://schemas.microsoft.com/office/mac/office/2008/main" xmlns:mc="http://schemas.openxmlformats.org/markup-compatibility/2006" xmlns:mv="urn:schemas-microsoft-com:mac:vml" xmlns:o="urn:schemas-microsoft-com:office:office" xmlns:r="http://schemas.openxmlformats.org/officeDocument/2006/relationships" xmlns:m="http://schemas.openxmlformats.org/officeDocument/2006/math" xmlns:v="urn:schemas-microsoft-com:vml" xmlns:wp14="http://schemas.microsoft.com/office/word/2010/wordprocessingDrawing" xmlns:wp="http://schemas.openxmlformats.org/drawingml/2006/wordprocessingDrawing" xmlns:w10="urn:schemas-microsoft-com:office:word" xmlns:w="http://schemas.openxmlformats.org/wordprocessingml/2006/main" xmlns:w14="http://schemas.microsoft.com/office/word/2010/wordml" xmlns:w15="http://schemas.microsoft.com/office/word/2012/wordml" xmlns:wpg="http://schemas.microsoft.com/office/word/2010/wordprocessingGroup" xmlns:wpi="http://schemas.microsoft.com/office/word/2010/wordprocessingInk" xmlns:wne="http://schemas.microsoft.com/office/word/2006/wordml" xmlns:wps="http://schemas.microsoft.com/office/word/2010/wordprocessingShape" mc:Ignorable="w14 w15 wp14">
   <w:footnote w:type="separator" w:id="-1">
     <w:p>
       <w:r>
@@ -4050,7 +4134,7 @@
 </file>
 
 <file path=word/numbering.xml><?xml version="1.0" encoding="utf-8"?>
-<w:numbering xmlns:wpc="http://schemas.microsoft.com/office/word/2010/wordprocessingCanvas" xmlns:mo="http://schemas.microsoft.com/office/mac/office/2008/main" xmlns:mc="http://schemas.openxmlformats.org/markup-compatibility/2006" xmlns:mv="urn:schemas-microsoft-com:mac:vml" xmlns:o="urn:schemas-microsoft-com:office:office" xmlns:r="http://schemas.openxmlformats.org/officeDocument/2006/relationships" xmlns:m="http://schemas.openxmlformats.org/officeDocument/2006/math" xmlns:v="urn:schemas-microsoft-com:vml" xmlns:wp14="http://schemas.microsoft.com/office/word/2010/wordprocessingDrawing" xmlns:wp="http://schemas.openxmlformats.org/drawingml/2006/wordprocessingDrawing" xmlns:w10="urn:schemas-microsoft-com:office:word" xmlns:w="http://schemas.openxmlformats.org/wordprocessingml/2006/main" xmlns:w14="http://schemas.microsoft.com/office/word/2010/wordml" xmlns:wpg="http://schemas.microsoft.com/office/word/2010/wordprocessingGroup" xmlns:wpi="http://schemas.microsoft.com/office/word/2010/wordprocessingInk" xmlns:wne="http://schemas.microsoft.com/office/word/2006/wordml" xmlns:wps="http://schemas.microsoft.com/office/word/2010/wordprocessingShape" mc:Ignorable="w14 wp14">
+<w:numbering xmlns:wpc="http://schemas.microsoft.com/office/word/2010/wordprocessingCanvas" xmlns:mo="http://schemas.microsoft.com/office/mac/office/2008/main" xmlns:mc="http://schemas.openxmlformats.org/markup-compatibility/2006" xmlns:mv="urn:schemas-microsoft-com:mac:vml" xmlns:o="urn:schemas-microsoft-com:office:office" xmlns:r="http://schemas.openxmlformats.org/officeDocument/2006/relationships" xmlns:m="http://schemas.openxmlformats.org/officeDocument/2006/math" xmlns:v="urn:schemas-microsoft-com:vml" xmlns:wp14="http://schemas.microsoft.com/office/word/2010/wordprocessingDrawing" xmlns:wp="http://schemas.openxmlformats.org/drawingml/2006/wordprocessingDrawing" xmlns:w10="urn:schemas-microsoft-com:office:word" xmlns:w="http://schemas.openxmlformats.org/wordprocessingml/2006/main" xmlns:w14="http://schemas.microsoft.com/office/word/2010/wordml" xmlns:w15="http://schemas.microsoft.com/office/word/2012/wordml" xmlns:wpg="http://schemas.microsoft.com/office/word/2010/wordprocessingGroup" xmlns:wpi="http://schemas.microsoft.com/office/word/2010/wordprocessingInk" xmlns:wne="http://schemas.microsoft.com/office/word/2006/wordml" xmlns:wps="http://schemas.microsoft.com/office/word/2010/wordprocessingShape" mc:Ignorable="w14 w15 wp14">
   <w:abstractNum w:abstractNumId="0">
     <w:nsid w:val="011001FE"/>
     <w:multiLevelType w:val="hybridMultilevel"/>
@@ -6240,7 +6324,7 @@
 </file>
 
 <file path=word/styles.xml><?xml version="1.0" encoding="utf-8"?>
-<w:styles xmlns:mc="http://schemas.openxmlformats.org/markup-compatibility/2006" xmlns:r="http://schemas.openxmlformats.org/officeDocument/2006/relationships" xmlns:w="http://schemas.openxmlformats.org/wordprocessingml/2006/main" xmlns:w14="http://schemas.microsoft.com/office/word/2010/wordml" mc:Ignorable="w14">
+<w:styles xmlns:mc="http://schemas.openxmlformats.org/markup-compatibility/2006" xmlns:r="http://schemas.openxmlformats.org/officeDocument/2006/relationships" xmlns:w="http://schemas.openxmlformats.org/wordprocessingml/2006/main" xmlns:w14="http://schemas.microsoft.com/office/word/2010/wordml" xmlns:w15="http://schemas.microsoft.com/office/word/2012/wordml" mc:Ignorable="w14 w15">
   <w:docDefaults>
     <w:rPrDefault>
       <w:rPr>
@@ -6252,799 +6336,388 @@
     </w:rPrDefault>
     <w:pPrDefault/>
   </w:docDefaults>
-  <w:latentStyles w:defLockedState="0" w:defUIPriority="99" w:defSemiHidden="1" w:defUnhideWhenUsed="1" w:defQFormat="0" w:count="276">
-    <w:lsdException w:name="Normal" w:semiHidden="0" w:uiPriority="0" w:unhideWhenUsed="0" w:qFormat="1"/>
-    <w:lsdException w:name="heading 1" w:semiHidden="0" w:uiPriority="9" w:unhideWhenUsed="0" w:qFormat="1"/>
-    <w:lsdException w:name="heading 2" w:uiPriority="9" w:qFormat="1"/>
-    <w:lsdException w:name="heading 3" w:uiPriority="9" w:qFormat="1"/>
-    <w:lsdException w:name="heading 4" w:uiPriority="9" w:qFormat="1"/>
-    <w:lsdException w:name="heading 5" w:uiPriority="9" w:qFormat="1"/>
-    <w:lsdException w:name="heading 6" w:uiPriority="9" w:qFormat="1"/>
-    <w:lsdException w:name="heading 7" w:uiPriority="9" w:qFormat="1"/>
-    <w:lsdException w:name="heading 8" w:uiPriority="9" w:qFormat="1"/>
-    <w:lsdException w:name="heading 9" w:uiPriority="9" w:qFormat="1"/>
-    <w:lsdException w:name="toc 1" w:uiPriority="39"/>
-    <w:lsdException w:name="toc 2" w:uiPriority="39"/>
-    <w:lsdException w:name="toc 3" w:uiPriority="39"/>
-    <w:lsdException w:name="toc 4" w:uiPriority="39"/>
-    <w:lsdException w:name="toc 5" w:uiPriority="39"/>
-    <w:lsdException w:name="toc 6" w:uiPriority="39"/>
-    <w:lsdException w:name="toc 7" w:uiPriority="39"/>
-    <w:lsdException w:name="toc 8" w:uiPriority="39"/>
-    <w:lsdException w:name="toc 9" w:uiPriority="39"/>
-    <w:lsdException w:name="caption" w:uiPriority="35" w:qFormat="1"/>
-    <w:lsdException w:name="Title" w:semiHidden="0" w:uiPriority="10" w:unhideWhenUsed="0" w:qFormat="1"/>
-    <w:lsdException w:name="Default Paragraph Font" w:uiPriority="1"/>
-    <w:lsdException w:name="Subtitle" w:semiHidden="0" w:uiPriority="11" w:unhideWhenUsed="0" w:qFormat="1"/>
-    <w:lsdException w:name="Strong" w:semiHidden="0" w:uiPriority="22" w:unhideWhenUsed="0" w:qFormat="1"/>
-    <w:lsdException w:name="Emphasis" w:semiHidden="0" w:uiPriority="20" w:unhideWhenUsed="0" w:qFormat="1"/>
-    <w:lsdException w:name="Table Grid" w:semiHidden="0" w:uiPriority="59" w:unhideWhenUsed="0"/>
-    <w:lsdException w:name="Placeholder Text" w:unhideWhenUsed="0"/>
-    <w:lsdException w:name="No Spacing" w:semiHidden="0" w:uiPriority="1" w:unhideWhenUsed="0" w:qFormat="1"/>
-    <w:lsdException w:name="Light Shading" w:semiHidden="0" w:uiPriority="60" w:unhideWhenUsed="0"/>
-    <w:lsdException w:name="Light List" w:semiHidden="0" w:uiPriority="61" w:unhideWhenUsed="0"/>
-    <w:lsdException w:name="Light Grid" w:semiHidden="0" w:uiPriority="62" w:unhideWhenUsed="0"/>
-    <w:lsdException w:name="Medium Shading 1" w:semiHidden="0" w:uiPriority="63" w:unhideWhenUsed="0"/>
-    <w:lsdException w:name="Medium Shading 2" w:semiHidden="0" w:uiPriority="64" w:unhideWhenUsed="0"/>
-    <w:lsdException w:name="Medium List 1" w:semiHidden="0" w:uiPriority="65" w:unhideWhenUsed="0"/>
-    <w:lsdException w:name="Medium List 2" w:semiHidden="0" w:uiPriority="66" w:unhideWhenUsed="0"/>
-    <w:lsdException w:name="Medium Grid 1" w:semiHidden="0" w:uiPriority="67" w:unhideWhenUsed="0"/>
-    <w:lsdException w:name="Medium Grid 2" w:semiHidden="0" w:uiPriority="68" w:unhideWhenUsed="0"/>
-    <w:lsdException w:name="Medium Grid 3" w:semiHidden="0" w:uiPriority="69" w:unhideWhenUsed="0"/>
-    <w:lsdException w:name="Dark List" w:semiHidden="0" w:uiPriority="70" w:unhideWhenUsed="0"/>
-    <w:lsdException w:name="Colorful Shading" w:semiHidden="0" w:uiPriority="71" w:unhideWhenUsed="0"/>
-    <w:lsdException w:name="Colorful List" w:semiHidden="0" w:uiPriority="72" w:unhideWhenUsed="0"/>
-    <w:lsdException w:name="Colorful Grid" w:semiHidden="0" w:uiPriority="73" w:unhideWhenUsed="0"/>
-    <w:lsdException w:name="Light Shading Accent 1" w:semiHidden="0" w:uiPriority="60" w:unhideWhenUsed="0"/>
-    <w:lsdException w:name="Light List Accent 1" w:semiHidden="0" w:uiPriority="61" w:unhideWhenUsed="0"/>
-    <w:lsdException w:name="Light Grid Accent 1" w:semiHidden="0" w:uiPriority="62" w:unhideWhenUsed="0"/>
-    <w:lsdException w:name="Medium Shading 1 Accent 1" w:semiHidden="0" w:uiPriority="63" w:unhideWhenUsed="0"/>
-    <w:lsdException w:name="Medium Shading 2 Accent 1" w:semiHidden="0" w:uiPriority="64" w:unhideWhenUsed="0"/>
-    <w:lsdException w:name="Medium List 1 Accent 1" w:semiHidden="0" w:uiPriority="65" w:unhideWhenUsed="0"/>
-    <w:lsdException w:name="Revision" w:unhideWhenUsed="0"/>
-    <w:lsdException w:name="List Paragraph" w:semiHidden="0" w:uiPriority="34" w:unhideWhenUsed="0" w:qFormat="1"/>
-    <w:lsdException w:name="Quote" w:semiHidden="0" w:uiPriority="29" w:unhideWhenUsed="0" w:qFormat="1"/>
-    <w:lsdException w:name="Intense Quote" w:semiHidden="0" w:uiPriority="30" w:unhideWhenUsed="0" w:qFormat="1"/>
-    <w:lsdException w:name="Medium List 2 Accent 1" w:semiHidden="0" w:uiPriority="66" w:unhideWhenUsed="0"/>
-    <w:lsdException w:name="Medium Grid 1 Accent 1" w:semiHidden="0" w:uiPriority="67" w:unhideWhenUsed="0"/>
-    <w:lsdException w:name="Medium Grid 2 Accent 1" w:semiHidden="0" w:uiPriority="68" w:unhideWhenUsed="0"/>
-    <w:lsdException w:name="Medium Grid 3 Accent 1" w:semiHidden="0" w:uiPriority="69" w:unhideWhenUsed="0"/>
-    <w:lsdException w:name="Dark List Accent 1" w:semiHidden="0" w:uiPriority="70" w:unhideWhenUsed="0"/>
-    <w:lsdException w:name="Colorful Shading Accent 1" w:semiHidden="0" w:uiPriority="71" w:unhideWhenUsed="0"/>
-    <w:lsdException w:name="Colorful List Accent 1" w:semiHidden="0" w:uiPriority="72" w:unhideWhenUsed="0"/>
-    <w:lsdException w:name="Colorful Grid Accent 1" w:semiHidden="0" w:uiPriority="73" w:unhideWhenUsed="0"/>
-    <w:lsdException w:name="Light Shading Accent 2" w:semiHidden="0" w:uiPriority="60" w:unhideWhenUsed="0"/>
-    <w:lsdException w:name="Light List Accent 2" w:semiHidden="0" w:uiPriority="61" w:unhideWhenUsed="0"/>
-    <w:lsdException w:name="Light Grid Accent 2" w:semiHidden="0" w:uiPriority="62" w:unhideWhenUsed="0"/>
-    <w:lsdException w:name="Medium Shading 1 Accent 2" w:semiHidden="0" w:uiPriority="63" w:unhideWhenUsed="0"/>
-    <w:lsdException w:name="Medium Shading 2 Accent 2" w:semiHidden="0" w:uiPriority="64" w:unhideWhenUsed="0"/>
-    <w:lsdException w:name="Medium List 1 Accent 2" w:semiHidden="0" w:uiPriority="65" w:unhideWhenUsed="0"/>
-    <w:lsdException w:name="Medium List 2 Accent 2" w:semiHidden="0" w:uiPriority="66" w:unhideWhenUsed="0"/>
-    <w:lsdException w:name="Medium Grid 1 Accent 2" w:semiHidden="0" w:uiPriority="67" w:unhideWhenUsed="0"/>
-    <w:lsdException w:name="Medium Grid 2 Accent 2" w:semiHidden="0" w:uiPriority="68" w:unhideWhenUsed="0"/>
-    <w:lsdException w:name="Medium Grid 3 Accent 2" w:semiHidden="0" w:uiPriority="69" w:unhideWhenUsed="0"/>
-    <w:lsdException w:name="Dark List Accent 2" w:semiHidden="0" w:uiPriority="70" w:unhideWhenUsed="0"/>
-    <w:lsdException w:name="Colorful Shading Accent 2" w:semiHidden="0" w:uiPriority="71" w:unhideWhenUsed="0"/>
-    <w:lsdException w:name="Colorful List Accent 2" w:semiHidden="0" w:uiPriority="72" w:unhideWhenUsed="0"/>
-    <w:lsdException w:name="Colorful Grid Accent 2" w:semiHidden="0" w:uiPriority="73" w:unhideWhenUsed="0"/>
-    <w:lsdException w:name="Light Shading Accent 3" w:semiHidden="0" w:uiPriority="60" w:unhideWhenUsed="0"/>
-    <w:lsdException w:name="Light List Accent 3" w:semiHidden="0" w:uiPriority="61" w:unhideWhenUsed="0"/>
-    <w:lsdException w:name="Light Grid Accent 3" w:semiHidden="0" w:uiPriority="62" w:unhideWhenUsed="0"/>
-    <w:lsdException w:name="Medium Shading 1 Accent 3" w:semiHidden="0" w:uiPriority="63" w:unhideWhenUsed="0"/>
-    <w:lsdException w:name="Medium Shading 2 Accent 3" w:semiHidden="0" w:uiPriority="64" w:unhideWhenUsed="0"/>
-    <w:lsdException w:name="Medium List 1 Accent 3" w:semiHidden="0" w:uiPriority="65" w:unhideWhenUsed="0"/>
-    <w:lsdException w:name="Medium List 2 Accent 3" w:semiHidden="0" w:uiPriority="66" w:unhideWhenUsed="0"/>
-    <w:lsdException w:name="Medium Grid 1 Accent 3" w:semiHidden="0" w:uiPriority="67" w:unhideWhenUsed="0"/>
-    <w:lsdException w:name="Medium Grid 2 Accent 3" w:semiHidden="0" w:uiPriority="68" w:unhideWhenUsed="0"/>
-    <w:lsdException w:name="Medium Grid 3 Accent 3" w:semiHidden="0" w:uiPriority="69" w:unhideWhenUsed="0"/>
-    <w:lsdException w:name="Dark List Accent 3" w:semiHidden="0" w:uiPriority="70" w:unhideWhenUsed="0"/>
-    <w:lsdException w:name="Colorful Shading Accent 3" w:semiHidden="0" w:uiPriority="71" w:unhideWhenUsed="0"/>
-    <w:lsdException w:name="Colorful List Accent 3" w:semiHidden="0" w:uiPriority="72" w:unhideWhenUsed="0"/>
-    <w:lsdException w:name="Colorful Grid Accent 3" w:semiHidden="0" w:uiPriority="73" w:unhideWhenUsed="0"/>
-    <w:lsdException w:name="Light Shading Accent 4" w:semiHidden="0" w:uiPriority="60" w:unhideWhenUsed="0"/>
-    <w:lsdException w:name="Light List Accent 4" w:semiHidden="0" w:uiPriority="61" w:unhideWhenUsed="0"/>
-    <w:lsdException w:name="Light Grid Accent 4" w:semiHidden="0" w:uiPriority="62" w:unhideWhenUsed="0"/>
-    <w:lsdException w:name="Medium Shading 1 Accent 4" w:semiHidden="0" w:uiPriority="63" w:unhideWhenUsed="0"/>
-    <w:lsdException w:name="Medium Shading 2 Accent 4" w:semiHidden="0" w:uiPriority="64" w:unhideWhenUsed="0"/>
-    <w:lsdException w:name="Medium List 1 Accent 4" w:semiHidden="0" w:uiPriority="65" w:unhideWhenUsed="0"/>
-    <w:lsdException w:name="Medium List 2 Accent 4" w:semiHidden="0" w:uiPriority="66" w:unhideWhenUsed="0"/>
-    <w:lsdException w:name="Medium Grid 1 Accent 4" w:semiHidden="0" w:uiPriority="67" w:unhideWhenUsed="0"/>
-    <w:lsdException w:name="Medium Grid 2 Accent 4" w:semiHidden="0" w:uiPriority="68" w:unhideWhenUsed="0"/>
-    <w:lsdException w:name="Medium Grid 3 Accent 4" w:semiHidden="0" w:uiPriority="69" w:unhideWhenUsed="0"/>
-    <w:lsdException w:name="Dark List Accent 4" w:semiHidden="0" w:uiPriority="70" w:unhideWhenUsed="0"/>
-    <w:lsdException w:name="Colorful Shading Accent 4" w:semiHidden="0" w:uiPriority="71" w:unhideWhenUsed="0"/>
-    <w:lsdException w:name="Colorful List Accent 4" w:semiHidden="0" w:uiPriority="72" w:unhideWhenUsed="0"/>
-    <w:lsdException w:name="Colorful Grid Accent 4" w:semiHidden="0" w:uiPriority="73" w:unhideWhenUsed="0"/>
-    <w:lsdException w:name="Light Shading Accent 5" w:semiHidden="0" w:uiPriority="60" w:unhideWhenUsed="0"/>
-    <w:lsdException w:name="Light List Accent 5" w:semiHidden="0" w:uiPriority="61" w:unhideWhenUsed="0"/>
-    <w:lsdException w:name="Light Grid Accent 5" w:semiHidden="0" w:uiPriority="62" w:unhideWhenUsed="0"/>
-    <w:lsdException w:name="Medium Shading 1 Accent 5" w:semiHidden="0" w:uiPriority="63" w:unhideWhenUsed="0"/>
-    <w:lsdException w:name="Medium Shading 2 Accent 5" w:semiHidden="0" w:uiPriority="64" w:unhideWhenUsed="0"/>
-    <w:lsdException w:name="Medium List 1 Accent 5" w:semiHidden="0" w:uiPriority="65" w:unhideWhenUsed="0"/>
-    <w:lsdException w:name="Medium List 2 Accent 5" w:semiHidden="0" w:uiPriority="66" w:unhideWhenUsed="0"/>
-    <w:lsdException w:name="Medium Grid 1 Accent 5" w:semiHidden="0" w:uiPriority="67" w:unhideWhenUsed="0"/>
-    <w:lsdException w:name="Medium Grid 2 Accent 5" w:semiHidden="0" w:uiPriority="68" w:unhideWhenUsed="0"/>
-    <w:lsdException w:name="Medium Grid 3 Accent 5" w:semiHidden="0" w:uiPriority="69" w:unhideWhenUsed="0"/>
-    <w:lsdException w:name="Dark List Accent 5" w:semiHidden="0" w:uiPriority="70" w:unhideWhenUsed="0"/>
-    <w:lsdException w:name="Colorful Shading Accent 5" w:semiHidden="0" w:uiPriority="71" w:unhideWhenUsed="0"/>
-    <w:lsdException w:name="Colorful List Accent 5" w:semiHidden="0" w:uiPriority="72" w:unhideWhenUsed="0"/>
-    <w:lsdException w:name="Colorful Grid Accent 5" w:semiHidden="0" w:uiPriority="73" w:unhideWhenUsed="0"/>
-    <w:lsdException w:name="Light Shading Accent 6" w:semiHidden="0" w:uiPriority="60" w:unhideWhenUsed="0"/>
-    <w:lsdException w:name="Light List Accent 6" w:semiHidden="0" w:uiPriority="61" w:unhideWhenUsed="0"/>
-    <w:lsdException w:name="Light Grid Accent 6" w:semiHidden="0" w:uiPriority="62" w:unhideWhenUsed="0"/>
-    <w:lsdException w:name="Medium Shading 1 Accent 6" w:semiHidden="0" w:uiPriority="63" w:unhideWhenUsed="0"/>
-    <w:lsdException w:name="Medium Shading 2 Accent 6" w:semiHidden="0" w:uiPriority="64" w:unhideWhenUsed="0"/>
-    <w:lsdException w:name="Medium List 1 Accent 6" w:semiHidden="0" w:uiPriority="65" w:unhideWhenUsed="0"/>
-    <w:lsdException w:name="Medium List 2 Accent 6" w:semiHidden="0" w:uiPriority="66" w:unhideWhenUsed="0"/>
-    <w:lsdException w:name="Medium Grid 1 Accent 6" w:semiHidden="0" w:uiPriority="67" w:unhideWhenUsed="0"/>
-    <w:lsdException w:name="Medium Grid 2 Accent 6" w:semiHidden="0" w:uiPriority="68" w:unhideWhenUsed="0"/>
-    <w:lsdException w:name="Medium Grid 3 Accent 6" w:semiHidden="0" w:uiPriority="69" w:unhideWhenUsed="0"/>
-    <w:lsdException w:name="Dark List Accent 6" w:semiHidden="0" w:uiPriority="70" w:unhideWhenUsed="0"/>
-    <w:lsdException w:name="Colorful Shading Accent 6" w:semiHidden="0" w:uiPriority="71" w:unhideWhenUsed="0"/>
-    <w:lsdException w:name="Colorful List Accent 6" w:semiHidden="0" w:uiPriority="72" w:unhideWhenUsed="0"/>
-    <w:lsdException w:name="Colorful Grid Accent 6" w:semiHidden="0" w:uiPriority="73" w:unhideWhenUsed="0"/>
-    <w:lsdException w:name="Subtle Emphasis" w:semiHidden="0" w:uiPriority="19" w:unhideWhenUsed="0" w:qFormat="1"/>
-    <w:lsdException w:name="Intense Emphasis" w:semiHidden="0" w:uiPriority="21" w:unhideWhenUsed="0" w:qFormat="1"/>
-    <w:lsdException w:name="Subtle Reference" w:semiHidden="0" w:uiPriority="31" w:unhideWhenUsed="0" w:qFormat="1"/>
-    <w:lsdException w:name="Intense Reference" w:semiHidden="0" w:uiPriority="32" w:unhideWhenUsed="0" w:qFormat="1"/>
-    <w:lsdException w:name="Book Title" w:semiHidden="0" w:uiPriority="33" w:unhideWhenUsed="0" w:qFormat="1"/>
-    <w:lsdException w:name="Bibliography" w:uiPriority="37"/>
-    <w:lsdException w:name="TOC Heading" w:uiPriority="39" w:qFormat="1"/>
-  </w:latentStyles>
-  <w:style w:type="paragraph" w:default="1" w:styleId="Normal">
-    <w:name w:val="Normal"/>
-    <w:qFormat/>
-  </w:style>
-  <w:style w:type="paragraph" w:styleId="Heading1">
-    <w:name w:val="heading 1"/>
-    <w:basedOn w:val="Normal"/>
-    <w:next w:val="Normal"/>
-    <w:link w:val="Heading1Char"/>
-    <w:uiPriority w:val="9"/>
-    <w:qFormat/>
-    <w:rsid w:val="00F76F38"/>
-    <w:pPr>
-      <w:keepNext/>
-      <w:keepLines/>
-      <w:spacing w:before="480"/>
-      <w:outlineLvl w:val="0"/>
-    </w:pPr>
-    <w:rPr>
-      <w:rFonts w:asciiTheme="majorHAnsi" w:eastAsiaTheme="majorEastAsia" w:hAnsiTheme="majorHAnsi" w:cstheme="majorBidi"/>
-      <w:b/>
-      <w:bCs/>
-      <w:color w:val="345A8A" w:themeColor="accent1" w:themeShade="B5"/>
-      <w:sz w:val="32"/>
-      <w:szCs w:val="32"/>
-    </w:rPr>
-  </w:style>
-  <w:style w:type="paragraph" w:styleId="Heading2">
-    <w:name w:val="heading 2"/>
-    <w:basedOn w:val="Normal"/>
-    <w:next w:val="Normal"/>
-    <w:link w:val="Heading2Char"/>
-    <w:uiPriority w:val="9"/>
-    <w:unhideWhenUsed/>
-    <w:qFormat/>
-    <w:rsid w:val="00E6242E"/>
-    <w:pPr>
-      <w:keepNext/>
-      <w:keepLines/>
-      <w:spacing w:before="200"/>
-      <w:outlineLvl w:val="1"/>
-    </w:pPr>
-    <w:rPr>
-      <w:rFonts w:asciiTheme="majorHAnsi" w:eastAsiaTheme="majorEastAsia" w:hAnsiTheme="majorHAnsi" w:cstheme="majorBidi"/>
-      <w:b/>
-      <w:bCs/>
-      <w:color w:val="4F81BD" w:themeColor="accent1"/>
-      <w:sz w:val="26"/>
-      <w:szCs w:val="26"/>
-    </w:rPr>
-  </w:style>
-  <w:style w:type="paragraph" w:styleId="Heading3">
-    <w:name w:val="heading 3"/>
-    <w:basedOn w:val="Normal"/>
-    <w:next w:val="Normal"/>
-    <w:link w:val="Heading3Char"/>
-    <w:uiPriority w:val="9"/>
-    <w:unhideWhenUsed/>
-    <w:qFormat/>
-    <w:rsid w:val="00357BAA"/>
-    <w:pPr>
-      <w:keepNext/>
-      <w:keepLines/>
-      <w:spacing w:before="200"/>
-      <w:outlineLvl w:val="2"/>
-    </w:pPr>
-    <w:rPr>
-      <w:rFonts w:asciiTheme="majorHAnsi" w:eastAsiaTheme="majorEastAsia" w:hAnsiTheme="majorHAnsi" w:cstheme="majorBidi"/>
-      <w:b/>
-      <w:bCs/>
-      <w:color w:val="4F81BD" w:themeColor="accent1"/>
-    </w:rPr>
-  </w:style>
-  <w:style w:type="character" w:default="1" w:styleId="DefaultParagraphFont">
-    <w:name w:val="Default Paragraph Font"/>
-    <w:uiPriority w:val="1"/>
-    <w:semiHidden/>
-    <w:unhideWhenUsed/>
-  </w:style>
-  <w:style w:type="table" w:default="1" w:styleId="TableNormal">
-    <w:name w:val="Normal Table"/>
-    <w:uiPriority w:val="99"/>
-    <w:semiHidden/>
-    <w:unhideWhenUsed/>
-    <w:tblPr>
-      <w:tblInd w:w="0" w:type="dxa"/>
-      <w:tblCellMar>
-        <w:top w:w="0" w:type="dxa"/>
-        <w:left w:w="108" w:type="dxa"/>
-        <w:bottom w:w="0" w:type="dxa"/>
-        <w:right w:w="108" w:type="dxa"/>
-      </w:tblCellMar>
-    </w:tblPr>
-  </w:style>
-  <w:style w:type="numbering" w:default="1" w:styleId="NoList">
-    <w:name w:val="No List"/>
-    <w:uiPriority w:val="99"/>
-    <w:semiHidden/>
-    <w:unhideWhenUsed/>
-  </w:style>
-  <w:style w:type="paragraph" w:styleId="Title">
-    <w:name w:val="Title"/>
-    <w:basedOn w:val="Normal"/>
-    <w:next w:val="Normal"/>
-    <w:link w:val="TitleChar"/>
-    <w:uiPriority w:val="10"/>
-    <w:qFormat/>
-    <w:rsid w:val="0068214A"/>
-    <w:pPr>
-      <w:pBdr>
-        <w:bottom w:val="single" w:sz="8" w:space="4" w:color="4F81BD" w:themeColor="accent1"/>
-      </w:pBdr>
-      <w:spacing w:after="300"/>
-      <w:contextualSpacing/>
-    </w:pPr>
-    <w:rPr>
-      <w:rFonts w:asciiTheme="majorHAnsi" w:eastAsiaTheme="majorEastAsia" w:hAnsiTheme="majorHAnsi" w:cstheme="majorBidi"/>
-      <w:color w:val="17365D" w:themeColor="text2" w:themeShade="BF"/>
-      <w:spacing w:val="5"/>
-      <w:kern w:val="28"/>
-      <w:sz w:val="52"/>
-      <w:szCs w:val="52"/>
-    </w:rPr>
-  </w:style>
-  <w:style w:type="character" w:customStyle="1" w:styleId="TitleChar">
-    <w:name w:val="Title Char"/>
-    <w:basedOn w:val="DefaultParagraphFont"/>
-    <w:link w:val="Title"/>
-    <w:uiPriority w:val="10"/>
-    <w:rsid w:val="0068214A"/>
-    <w:rPr>
-      <w:rFonts w:asciiTheme="majorHAnsi" w:eastAsiaTheme="majorEastAsia" w:hAnsiTheme="majorHAnsi" w:cstheme="majorBidi"/>
-      <w:color w:val="17365D" w:themeColor="text2" w:themeShade="BF"/>
-      <w:spacing w:val="5"/>
-      <w:kern w:val="28"/>
-      <w:sz w:val="52"/>
-      <w:szCs w:val="52"/>
-    </w:rPr>
-  </w:style>
-  <w:style w:type="paragraph" w:styleId="FootnoteText">
-    <w:name w:val="footnote text"/>
-    <w:basedOn w:val="Normal"/>
-    <w:link w:val="FootnoteTextChar"/>
-    <w:uiPriority w:val="99"/>
-    <w:unhideWhenUsed/>
-    <w:rsid w:val="0068214A"/>
-  </w:style>
-  <w:style w:type="character" w:customStyle="1" w:styleId="FootnoteTextChar">
-    <w:name w:val="Footnote Text Char"/>
-    <w:basedOn w:val="DefaultParagraphFont"/>
-    <w:link w:val="FootnoteText"/>
-    <w:uiPriority w:val="99"/>
-    <w:rsid w:val="0068214A"/>
-  </w:style>
-  <w:style w:type="character" w:styleId="FootnoteReference">
-    <w:name w:val="footnote reference"/>
-    <w:basedOn w:val="DefaultParagraphFont"/>
-    <w:uiPriority w:val="99"/>
-    <w:unhideWhenUsed/>
-    <w:rsid w:val="0068214A"/>
-    <w:rPr>
-      <w:vertAlign w:val="superscript"/>
-    </w:rPr>
-  </w:style>
-  <w:style w:type="character" w:customStyle="1" w:styleId="Heading1Char">
-    <w:name w:val="Heading 1 Char"/>
-    <w:basedOn w:val="DefaultParagraphFont"/>
-    <w:link w:val="Heading1"/>
-    <w:uiPriority w:val="9"/>
-    <w:rsid w:val="00F76F38"/>
-    <w:rPr>
-      <w:rFonts w:asciiTheme="majorHAnsi" w:eastAsiaTheme="majorEastAsia" w:hAnsiTheme="majorHAnsi" w:cstheme="majorBidi"/>
-      <w:b/>
-      <w:bCs/>
-      <w:color w:val="345A8A" w:themeColor="accent1" w:themeShade="B5"/>
-      <w:sz w:val="32"/>
-      <w:szCs w:val="32"/>
-    </w:rPr>
-  </w:style>
-  <w:style w:type="character" w:styleId="Hyperlink">
-    <w:name w:val="Hyperlink"/>
-    <w:basedOn w:val="DefaultParagraphFont"/>
-    <w:uiPriority w:val="99"/>
-    <w:unhideWhenUsed/>
-    <w:rsid w:val="00D64E75"/>
-    <w:rPr>
-      <w:color w:val="0000FF" w:themeColor="hyperlink"/>
-      <w:u w:val="single"/>
-    </w:rPr>
-  </w:style>
-  <w:style w:type="paragraph" w:styleId="BalloonText">
-    <w:name w:val="Balloon Text"/>
-    <w:basedOn w:val="Normal"/>
-    <w:link w:val="BalloonTextChar"/>
-    <w:uiPriority w:val="99"/>
-    <w:semiHidden/>
-    <w:unhideWhenUsed/>
-    <w:rsid w:val="00EF3283"/>
-    <w:rPr>
-      <w:rFonts w:ascii="Lucida Grande" w:hAnsi="Lucida Grande" w:cs="Lucida Grande"/>
-      <w:sz w:val="18"/>
-      <w:szCs w:val="18"/>
-    </w:rPr>
-  </w:style>
-  <w:style w:type="character" w:customStyle="1" w:styleId="BalloonTextChar">
-    <w:name w:val="Balloon Text Char"/>
-    <w:basedOn w:val="DefaultParagraphFont"/>
-    <w:link w:val="BalloonText"/>
-    <w:uiPriority w:val="99"/>
-    <w:semiHidden/>
-    <w:rsid w:val="00EF3283"/>
-    <w:rPr>
-      <w:rFonts w:ascii="Lucida Grande" w:hAnsi="Lucida Grande" w:cs="Lucida Grande"/>
-      <w:sz w:val="18"/>
-      <w:szCs w:val="18"/>
-    </w:rPr>
-  </w:style>
-  <w:style w:type="character" w:customStyle="1" w:styleId="Heading2Char">
-    <w:name w:val="Heading 2 Char"/>
-    <w:basedOn w:val="DefaultParagraphFont"/>
-    <w:link w:val="Heading2"/>
-    <w:uiPriority w:val="9"/>
-    <w:rsid w:val="00E6242E"/>
-    <w:rPr>
-      <w:rFonts w:asciiTheme="majorHAnsi" w:eastAsiaTheme="majorEastAsia" w:hAnsiTheme="majorHAnsi" w:cstheme="majorBidi"/>
-      <w:b/>
-      <w:bCs/>
-      <w:color w:val="4F81BD" w:themeColor="accent1"/>
-      <w:sz w:val="26"/>
-      <w:szCs w:val="26"/>
-    </w:rPr>
-  </w:style>
-  <w:style w:type="character" w:customStyle="1" w:styleId="Heading3Char">
-    <w:name w:val="Heading 3 Char"/>
-    <w:basedOn w:val="DefaultParagraphFont"/>
-    <w:link w:val="Heading3"/>
-    <w:uiPriority w:val="9"/>
-    <w:rsid w:val="00357BAA"/>
-    <w:rPr>
-      <w:rFonts w:asciiTheme="majorHAnsi" w:eastAsiaTheme="majorEastAsia" w:hAnsiTheme="majorHAnsi" w:cstheme="majorBidi"/>
-      <w:b/>
-      <w:bCs/>
-      <w:color w:val="4F81BD" w:themeColor="accent1"/>
-    </w:rPr>
-  </w:style>
-  <w:style w:type="character" w:styleId="CommentReference">
-    <w:name w:val="annotation reference"/>
-    <w:basedOn w:val="DefaultParagraphFont"/>
-    <w:uiPriority w:val="99"/>
-    <w:semiHidden/>
-    <w:unhideWhenUsed/>
-    <w:rsid w:val="00DE1B46"/>
-    <w:rPr>
-      <w:sz w:val="18"/>
-      <w:szCs w:val="18"/>
-    </w:rPr>
-  </w:style>
-  <w:style w:type="paragraph" w:styleId="CommentText">
-    <w:name w:val="annotation text"/>
-    <w:basedOn w:val="Normal"/>
-    <w:link w:val="CommentTextChar"/>
-    <w:uiPriority w:val="99"/>
-    <w:semiHidden/>
-    <w:unhideWhenUsed/>
-    <w:rsid w:val="00DE1B46"/>
-  </w:style>
-  <w:style w:type="character" w:customStyle="1" w:styleId="CommentTextChar">
-    <w:name w:val="Comment Text Char"/>
-    <w:basedOn w:val="DefaultParagraphFont"/>
-    <w:link w:val="CommentText"/>
-    <w:uiPriority w:val="99"/>
-    <w:semiHidden/>
-    <w:rsid w:val="00DE1B46"/>
-  </w:style>
-  <w:style w:type="paragraph" w:styleId="CommentSubject">
-    <w:name w:val="annotation subject"/>
-    <w:basedOn w:val="CommentText"/>
-    <w:next w:val="CommentText"/>
-    <w:link w:val="CommentSubjectChar"/>
-    <w:uiPriority w:val="99"/>
-    <w:semiHidden/>
-    <w:unhideWhenUsed/>
-    <w:rsid w:val="00DE1B46"/>
-    <w:rPr>
-      <w:b/>
-      <w:bCs/>
-      <w:sz w:val="20"/>
-      <w:szCs w:val="20"/>
-    </w:rPr>
-  </w:style>
-  <w:style w:type="character" w:customStyle="1" w:styleId="CommentSubjectChar">
-    <w:name w:val="Comment Subject Char"/>
-    <w:basedOn w:val="CommentTextChar"/>
-    <w:link w:val="CommentSubject"/>
-    <w:uiPriority w:val="99"/>
-    <w:semiHidden/>
-    <w:rsid w:val="00DE1B46"/>
-    <w:rPr>
-      <w:b/>
-      <w:bCs/>
-      <w:sz w:val="20"/>
-      <w:szCs w:val="20"/>
-    </w:rPr>
-  </w:style>
-  <w:style w:type="paragraph" w:styleId="Revision">
-    <w:name w:val="Revision"/>
-    <w:hidden/>
-    <w:uiPriority w:val="99"/>
-    <w:semiHidden/>
-    <w:rsid w:val="00DE1B46"/>
-  </w:style>
-  <w:style w:type="paragraph" w:styleId="DocumentMap">
-    <w:name w:val="Document Map"/>
-    <w:basedOn w:val="Normal"/>
-    <w:link w:val="DocumentMapChar"/>
-    <w:uiPriority w:val="99"/>
-    <w:semiHidden/>
-    <w:unhideWhenUsed/>
-    <w:rsid w:val="00DE1B46"/>
-    <w:rPr>
-      <w:rFonts w:ascii="Lucida Grande" w:hAnsi="Lucida Grande" w:cs="Lucida Grande"/>
-    </w:rPr>
-  </w:style>
-  <w:style w:type="character" w:customStyle="1" w:styleId="DocumentMapChar">
-    <w:name w:val="Document Map Char"/>
-    <w:basedOn w:val="DefaultParagraphFont"/>
-    <w:link w:val="DocumentMap"/>
-    <w:uiPriority w:val="99"/>
-    <w:semiHidden/>
-    <w:rsid w:val="00DE1B46"/>
-    <w:rPr>
-      <w:rFonts w:ascii="Lucida Grande" w:hAnsi="Lucida Grande" w:cs="Lucida Grande"/>
-    </w:rPr>
-  </w:style>
-  <w:style w:type="paragraph" w:styleId="ListParagraph">
-    <w:name w:val="List Paragraph"/>
-    <w:basedOn w:val="Normal"/>
-    <w:uiPriority w:val="34"/>
-    <w:qFormat/>
-    <w:rsid w:val="00F23149"/>
-    <w:pPr>
-      <w:ind w:left="720"/>
-      <w:contextualSpacing/>
-    </w:pPr>
-  </w:style>
-  <w:style w:type="paragraph" w:styleId="Footer">
-    <w:name w:val="footer"/>
-    <w:basedOn w:val="Normal"/>
-    <w:link w:val="FooterChar"/>
-    <w:uiPriority w:val="99"/>
-    <w:unhideWhenUsed/>
-    <w:rsid w:val="004A6468"/>
-    <w:pPr>
-      <w:tabs>
-        <w:tab w:val="center" w:pos="4320"/>
-        <w:tab w:val="right" w:pos="8640"/>
-      </w:tabs>
-    </w:pPr>
-  </w:style>
-  <w:style w:type="character" w:customStyle="1" w:styleId="FooterChar">
-    <w:name w:val="Footer Char"/>
-    <w:basedOn w:val="DefaultParagraphFont"/>
-    <w:link w:val="Footer"/>
-    <w:uiPriority w:val="99"/>
-    <w:rsid w:val="004A6468"/>
-  </w:style>
-  <w:style w:type="character" w:styleId="PageNumber">
-    <w:name w:val="page number"/>
-    <w:basedOn w:val="DefaultParagraphFont"/>
-    <w:uiPriority w:val="99"/>
-    <w:semiHidden/>
-    <w:unhideWhenUsed/>
-    <w:rsid w:val="004A6468"/>
-  </w:style>
-  <w:style w:type="paragraph" w:styleId="TOC1">
-    <w:name w:val="toc 1"/>
-    <w:basedOn w:val="Normal"/>
-    <w:next w:val="Normal"/>
-    <w:autoRedefine/>
-    <w:uiPriority w:val="39"/>
-    <w:unhideWhenUsed/>
-    <w:rsid w:val="004A6468"/>
-    <w:pPr>
-      <w:spacing w:before="240" w:after="120"/>
-    </w:pPr>
-    <w:rPr>
-      <w:b/>
-      <w:caps/>
-      <w:sz w:val="22"/>
-      <w:szCs w:val="22"/>
-      <w:u w:val="single"/>
-    </w:rPr>
-  </w:style>
-  <w:style w:type="paragraph" w:styleId="TOC2">
-    <w:name w:val="toc 2"/>
-    <w:basedOn w:val="Normal"/>
-    <w:next w:val="Normal"/>
-    <w:autoRedefine/>
-    <w:uiPriority w:val="39"/>
-    <w:unhideWhenUsed/>
-    <w:rsid w:val="004A6468"/>
-    <w:rPr>
-      <w:b/>
-      <w:smallCaps/>
-      <w:sz w:val="22"/>
-      <w:szCs w:val="22"/>
-    </w:rPr>
-  </w:style>
-  <w:style w:type="paragraph" w:styleId="TOC3">
-    <w:name w:val="toc 3"/>
-    <w:basedOn w:val="Normal"/>
-    <w:next w:val="Normal"/>
-    <w:autoRedefine/>
-    <w:uiPriority w:val="39"/>
-    <w:unhideWhenUsed/>
-    <w:rsid w:val="004A6468"/>
-    <w:rPr>
-      <w:smallCaps/>
-      <w:sz w:val="22"/>
-      <w:szCs w:val="22"/>
-    </w:rPr>
-  </w:style>
-  <w:style w:type="paragraph" w:styleId="TOC4">
-    <w:name w:val="toc 4"/>
-    <w:basedOn w:val="Normal"/>
-    <w:next w:val="Normal"/>
-    <w:autoRedefine/>
-    <w:uiPriority w:val="39"/>
-    <w:unhideWhenUsed/>
-    <w:rsid w:val="004A6468"/>
-    <w:rPr>
-      <w:sz w:val="22"/>
-      <w:szCs w:val="22"/>
-    </w:rPr>
-  </w:style>
-  <w:style w:type="paragraph" w:styleId="TOC5">
-    <w:name w:val="toc 5"/>
-    <w:basedOn w:val="Normal"/>
-    <w:next w:val="Normal"/>
-    <w:autoRedefine/>
-    <w:uiPriority w:val="39"/>
-    <w:unhideWhenUsed/>
-    <w:rsid w:val="004A6468"/>
-    <w:rPr>
-      <w:sz w:val="22"/>
-      <w:szCs w:val="22"/>
-    </w:rPr>
-  </w:style>
-  <w:style w:type="paragraph" w:styleId="TOC6">
-    <w:name w:val="toc 6"/>
-    <w:basedOn w:val="Normal"/>
-    <w:next w:val="Normal"/>
-    <w:autoRedefine/>
-    <w:uiPriority w:val="39"/>
-    <w:unhideWhenUsed/>
-    <w:rsid w:val="004A6468"/>
-    <w:rPr>
-      <w:sz w:val="22"/>
-      <w:szCs w:val="22"/>
-    </w:rPr>
-  </w:style>
-  <w:style w:type="paragraph" w:styleId="TOC7">
-    <w:name w:val="toc 7"/>
-    <w:basedOn w:val="Normal"/>
-    <w:next w:val="Normal"/>
-    <w:autoRedefine/>
-    <w:uiPriority w:val="39"/>
-    <w:unhideWhenUsed/>
-    <w:rsid w:val="004A6468"/>
-    <w:rPr>
-      <w:sz w:val="22"/>
-      <w:szCs w:val="22"/>
-    </w:rPr>
-  </w:style>
-  <w:style w:type="paragraph" w:styleId="TOC8">
-    <w:name w:val="toc 8"/>
-    <w:basedOn w:val="Normal"/>
-    <w:next w:val="Normal"/>
-    <w:autoRedefine/>
-    <w:uiPriority w:val="39"/>
-    <w:unhideWhenUsed/>
-    <w:rsid w:val="004A6468"/>
-    <w:rPr>
-      <w:sz w:val="22"/>
-      <w:szCs w:val="22"/>
-    </w:rPr>
-  </w:style>
-  <w:style w:type="paragraph" w:styleId="TOC9">
-    <w:name w:val="toc 9"/>
-    <w:basedOn w:val="Normal"/>
-    <w:next w:val="Normal"/>
-    <w:autoRedefine/>
-    <w:uiPriority w:val="39"/>
-    <w:unhideWhenUsed/>
-    <w:rsid w:val="004A6468"/>
-    <w:rPr>
-      <w:sz w:val="22"/>
-      <w:szCs w:val="22"/>
-    </w:rPr>
-  </w:style>
-</w:styles>
-</file>
-
-<file path=word/stylesWithEffects.xml><?xml version="1.0" encoding="utf-8"?>
-<w:styles xmlns:wpc="http://schemas.microsoft.com/office/word/2010/wordprocessingCanvas" xmlns:mo="http://schemas.microsoft.com/office/mac/office/2008/main" xmlns:mc="http://schemas.openxmlformats.org/markup-compatibility/2006" xmlns:mv="urn:schemas-microsoft-com:mac:vml" xmlns:o="urn:schemas-microsoft-com:office:office" xmlns:r="http://schemas.openxmlformats.org/officeDocument/2006/relationships" xmlns:m="http://schemas.openxmlformats.org/officeDocument/2006/math" xmlns:v="urn:schemas-microsoft-com:vml" xmlns:wp14="http://schemas.microsoft.com/office/word/2010/wordprocessingDrawing" xmlns:wp="http://schemas.openxmlformats.org/drawingml/2006/wordprocessingDrawing" xmlns:w10="urn:schemas-microsoft-com:office:word" xmlns:w="http://schemas.openxmlformats.org/wordprocessingml/2006/main" xmlns:w14="http://schemas.microsoft.com/office/word/2010/wordml" xmlns:wpg="http://schemas.microsoft.com/office/word/2010/wordprocessingGroup" xmlns:wpi="http://schemas.microsoft.com/office/word/2010/wordprocessingInk" xmlns:wne="http://schemas.microsoft.com/office/word/2006/wordml" xmlns:wps="http://schemas.microsoft.com/office/word/2010/wordprocessingShape" mc:Ignorable="w14 wp14">
-  <w:docDefaults>
-    <w:rPrDefault>
-      <w:rPr>
-        <w:rFonts w:asciiTheme="minorHAnsi" w:eastAsiaTheme="minorEastAsia" w:hAnsiTheme="minorHAnsi" w:cstheme="minorBidi"/>
-        <w:sz w:val="24"/>
-        <w:szCs w:val="24"/>
-        <w:lang w:val="en-US" w:eastAsia="en-US" w:bidi="ar-SA"/>
-      </w:rPr>
-    </w:rPrDefault>
-    <w:pPrDefault/>
-  </w:docDefaults>
-  <w:latentStyles w:defLockedState="0" w:defUIPriority="99" w:defSemiHidden="1" w:defUnhideWhenUsed="1" w:defQFormat="0" w:count="276">
-    <w:lsdException w:name="Normal" w:semiHidden="0" w:uiPriority="0" w:unhideWhenUsed="0" w:qFormat="1"/>
-    <w:lsdException w:name="heading 1" w:semiHidden="0" w:uiPriority="9" w:unhideWhenUsed="0" w:qFormat="1"/>
-    <w:lsdException w:name="heading 2" w:uiPriority="9" w:qFormat="1"/>
-    <w:lsdException w:name="heading 3" w:uiPriority="9" w:qFormat="1"/>
-    <w:lsdException w:name="heading 4" w:uiPriority="9" w:qFormat="1"/>
-    <w:lsdException w:name="heading 5" w:uiPriority="9" w:qFormat="1"/>
-    <w:lsdException w:name="heading 6" w:uiPriority="9" w:qFormat="1"/>
-    <w:lsdException w:name="heading 7" w:uiPriority="9" w:qFormat="1"/>
-    <w:lsdException w:name="heading 8" w:uiPriority="9" w:qFormat="1"/>
-    <w:lsdException w:name="heading 9" w:uiPriority="9" w:qFormat="1"/>
-    <w:lsdException w:name="toc 1" w:uiPriority="39"/>
-    <w:lsdException w:name="toc 2" w:uiPriority="39"/>
-    <w:lsdException w:name="toc 3" w:uiPriority="39"/>
-    <w:lsdException w:name="toc 4" w:uiPriority="39"/>
-    <w:lsdException w:name="toc 5" w:uiPriority="39"/>
-    <w:lsdException w:name="toc 6" w:uiPriority="39"/>
-    <w:lsdException w:name="toc 7" w:uiPriority="39"/>
-    <w:lsdException w:name="toc 8" w:uiPriority="39"/>
-    <w:lsdException w:name="toc 9" w:uiPriority="39"/>
-    <w:lsdException w:name="caption" w:uiPriority="35" w:qFormat="1"/>
-    <w:lsdException w:name="Title" w:semiHidden="0" w:uiPriority="10" w:unhideWhenUsed="0" w:qFormat="1"/>
-    <w:lsdException w:name="Default Paragraph Font" w:uiPriority="1"/>
-    <w:lsdException w:name="Subtitle" w:semiHidden="0" w:uiPriority="11" w:unhideWhenUsed="0" w:qFormat="1"/>
-    <w:lsdException w:name="Strong" w:semiHidden="0" w:uiPriority="22" w:unhideWhenUsed="0" w:qFormat="1"/>
-    <w:lsdException w:name="Emphasis" w:semiHidden="0" w:uiPriority="20" w:unhideWhenUsed="0" w:qFormat="1"/>
-    <w:lsdException w:name="Table Grid" w:semiHidden="0" w:uiPriority="59" w:unhideWhenUsed="0"/>
-    <w:lsdException w:name="Placeholder Text" w:unhideWhenUsed="0"/>
-    <w:lsdException w:name="No Spacing" w:semiHidden="0" w:uiPriority="1" w:unhideWhenUsed="0" w:qFormat="1"/>
-    <w:lsdException w:name="Light Shading" w:semiHidden="0" w:uiPriority="60" w:unhideWhenUsed="0"/>
-    <w:lsdException w:name="Light List" w:semiHidden="0" w:uiPriority="61" w:unhideWhenUsed="0"/>
-    <w:lsdException w:name="Light Grid" w:semiHidden="0" w:uiPriority="62" w:unhideWhenUsed="0"/>
-    <w:lsdException w:name="Medium Shading 1" w:semiHidden="0" w:uiPriority="63" w:unhideWhenUsed="0"/>
-    <w:lsdException w:name="Medium Shading 2" w:semiHidden="0" w:uiPriority="64" w:unhideWhenUsed="0"/>
-    <w:lsdException w:name="Medium List 1" w:semiHidden="0" w:uiPriority="65" w:unhideWhenUsed="0"/>
-    <w:lsdException w:name="Medium List 2" w:semiHidden="0" w:uiPriority="66" w:unhideWhenUsed="0"/>
-    <w:lsdException w:name="Medium Grid 1" w:semiHidden="0" w:uiPriority="67" w:unhideWhenUsed="0"/>
-    <w:lsdException w:name="Medium Grid 2" w:semiHidden="0" w:uiPriority="68" w:unhideWhenUsed="0"/>
-    <w:lsdException w:name="Medium Grid 3" w:semiHidden="0" w:uiPriority="69" w:unhideWhenUsed="0"/>
-    <w:lsdException w:name="Dark List" w:semiHidden="0" w:uiPriority="70" w:unhideWhenUsed="0"/>
-    <w:lsdException w:name="Colorful Shading" w:semiHidden="0" w:uiPriority="71" w:unhideWhenUsed="0"/>
-    <w:lsdException w:name="Colorful List" w:semiHidden="0" w:uiPriority="72" w:unhideWhenUsed="0"/>
-    <w:lsdException w:name="Colorful Grid" w:semiHidden="0" w:uiPriority="73" w:unhideWhenUsed="0"/>
-    <w:lsdException w:name="Light Shading Accent 1" w:semiHidden="0" w:uiPriority="60" w:unhideWhenUsed="0"/>
-    <w:lsdException w:name="Light List Accent 1" w:semiHidden="0" w:uiPriority="61" w:unhideWhenUsed="0"/>
-    <w:lsdException w:name="Light Grid Accent 1" w:semiHidden="0" w:uiPriority="62" w:unhideWhenUsed="0"/>
-    <w:lsdException w:name="Medium Shading 1 Accent 1" w:semiHidden="0" w:uiPriority="63" w:unhideWhenUsed="0"/>
-    <w:lsdException w:name="Medium Shading 2 Accent 1" w:semiHidden="0" w:uiPriority="64" w:unhideWhenUsed="0"/>
-    <w:lsdException w:name="Medium List 1 Accent 1" w:semiHidden="0" w:uiPriority="65" w:unhideWhenUsed="0"/>
-    <w:lsdException w:name="Revision" w:unhideWhenUsed="0"/>
-    <w:lsdException w:name="List Paragraph" w:semiHidden="0" w:uiPriority="34" w:unhideWhenUsed="0" w:qFormat="1"/>
-    <w:lsdException w:name="Quote" w:semiHidden="0" w:uiPriority="29" w:unhideWhenUsed="0" w:qFormat="1"/>
-    <w:lsdException w:name="Intense Quote" w:semiHidden="0" w:uiPriority="30" w:unhideWhenUsed="0" w:qFormat="1"/>
-    <w:lsdException w:name="Medium List 2 Accent 1" w:semiHidden="0" w:uiPriority="66" w:unhideWhenUsed="0"/>
-    <w:lsdException w:name="Medium Grid 1 Accent 1" w:semiHidden="0" w:uiPriority="67" w:unhideWhenUsed="0"/>
-    <w:lsdException w:name="Medium Grid 2 Accent 1" w:semiHidden="0" w:uiPriority="68" w:unhideWhenUsed="0"/>
-    <w:lsdException w:name="Medium Grid 3 Accent 1" w:semiHidden="0" w:uiPriority="69" w:unhideWhenUsed="0"/>
-    <w:lsdException w:name="Dark List Accent 1" w:semiHidden="0" w:uiPriority="70" w:unhideWhenUsed="0"/>
-    <w:lsdException w:name="Colorful Shading Accent 1" w:semiHidden="0" w:uiPriority="71" w:unhideWhenUsed="0"/>
-    <w:lsdException w:name="Colorful List Accent 1" w:semiHidden="0" w:uiPriority="72" w:unhideWhenUsed="0"/>
-    <w:lsdException w:name="Colorful Grid Accent 1" w:semiHidden="0" w:uiPriority="73" w:unhideWhenUsed="0"/>
-    <w:lsdException w:name="Light Shading Accent 2" w:semiHidden="0" w:uiPriority="60" w:unhideWhenUsed="0"/>
-    <w:lsdException w:name="Light List Accent 2" w:semiHidden="0" w:uiPriority="61" w:unhideWhenUsed="0"/>
-    <w:lsdException w:name="Light Grid Accent 2" w:semiHidden="0" w:uiPriority="62" w:unhideWhenUsed="0"/>
-    <w:lsdException w:name="Medium Shading 1 Accent 2" w:semiHidden="0" w:uiPriority="63" w:unhideWhenUsed="0"/>
-    <w:lsdException w:name="Medium Shading 2 Accent 2" w:semiHidden="0" w:uiPriority="64" w:unhideWhenUsed="0"/>
-    <w:lsdException w:name="Medium List 1 Accent 2" w:semiHidden="0" w:uiPriority="65" w:unhideWhenUsed="0"/>
-    <w:lsdException w:name="Medium List 2 Accent 2" w:semiHidden="0" w:uiPriority="66" w:unhideWhenUsed="0"/>
-    <w:lsdException w:name="Medium Grid 1 Accent 2" w:semiHidden="0" w:uiPriority="67" w:unhideWhenUsed="0"/>
-    <w:lsdException w:name="Medium Grid 2 Accent 2" w:semiHidden="0" w:uiPriority="68" w:unhideWhenUsed="0"/>
-    <w:lsdException w:name="Medium Grid 3 Accent 2" w:semiHidden="0" w:uiPriority="69" w:unhideWhenUsed="0"/>
-    <w:lsdException w:name="Dark List Accent 2" w:semiHidden="0" w:uiPriority="70" w:unhideWhenUsed="0"/>
-    <w:lsdException w:name="Colorful Shading Accent 2" w:semiHidden="0" w:uiPriority="71" w:unhideWhenUsed="0"/>
-    <w:lsdException w:name="Colorful List Accent 2" w:semiHidden="0" w:uiPriority="72" w:unhideWhenUsed="0"/>
-    <w:lsdException w:name="Colorful Grid Accent 2" w:semiHidden="0" w:uiPriority="73" w:unhideWhenUsed="0"/>
-    <w:lsdException w:name="Light Shading Accent 3" w:semiHidden="0" w:uiPriority="60" w:unhideWhenUsed="0"/>
-    <w:lsdException w:name="Light List Accent 3" w:semiHidden="0" w:uiPriority="61" w:unhideWhenUsed="0"/>
-    <w:lsdException w:name="Light Grid Accent 3" w:semiHidden="0" w:uiPriority="62" w:unhideWhenUsed="0"/>
-    <w:lsdException w:name="Medium Shading 1 Accent 3" w:semiHidden="0" w:uiPriority="63" w:unhideWhenUsed="0"/>
-    <w:lsdException w:name="Medium Shading 2 Accent 3" w:semiHidden="0" w:uiPriority="64" w:unhideWhenUsed="0"/>
-    <w:lsdException w:name="Medium List 1 Accent 3" w:semiHidden="0" w:uiPriority="65" w:unhideWhenUsed="0"/>
-    <w:lsdException w:name="Medium List 2 Accent 3" w:semiHidden="0" w:uiPriority="66" w:unhideWhenUsed="0"/>
-    <w:lsdException w:name="Medium Grid 1 Accent 3" w:semiHidden="0" w:uiPriority="67" w:unhideWhenUsed="0"/>
-    <w:lsdException w:name="Medium Grid 2 Accent 3" w:semiHidden="0" w:uiPriority="68" w:unhideWhenUsed="0"/>
-    <w:lsdException w:name="Medium Grid 3 Accent 3" w:semiHidden="0" w:uiPriority="69" w:unhideWhenUsed="0"/>
-    <w:lsdException w:name="Dark List Accent 3" w:semiHidden="0" w:uiPriority="70" w:unhideWhenUsed="0"/>
-    <w:lsdException w:name="Colorful Shading Accent 3" w:semiHidden="0" w:uiPriority="71" w:unhideWhenUsed="0"/>
-    <w:lsdException w:name="Colorful List Accent 3" w:semiHidden="0" w:uiPriority="72" w:unhideWhenUsed="0"/>
-    <w:lsdException w:name="Colorful Grid Accent 3" w:semiHidden="0" w:uiPriority="73" w:unhideWhenUsed="0"/>
-    <w:lsdException w:name="Light Shading Accent 4" w:semiHidden="0" w:uiPriority="60" w:unhideWhenUsed="0"/>
-    <w:lsdException w:name="Light List Accent 4" w:semiHidden="0" w:uiPriority="61" w:unhideWhenUsed="0"/>
-    <w:lsdException w:name="Light Grid Accent 4" w:semiHidden="0" w:uiPriority="62" w:unhideWhenUsed="0"/>
-    <w:lsdException w:name="Medium Shading 1 Accent 4" w:semiHidden="0" w:uiPriority="63" w:unhideWhenUsed="0"/>
-    <w:lsdException w:name="Medium Shading 2 Accent 4" w:semiHidden="0" w:uiPriority="64" w:unhideWhenUsed="0"/>
-    <w:lsdException w:name="Medium List 1 Accent 4" w:semiHidden="0" w:uiPriority="65" w:unhideWhenUsed="0"/>
-    <w:lsdException w:name="Medium List 2 Accent 4" w:semiHidden="0" w:uiPriority="66" w:unhideWhenUsed="0"/>
-    <w:lsdException w:name="Medium Grid 1 Accent 4" w:semiHidden="0" w:uiPriority="67" w:unhideWhenUsed="0"/>
-    <w:lsdException w:name="Medium Grid 2 Accent 4" w:semiHidden="0" w:uiPriority="68" w:unhideWhenUsed="0"/>
-    <w:lsdException w:name="Medium Grid 3 Accent 4" w:semiHidden="0" w:uiPriority="69" w:unhideWhenUsed="0"/>
-    <w:lsdException w:name="Dark List Accent 4" w:semiHidden="0" w:uiPriority="70" w:unhideWhenUsed="0"/>
-    <w:lsdException w:name="Colorful Shading Accent 4" w:semiHidden="0" w:uiPriority="71" w:unhideWhenUsed="0"/>
-    <w:lsdException w:name="Colorful List Accent 4" w:semiHidden="0" w:uiPriority="72" w:unhideWhenUsed="0"/>
-    <w:lsdException w:name="Colorful Grid Accent 4" w:semiHidden="0" w:uiPriority="73" w:unhideWhenUsed="0"/>
-    <w:lsdException w:name="Light Shading Accent 5" w:semiHidden="0" w:uiPriority="60" w:unhideWhenUsed="0"/>
-    <w:lsdException w:name="Light List Accent 5" w:semiHidden="0" w:uiPriority="61" w:unhideWhenUsed="0"/>
-    <w:lsdException w:name="Light Grid Accent 5" w:semiHidden="0" w:uiPriority="62" w:unhideWhenUsed="0"/>
-    <w:lsdException w:name="Medium Shading 1 Accent 5" w:semiHidden="0" w:uiPriority="63" w:unhideWhenUsed="0"/>
-    <w:lsdException w:name="Medium Shading 2 Accent 5" w:semiHidden="0" w:uiPriority="64" w:unhideWhenUsed="0"/>
-    <w:lsdException w:name="Medium List 1 Accent 5" w:semiHidden="0" w:uiPriority="65" w:unhideWhenUsed="0"/>
-    <w:lsdException w:name="Medium List 2 Accent 5" w:semiHidden="0" w:uiPriority="66" w:unhideWhenUsed="0"/>
-    <w:lsdException w:name="Medium Grid 1 Accent 5" w:semiHidden="0" w:uiPriority="67" w:unhideWhenUsed="0"/>
-    <w:lsdException w:name="Medium Grid 2 Accent 5" w:semiHidden="0" w:uiPriority="68" w:unhideWhenUsed="0"/>
-    <w:lsdException w:name="Medium Grid 3 Accent 5" w:semiHidden="0" w:uiPriority="69" w:unhideWhenUsed="0"/>
-    <w:lsdException w:name="Dark List Accent 5" w:semiHidden="0" w:uiPriority="70" w:unhideWhenUsed="0"/>
-    <w:lsdException w:name="Colorful Shading Accent 5" w:semiHidden="0" w:uiPriority="71" w:unhideWhenUsed="0"/>
-    <w:lsdException w:name="Colorful List Accent 5" w:semiHidden="0" w:uiPriority="72" w:unhideWhenUsed="0"/>
-    <w:lsdException w:name="Colorful Grid Accent 5" w:semiHidden="0" w:uiPriority="73" w:unhideWhenUsed="0"/>
-    <w:lsdException w:name="Light Shading Accent 6" w:semiHidden="0" w:uiPriority="60" w:unhideWhenUsed="0"/>
-    <w:lsdException w:name="Light List Accent 6" w:semiHidden="0" w:uiPriority="61" w:unhideWhenUsed="0"/>
-    <w:lsdException w:name="Light Grid Accent 6" w:semiHidden="0" w:uiPriority="62" w:unhideWhenUsed="0"/>
-    <w:lsdException w:name="Medium Shading 1 Accent 6" w:semiHidden="0" w:uiPriority="63" w:unhideWhenUsed="0"/>
-    <w:lsdException w:name="Medium Shading 2 Accent 6" w:semiHidden="0" w:uiPriority="64" w:unhideWhenUsed="0"/>
-    <w:lsdException w:name="Medium List 1 Accent 6" w:semiHidden="0" w:uiPriority="65" w:unhideWhenUsed="0"/>
-    <w:lsdException w:name="Medium List 2 Accent 6" w:semiHidden="0" w:uiPriority="66" w:unhideWhenUsed="0"/>
-    <w:lsdException w:name="Medium Grid 1 Accent 6" w:semiHidden="0" w:uiPriority="67" w:unhideWhenUsed="0"/>
-    <w:lsdException w:name="Medium Grid 2 Accent 6" w:semiHidden="0" w:uiPriority="68" w:unhideWhenUsed="0"/>
-    <w:lsdException w:name="Medium Grid 3 Accent 6" w:semiHidden="0" w:uiPriority="69" w:unhideWhenUsed="0"/>
-    <w:lsdException w:name="Dark List Accent 6" w:semiHidden="0" w:uiPriority="70" w:unhideWhenUsed="0"/>
-    <w:lsdException w:name="Colorful Shading Accent 6" w:semiHidden="0" w:uiPriority="71" w:unhideWhenUsed="0"/>
-    <w:lsdException w:name="Colorful List Accent 6" w:semiHidden="0" w:uiPriority="72" w:unhideWhenUsed="0"/>
-    <w:lsdException w:name="Colorful Grid Accent 6" w:semiHidden="0" w:uiPriority="73" w:unhideWhenUsed="0"/>
-    <w:lsdException w:name="Subtle Emphasis" w:semiHidden="0" w:uiPriority="19" w:unhideWhenUsed="0" w:qFormat="1"/>
-    <w:lsdException w:name="Intense Emphasis" w:semiHidden="0" w:uiPriority="21" w:unhideWhenUsed="0" w:qFormat="1"/>
-    <w:lsdException w:name="Subtle Reference" w:semiHidden="0" w:uiPriority="31" w:unhideWhenUsed="0" w:qFormat="1"/>
-    <w:lsdException w:name="Intense Reference" w:semiHidden="0" w:uiPriority="32" w:unhideWhenUsed="0" w:qFormat="1"/>
-    <w:lsdException w:name="Book Title" w:semiHidden="0" w:uiPriority="33" w:unhideWhenUsed="0" w:qFormat="1"/>
-    <w:lsdException w:name="Bibliography" w:uiPriority="37"/>
-    <w:lsdException w:name="TOC Heading" w:uiPriority="39" w:qFormat="1"/>
+  <w:latentStyles w:defLockedState="0" w:defUIPriority="99" w:defSemiHidden="0" w:defUnhideWhenUsed="0" w:defQFormat="0" w:count="381">
+    <w:lsdException w:name="Normal" w:uiPriority="0" w:qFormat="1"/>
+    <w:lsdException w:name="heading 1" w:uiPriority="9" w:qFormat="1"/>
+    <w:lsdException w:name="heading 2" w:semiHidden="1" w:uiPriority="9" w:unhideWhenUsed="1" w:qFormat="1"/>
+    <w:lsdException w:name="heading 3" w:semiHidden="1" w:uiPriority="9" w:unhideWhenUsed="1" w:qFormat="1"/>
+    <w:lsdException w:name="heading 4" w:semiHidden="1" w:uiPriority="9" w:unhideWhenUsed="1" w:qFormat="1"/>
+    <w:lsdException w:name="heading 5" w:semiHidden="1" w:uiPriority="9" w:unhideWhenUsed="1" w:qFormat="1"/>
+    <w:lsdException w:name="heading 6" w:semiHidden="1" w:uiPriority="9" w:unhideWhenUsed="1" w:qFormat="1"/>
+    <w:lsdException w:name="heading 7" w:semiHidden="1" w:uiPriority="9" w:unhideWhenUsed="1" w:qFormat="1"/>
+    <w:lsdException w:name="heading 8" w:semiHidden="1" w:uiPriority="9" w:unhideWhenUsed="1" w:qFormat="1"/>
+    <w:lsdException w:name="heading 9" w:semiHidden="1" w:uiPriority="9" w:unhideWhenUsed="1" w:qFormat="1"/>
+    <w:lsdException w:name="index 1" w:semiHidden="1" w:unhideWhenUsed="1"/>
+    <w:lsdException w:name="index 2" w:semiHidden="1" w:unhideWhenUsed="1"/>
+    <w:lsdException w:name="index 3" w:semiHidden="1" w:unhideWhenUsed="1"/>
+    <w:lsdException w:name="index 4" w:semiHidden="1" w:unhideWhenUsed="1"/>
+    <w:lsdException w:name="index 5" w:semiHidden="1" w:unhideWhenUsed="1"/>
+    <w:lsdException w:name="index 6" w:semiHidden="1" w:unhideWhenUsed="1"/>
+    <w:lsdException w:name="index 7" w:semiHidden="1" w:unhideWhenUsed="1"/>
+    <w:lsdException w:name="index 8" w:semiHidden="1" w:unhideWhenUsed="1"/>
+    <w:lsdException w:name="index 9" w:semiHidden="1" w:unhideWhenUsed="1"/>
+    <w:lsdException w:name="toc 1" w:semiHidden="1" w:uiPriority="39" w:unhideWhenUsed="1"/>
+    <w:lsdException w:name="toc 2" w:semiHidden="1" w:uiPriority="39" w:unhideWhenUsed="1"/>
+    <w:lsdException w:name="toc 3" w:semiHidden="1" w:uiPriority="39" w:unhideWhenUsed="1"/>
+    <w:lsdException w:name="toc 4" w:semiHidden="1" w:uiPriority="39" w:unhideWhenUsed="1"/>
+    <w:lsdException w:name="toc 5" w:semiHidden="1" w:uiPriority="39" w:unhideWhenUsed="1"/>
+    <w:lsdException w:name="toc 6" w:semiHidden="1" w:uiPriority="39" w:unhideWhenUsed="1"/>
+    <w:lsdException w:name="toc 7" w:semiHidden="1" w:uiPriority="39" w:unhideWhenUsed="1"/>
+    <w:lsdException w:name="toc 8" w:semiHidden="1" w:uiPriority="39" w:unhideWhenUsed="1"/>
+    <w:lsdException w:name="toc 9" w:semiHidden="1" w:uiPriority="39" w:unhideWhenUsed="1"/>
+    <w:lsdException w:name="Normal Indent" w:semiHidden="1" w:unhideWhenUsed="1"/>
+    <w:lsdException w:name="footnote text" w:semiHidden="1" w:unhideWhenUsed="1"/>
+    <w:lsdException w:name="annotation text" w:semiHidden="1" w:unhideWhenUsed="1"/>
+    <w:lsdException w:name="header" w:semiHidden="1" w:unhideWhenUsed="1"/>
+    <w:lsdException w:name="footer" w:semiHidden="1" w:unhideWhenUsed="1"/>
+    <w:lsdException w:name="index heading" w:semiHidden="1" w:unhideWhenUsed="1"/>
+    <w:lsdException w:name="caption" w:semiHidden="1" w:uiPriority="35" w:unhideWhenUsed="1" w:qFormat="1"/>
+    <w:lsdException w:name="table of figures" w:semiHidden="1" w:unhideWhenUsed="1"/>
+    <w:lsdException w:name="envelope address" w:semiHidden="1" w:unhideWhenUsed="1"/>
+    <w:lsdException w:name="envelope return" w:semiHidden="1" w:unhideWhenUsed="1"/>
+    <w:lsdException w:name="footnote reference" w:semiHidden="1" w:unhideWhenUsed="1"/>
+    <w:lsdException w:name="annotation reference" w:semiHidden="1" w:unhideWhenUsed="1"/>
+    <w:lsdException w:name="line number" w:semiHidden="1" w:unhideWhenUsed="1"/>
+    <w:lsdException w:name="page number" w:semiHidden="1" w:unhideWhenUsed="1"/>
+    <w:lsdException w:name="endnote reference" w:semiHidden="1" w:unhideWhenUsed="1"/>
+    <w:lsdException w:name="endnote text" w:semiHidden="1" w:unhideWhenUsed="1"/>
+    <w:lsdException w:name="table of authorities" w:semiHidden="1" w:unhideWhenUsed="1"/>
+    <w:lsdException w:name="macro" w:semiHidden="1" w:unhideWhenUsed="1"/>
+    <w:lsdException w:name="toa heading" w:semiHidden="1" w:unhideWhenUsed="1"/>
+    <w:lsdException w:name="List" w:semiHidden="1" w:unhideWhenUsed="1"/>
+    <w:lsdException w:name="List Bullet" w:semiHidden="1" w:unhideWhenUsed="1"/>
+    <w:lsdException w:name="List Number" w:semiHidden="1" w:unhideWhenUsed="1"/>
+    <w:lsdException w:name="List 2" w:semiHidden="1" w:unhideWhenUsed="1"/>
+    <w:lsdException w:name="List 3" w:semiHidden="1" w:unhideWhenUsed="1"/>
+    <w:lsdException w:name="List 4" w:semiHidden="1" w:unhideWhenUsed="1"/>
+    <w:lsdException w:name="List 5" w:semiHidden="1" w:unhideWhenUsed="1"/>
+    <w:lsdException w:name="List Bullet 2" w:semiHidden="1" w:unhideWhenUsed="1"/>
+    <w:lsdException w:name="List Bullet 3" w:semiHidden="1" w:unhideWhenUsed="1"/>
+    <w:lsdException w:name="List Bullet 4" w:semiHidden="1" w:unhideWhenUsed="1"/>
+    <w:lsdException w:name="List Bullet 5" w:semiHidden="1" w:unhideWhenUsed="1"/>
+    <w:lsdException w:name="List Number 2" w:semiHidden="1" w:unhideWhenUsed="1"/>
+    <w:lsdException w:name="List Number 3" w:semiHidden="1" w:unhideWhenUsed="1"/>
+    <w:lsdException w:name="List Number 4" w:semiHidden="1" w:unhideWhenUsed="1"/>
+    <w:lsdException w:name="List Number 5" w:semiHidden="1" w:unhideWhenUsed="1"/>
+    <w:lsdException w:name="Title" w:uiPriority="10" w:qFormat="1"/>
+    <w:lsdException w:name="Closing" w:semiHidden="1" w:unhideWhenUsed="1"/>
+    <w:lsdException w:name="Signature" w:semiHidden="1" w:unhideWhenUsed="1"/>
+    <w:lsdException w:name="Default Paragraph Font" w:semiHidden="1" w:uiPriority="1" w:unhideWhenUsed="1"/>
+    <w:lsdException w:name="Body Text" w:semiHidden="1" w:unhideWhenUsed="1"/>
+    <w:lsdException w:name="Body Text Indent" w:semiHidden="1" w:unhideWhenUsed="1"/>
+    <w:lsdException w:name="List Continue" w:semiHidden="1" w:unhideWhenUsed="1"/>
+    <w:lsdException w:name="List Continue 2" w:semiHidden="1" w:unhideWhenUsed="1"/>
+    <w:lsdException w:name="List Continue 3" w:semiHidden="1" w:unhideWhenUsed="1"/>
+    <w:lsdException w:name="List Continue 4" w:semiHidden="1" w:unhideWhenUsed="1"/>
+    <w:lsdException w:name="List Continue 5" w:semiHidden="1" w:unhideWhenUsed="1"/>
+    <w:lsdException w:name="Message Header" w:semiHidden="1" w:unhideWhenUsed="1"/>
+    <w:lsdException w:name="Subtitle" w:uiPriority="11" w:qFormat="1"/>
+    <w:lsdException w:name="Salutation" w:semiHidden="1" w:unhideWhenUsed="1"/>
+    <w:lsdException w:name="Date" w:semiHidden="1" w:unhideWhenUsed="1"/>
+    <w:lsdException w:name="Body Text First Indent" w:semiHidden="1" w:unhideWhenUsed="1"/>
+    <w:lsdException w:name="Body Text First Indent 2" w:semiHidden="1" w:unhideWhenUsed="1"/>
+    <w:lsdException w:name="Note Heading" w:semiHidden="1" w:unhideWhenUsed="1"/>
+    <w:lsdException w:name="Body Text 2" w:semiHidden="1" w:unhideWhenUsed="1"/>
+    <w:lsdException w:name="Body Text 3" w:semiHidden="1" w:unhideWhenUsed="1"/>
+    <w:lsdException w:name="Body Text Indent 2" w:semiHidden="1" w:unhideWhenUsed="1"/>
+    <w:lsdException w:name="Body Text Indent 3" w:semiHidden="1" w:unhideWhenUsed="1"/>
+    <w:lsdException w:name="Block Text" w:semiHidden="1" w:unhideWhenUsed="1"/>
+    <w:lsdException w:name="Hyperlink" w:semiHidden="1" w:unhideWhenUsed="1"/>
+    <w:lsdException w:name="FollowedHyperlink" w:semiHidden="1" w:unhideWhenUsed="1"/>
+    <w:lsdException w:name="Strong" w:uiPriority="22" w:qFormat="1"/>
+    <w:lsdException w:name="Emphasis" w:uiPriority="20" w:qFormat="1"/>
+    <w:lsdException w:name="Document Map" w:semiHidden="1" w:unhideWhenUsed="1"/>
+    <w:lsdException w:name="Plain Text" w:semiHidden="1" w:unhideWhenUsed="1"/>
+    <w:lsdException w:name="E-mail Signature" w:semiHidden="1" w:unhideWhenUsed="1"/>
+    <w:lsdException w:name="HTML Top of Form" w:semiHidden="1" w:unhideWhenUsed="1"/>
+    <w:lsdException w:name="HTML Bottom of Form" w:semiHidden="1" w:unhideWhenUsed="1"/>
+    <w:lsdException w:name="Normal (Web)" w:semiHidden="1" w:unhideWhenUsed="1"/>
+    <w:lsdException w:name="HTML Acronym" w:semiHidden="1" w:unhideWhenUsed="1"/>
+    <w:lsdException w:name="HTML Address" w:semiHidden="1" w:unhideWhenUsed="1"/>
+    <w:lsdException w:name="HTML Cite" w:semiHidden="1" w:unhideWhenUsed="1"/>
+    <w:lsdException w:name="HTML Code" w:semiHidden="1" w:unhideWhenUsed="1"/>
+    <w:lsdException w:name="HTML Definition" w:semiHidden="1" w:unhideWhenUsed="1"/>
+    <w:lsdException w:name="HTML Keyboard" w:semiHidden="1" w:unhideWhenUsed="1"/>
+    <w:lsdException w:name="HTML Preformatted" w:semiHidden="1" w:unhideWhenUsed="1"/>
+    <w:lsdException w:name="HTML Sample" w:semiHidden="1" w:unhideWhenUsed="1"/>
+    <w:lsdException w:name="HTML Typewriter" w:semiHidden="1" w:unhideWhenUsed="1"/>
+    <w:lsdException w:name="HTML Variable" w:semiHidden="1" w:unhideWhenUsed="1"/>
+    <w:lsdException w:name="Normal Table" w:semiHidden="1" w:unhideWhenUsed="1"/>
+    <w:lsdException w:name="annotation subject" w:semiHidden="1" w:unhideWhenUsed="1"/>
+    <w:lsdException w:name="No List" w:semiHidden="1" w:unhideWhenUsed="1"/>
+    <w:lsdException w:name="Outline List 1" w:semiHidden="1" w:unhideWhenUsed="1"/>
+    <w:lsdException w:name="Outline List 2" w:semiHidden="1" w:unhideWhenUsed="1"/>
+    <w:lsdException w:name="Outline List 3" w:semiHidden="1" w:unhideWhenUsed="1"/>
+    <w:lsdException w:name="Table Simple 1" w:semiHidden="1" w:unhideWhenUsed="1"/>
+    <w:lsdException w:name="Table Simple 2" w:semiHidden="1" w:unhideWhenUsed="1"/>
+    <w:lsdException w:name="Table Simple 3" w:semiHidden="1" w:unhideWhenUsed="1"/>
+    <w:lsdException w:name="Table Classic 1" w:semiHidden="1" w:unhideWhenUsed="1"/>
+    <w:lsdException w:name="Table Classic 2" w:semiHidden="1" w:unhideWhenUsed="1"/>
+    <w:lsdException w:name="Table Classic 3" w:semiHidden="1" w:unhideWhenUsed="1"/>
+    <w:lsdException w:name="Table Classic 4" w:semiHidden="1" w:unhideWhenUsed="1"/>
+    <w:lsdException w:name="Table Colorful 1" w:semiHidden="1" w:unhideWhenUsed="1"/>
+    <w:lsdException w:name="Table Colorful 2" w:semiHidden="1" w:unhideWhenUsed="1"/>
+    <w:lsdException w:name="Table Colorful 3" w:semiHidden="1" w:unhideWhenUsed="1"/>
+    <w:lsdException w:name="Table Columns 1" w:semiHidden="1" w:unhideWhenUsed="1"/>
+    <w:lsdException w:name="Table Columns 2" w:semiHidden="1" w:unhideWhenUsed="1"/>
+    <w:lsdException w:name="Table Columns 3" w:semiHidden="1" w:unhideWhenUsed="1"/>
+    <w:lsdException w:name="Table Columns 4" w:semiHidden="1" w:unhideWhenUsed="1"/>
+    <w:lsdException w:name="Table Columns 5" w:semiHidden="1" w:unhideWhenUsed="1"/>
+    <w:lsdException w:name="Table Grid 1" w:semiHidden="1" w:unhideWhenUsed="1"/>
+    <w:lsdException w:name="Table Grid 2" w:semiHidden="1" w:unhideWhenUsed="1"/>
+    <w:lsdException w:name="Table Grid 3" w:semiHidden="1" w:unhideWhenUsed="1"/>
+    <w:lsdException w:name="Table Grid 4" w:semiHidden="1" w:unhideWhenUsed="1"/>
+    <w:lsdException w:name="Table Grid 5" w:semiHidden="1" w:unhideWhenUsed="1"/>
+    <w:lsdException w:name="Table Grid 6" w:semiHidden="1" w:unhideWhenUsed="1"/>
+    <w:lsdException w:name="Table Grid 7" w:semiHidden="1" w:unhideWhenUsed="1"/>
+    <w:lsdException w:name="Table Grid 8" w:semiHidden="1" w:unhideWhenUsed="1"/>
+    <w:lsdException w:name="Table List 1" w:semiHidden="1" w:unhideWhenUsed="1"/>
+    <w:lsdException w:name="Table List 2" w:semiHidden="1" w:unhideWhenUsed="1"/>
+    <w:lsdException w:name="Table List 3" w:semiHidden="1" w:unhideWhenUsed="1"/>
+    <w:lsdException w:name="Table List 4" w:semiHidden="1" w:unhideWhenUsed="1"/>
+    <w:lsdException w:name="Table List 5" w:semiHidden="1" w:unhideWhenUsed="1"/>
+    <w:lsdException w:name="Table List 6" w:semiHidden="1" w:unhideWhenUsed="1"/>
+    <w:lsdException w:name="Table List 7" w:semiHidden="1" w:unhideWhenUsed="1"/>
+    <w:lsdException w:name="Table List 8" w:semiHidden="1" w:unhideWhenUsed="1"/>
+    <w:lsdException w:name="Table 3D effects 1" w:semiHidden="1" w:unhideWhenUsed="1"/>
+    <w:lsdException w:name="Table 3D effects 2" w:semiHidden="1" w:unhideWhenUsed="1"/>
+    <w:lsdException w:name="Table 3D effects 3" w:semiHidden="1" w:unhideWhenUsed="1"/>
+    <w:lsdException w:name="Table Contemporary" w:semiHidden="1" w:unhideWhenUsed="1"/>
+    <w:lsdException w:name="Table Elegant" w:semiHidden="1" w:unhideWhenUsed="1"/>
+    <w:lsdException w:name="Table Professional" w:semiHidden="1" w:unhideWhenUsed="1"/>
+    <w:lsdException w:name="Table Subtle 1" w:semiHidden="1" w:unhideWhenUsed="1"/>
+    <w:lsdException w:name="Table Subtle 2" w:semiHidden="1" w:unhideWhenUsed="1"/>
+    <w:lsdException w:name="Table Web 1" w:semiHidden="1" w:unhideWhenUsed="1"/>
+    <w:lsdException w:name="Table Web 2" w:semiHidden="1" w:unhideWhenUsed="1"/>
+    <w:lsdException w:name="Table Web 3" w:semiHidden="1" w:unhideWhenUsed="1"/>
+    <w:lsdException w:name="Balloon Text" w:semiHidden="1" w:unhideWhenUsed="1"/>
+    <w:lsdException w:name="Table Grid" w:uiPriority="59"/>
+    <w:lsdException w:name="Table Theme" w:semiHidden="1" w:unhideWhenUsed="1"/>
+    <w:lsdException w:name="Note Level 1" w:semiHidden="1" w:unhideWhenUsed="1"/>
+    <w:lsdException w:name="Note Level 2" w:semiHidden="1" w:unhideWhenUsed="1"/>
+    <w:lsdException w:name="Note Level 3" w:semiHidden="1" w:unhideWhenUsed="1"/>
+    <w:lsdException w:name="Note Level 4" w:semiHidden="1" w:unhideWhenUsed="1"/>
+    <w:lsdException w:name="Note Level 5" w:semiHidden="1" w:unhideWhenUsed="1"/>
+    <w:lsdException w:name="Note Level 6" w:semiHidden="1" w:unhideWhenUsed="1"/>
+    <w:lsdException w:name="Note Level 7" w:semiHidden="1" w:unhideWhenUsed="1"/>
+    <w:lsdException w:name="Note Level 8" w:semiHidden="1" w:unhideWhenUsed="1"/>
+    <w:lsdException w:name="Note Level 9" w:semiHidden="1" w:unhideWhenUsed="1"/>
+    <w:lsdException w:name="Placeholder Text" w:semiHidden="1"/>
+    <w:lsdException w:name="No Spacing" w:uiPriority="1" w:qFormat="1"/>
+    <w:lsdException w:name="Light Shading" w:uiPriority="60"/>
+    <w:lsdException w:name="Light List" w:uiPriority="61"/>
+    <w:lsdException w:name="Light Grid" w:uiPriority="62"/>
+    <w:lsdException w:name="Medium Shading 1" w:uiPriority="63"/>
+    <w:lsdException w:name="Medium Shading 2" w:uiPriority="64"/>
+    <w:lsdException w:name="Medium List 1" w:uiPriority="65"/>
+    <w:lsdException w:name="Medium List 2" w:uiPriority="66"/>
+    <w:lsdException w:name="Medium Grid 1" w:uiPriority="67"/>
+    <w:lsdException w:name="Medium Grid 2" w:uiPriority="68"/>
+    <w:lsdException w:name="Medium Grid 3" w:uiPriority="69"/>
+    <w:lsdException w:name="Dark List" w:uiPriority="70"/>
+    <w:lsdException w:name="Colorful Shading" w:uiPriority="71"/>
+    <w:lsdException w:name="Colorful List" w:uiPriority="72"/>
+    <w:lsdException w:name="Colorful Grid" w:uiPriority="73"/>
+    <w:lsdException w:name="Light Shading Accent 1" w:uiPriority="60"/>
+    <w:lsdException w:name="Light List Accent 1" w:uiPriority="61"/>
+    <w:lsdException w:name="Light Grid Accent 1" w:uiPriority="62"/>
+    <w:lsdException w:name="Medium Shading 1 Accent 1" w:uiPriority="63"/>
+    <w:lsdException w:name="Medium Shading 2 Accent 1" w:uiPriority="64"/>
+    <w:lsdException w:name="Medium List 1 Accent 1" w:uiPriority="65"/>
+    <w:lsdException w:name="Revision" w:semiHidden="1"/>
+    <w:lsdException w:name="List Paragraph" w:uiPriority="34" w:qFormat="1"/>
+    <w:lsdException w:name="Quote" w:uiPriority="29" w:qFormat="1"/>
+    <w:lsdException w:name="Intense Quote" w:uiPriority="30" w:qFormat="1"/>
+    <w:lsdException w:name="Medium List 2 Accent 1" w:uiPriority="66"/>
+    <w:lsdException w:name="Medium Grid 1 Accent 1" w:uiPriority="67"/>
+    <w:lsdException w:name="Medium Grid 2 Accent 1" w:uiPriority="68"/>
+    <w:lsdException w:name="Medium Grid 3 Accent 1" w:uiPriority="69"/>
+    <w:lsdException w:name="Dark List Accent 1" w:uiPriority="70"/>
+    <w:lsdException w:name="Colorful Shading Accent 1" w:uiPriority="71"/>
+    <w:lsdException w:name="Colorful List Accent 1" w:uiPriority="72"/>
+    <w:lsdException w:name="Colorful Grid Accent 1" w:uiPriority="73"/>
+    <w:lsdException w:name="Light Shading Accent 2" w:uiPriority="60"/>
+    <w:lsdException w:name="Light List Accent 2" w:uiPriority="61"/>
+    <w:lsdException w:name="Light Grid Accent 2" w:uiPriority="62"/>
+    <w:lsdException w:name="Medium Shading 1 Accent 2" w:uiPriority="63"/>
+    <w:lsdException w:name="Medium Shading 2 Accent 2" w:uiPriority="64"/>
+    <w:lsdException w:name="Medium List 1 Accent 2" w:uiPriority="65"/>
+    <w:lsdException w:name="Medium List 2 Accent 2" w:uiPriority="66"/>
+    <w:lsdException w:name="Medium Grid 1 Accent 2" w:uiPriority="67"/>
+    <w:lsdException w:name="Medium Grid 2 Accent 2" w:uiPriority="68"/>
+    <w:lsdException w:name="Medium Grid 3 Accent 2" w:uiPriority="69"/>
+    <w:lsdException w:name="Dark List Accent 2" w:uiPriority="70"/>
+    <w:lsdException w:name="Colorful Shading Accent 2" w:uiPriority="71"/>
+    <w:lsdException w:name="Colorful List Accent 2" w:uiPriority="72"/>
+    <w:lsdException w:name="Colorful Grid Accent 2" w:uiPriority="73"/>
+    <w:lsdException w:name="Light Shading Accent 3" w:uiPriority="60"/>
+    <w:lsdException w:name="Light List Accent 3" w:uiPriority="61"/>
+    <w:lsdException w:name="Light Grid Accent 3" w:uiPriority="62"/>
+    <w:lsdException w:name="Medium Shading 1 Accent 3" w:uiPriority="63"/>
+    <w:lsdException w:name="Medium Shading 2 Accent 3" w:uiPriority="64"/>
+    <w:lsdException w:name="Medium List 1 Accent 3" w:uiPriority="65"/>
+    <w:lsdException w:name="Medium List 2 Accent 3" w:uiPriority="66"/>
+    <w:lsdException w:name="Medium Grid 1 Accent 3" w:uiPriority="67"/>
+    <w:lsdException w:name="Medium Grid 2 Accent 3" w:uiPriority="68"/>
+    <w:lsdException w:name="Medium Grid 3 Accent 3" w:uiPriority="69"/>
+    <w:lsdException w:name="Dark List Accent 3" w:uiPriority="70"/>
+    <w:lsdException w:name="Colorful Shading Accent 3" w:uiPriority="71"/>
+    <w:lsdException w:name="Colorful List Accent 3" w:uiPriority="72"/>
+    <w:lsdException w:name="Colorful Grid Accent 3" w:uiPriority="73"/>
+    <w:lsdException w:name="Light Shading Accent 4" w:uiPriority="60"/>
+    <w:lsdException w:name="Light List Accent 4" w:uiPriority="61"/>
+    <w:lsdException w:name="Light Grid Accent 4" w:uiPriority="62"/>
+    <w:lsdException w:name="Medium Shading 1 Accent 4" w:uiPriority="63"/>
+    <w:lsdException w:name="Medium Shading 2 Accent 4" w:uiPriority="64"/>
+    <w:lsdException w:name="Medium List 1 Accent 4" w:uiPriority="65"/>
+    <w:lsdException w:name="Medium List 2 Accent 4" w:uiPriority="66"/>
+    <w:lsdException w:name="Medium Grid 1 Accent 4" w:uiPriority="67"/>
+    <w:lsdException w:name="Medium Grid 2 Accent 4" w:uiPriority="68"/>
+    <w:lsdException w:name="Medium Grid 3 Accent 4" w:uiPriority="69"/>
+    <w:lsdException w:name="Dark List Accent 4" w:uiPriority="70"/>
+    <w:lsdException w:name="Colorful Shading Accent 4" w:uiPriority="71"/>
+    <w:lsdException w:name="Colorful List Accent 4" w:uiPriority="72"/>
+    <w:lsdException w:name="Colorful Grid Accent 4" w:uiPriority="73"/>
+    <w:lsdException w:name="Light Shading Accent 5" w:uiPriority="60"/>
+    <w:lsdException w:name="Light List Accent 5" w:uiPriority="61"/>
+    <w:lsdException w:name="Light Grid Accent 5" w:uiPriority="62"/>
+    <w:lsdException w:name="Medium Shading 1 Accent 5" w:uiPriority="63"/>
+    <w:lsdException w:name="Medium Shading 2 Accent 5" w:uiPriority="64"/>
+    <w:lsdException w:name="Medium List 1 Accent 5" w:uiPriority="65"/>
+    <w:lsdException w:name="Medium List 2 Accent 5" w:uiPriority="66"/>
+    <w:lsdException w:name="Medium Grid 1 Accent 5" w:uiPriority="67"/>
+    <w:lsdException w:name="Medium Grid 2 Accent 5" w:uiPriority="68"/>
+    <w:lsdException w:name="Medium Grid 3 Accent 5" w:uiPriority="69"/>
+    <w:lsdException w:name="Dark List Accent 5" w:uiPriority="70"/>
+    <w:lsdException w:name="Colorful Shading Accent 5" w:uiPriority="71"/>
+    <w:lsdException w:name="Colorful List Accent 5" w:uiPriority="72"/>
+    <w:lsdException w:name="Colorful Grid Accent 5" w:uiPriority="73"/>
+    <w:lsdException w:name="Light Shading Accent 6" w:uiPriority="60"/>
+    <w:lsdException w:name="Light List Accent 6" w:uiPriority="61"/>
+    <w:lsdException w:name="Light Grid Accent 6" w:uiPriority="62"/>
+    <w:lsdException w:name="Medium Shading 1 Accent 6" w:uiPriority="63"/>
+    <w:lsdException w:name="Medium Shading 2 Accent 6" w:uiPriority="64"/>
+    <w:lsdException w:name="Medium List 1 Accent 6" w:uiPriority="65"/>
+    <w:lsdException w:name="Medium List 2 Accent 6" w:uiPriority="66"/>
+    <w:lsdException w:name="Medium Grid 1 Accent 6" w:uiPriority="67"/>
+    <w:lsdException w:name="Medium Grid 2 Accent 6" w:uiPriority="68"/>
+    <w:lsdException w:name="Medium Grid 3 Accent 6" w:uiPriority="69"/>
+    <w:lsdException w:name="Dark List Accent 6" w:uiPriority="70"/>
+    <w:lsdException w:name="Colorful Shading Accent 6" w:uiPriority="71"/>
+    <w:lsdException w:name="Colorful List Accent 6" w:uiPriority="72"/>
+    <w:lsdException w:name="Colorful Grid Accent 6" w:uiPriority="73"/>
+    <w:lsdException w:name="Subtle Emphasis" w:uiPriority="19" w:qFormat="1"/>
+    <w:lsdException w:name="Intense Emphasis" w:uiPriority="21" w:qFormat="1"/>
+    <w:lsdException w:name="Subtle Reference" w:uiPriority="31" w:qFormat="1"/>
+    <w:lsdException w:name="Intense Reference" w:uiPriority="32" w:qFormat="1"/>
+    <w:lsdException w:name="Book Title" w:uiPriority="33" w:qFormat="1"/>
+    <w:lsdException w:name="Bibliography" w:semiHidden="1" w:uiPriority="37" w:unhideWhenUsed="1"/>
+    <w:lsdException w:name="TOC Heading" w:semiHidden="1" w:uiPriority="39" w:unhideWhenUsed="1" w:qFormat="1"/>
+    <w:lsdException w:name="Plain Table 1" w:uiPriority="41"/>
+    <w:lsdException w:name="Plain Table 2" w:uiPriority="42"/>
+    <w:lsdException w:name="Plain Table 3" w:uiPriority="43"/>
+    <w:lsdException w:name="Plain Table 4" w:uiPriority="44"/>
+    <w:lsdException w:name="Plain Table 5" w:uiPriority="45"/>
+    <w:lsdException w:name="Grid Table Light" w:uiPriority="40"/>
+    <w:lsdException w:name="Grid Table 1 Light" w:uiPriority="46"/>
+    <w:lsdException w:name="Grid Table 2" w:uiPriority="47"/>
+    <w:lsdException w:name="Grid Table 3" w:uiPriority="48"/>
+    <w:lsdException w:name="Grid Table 4" w:uiPriority="49"/>
+    <w:lsdException w:name="Grid Table 5 Dark" w:uiPriority="50"/>
+    <w:lsdException w:name="Grid Table 6 Colorful" w:uiPriority="51"/>
+    <w:lsdException w:name="Grid Table 7 Colorful" w:uiPriority="52"/>
+    <w:lsdException w:name="Grid Table 1 Light Accent 1" w:uiPriority="46"/>
+    <w:lsdException w:name="Grid Table 2 Accent 1" w:uiPriority="47"/>
+    <w:lsdException w:name="Grid Table 3 Accent 1" w:uiPriority="48"/>
+    <w:lsdException w:name="Grid Table 4 Accent 1" w:uiPriority="49"/>
+    <w:lsdException w:name="Grid Table 5 Dark Accent 1" w:uiPriority="50"/>
+    <w:lsdException w:name="Grid Table 6 Colorful Accent 1" w:uiPriority="51"/>
+    <w:lsdException w:name="Grid Table 7 Colorful Accent 1" w:uiPriority="52"/>
+    <w:lsdException w:name="Grid Table 1 Light Accent 2" w:uiPriority="46"/>
+    <w:lsdException w:name="Grid Table 2 Accent 2" w:uiPriority="47"/>
+    <w:lsdException w:name="Grid Table 3 Accent 2" w:uiPriority="48"/>
+    <w:lsdException w:name="Grid Table 4 Accent 2" w:uiPriority="49"/>
+    <w:lsdException w:name="Grid Table 5 Dark Accent 2" w:uiPriority="50"/>
+    <w:lsdException w:name="Grid Table 6 Colorful Accent 2" w:uiPriority="51"/>
+    <w:lsdException w:name="Grid Table 7 Colorful Accent 2" w:uiPriority="52"/>
+    <w:lsdException w:name="Grid Table 1 Light Accent 3" w:uiPriority="46"/>
+    <w:lsdException w:name="Grid Table 2 Accent 3" w:uiPriority="47"/>
+    <w:lsdException w:name="Grid Table 3 Accent 3" w:uiPriority="48"/>
+    <w:lsdException w:name="Grid Table 4 Accent 3" w:uiPriority="49"/>
+    <w:lsdException w:name="Grid Table 5 Dark Accent 3" w:uiPriority="50"/>
+    <w:lsdException w:name="Grid Table 6 Colorful Accent 3" w:uiPriority="51"/>
+    <w:lsdException w:name="Grid Table 7 Colorful Accent 3" w:uiPriority="52"/>
+    <w:lsdException w:name="Grid Table 1 Light Accent 4" w:uiPriority="46"/>
+    <w:lsdException w:name="Grid Table 2 Accent 4" w:uiPriority="47"/>
+    <w:lsdException w:name="Grid Table 3 Accent 4" w:uiPriority="48"/>
+    <w:lsdException w:name="Grid Table 4 Accent 4" w:uiPriority="49"/>
+    <w:lsdException w:name="Grid Table 5 Dark Accent 4" w:uiPriority="50"/>
+    <w:lsdException w:name="Grid Table 6 Colorful Accent 4" w:uiPriority="51"/>
+    <w:lsdException w:name="Grid Table 7 Colorful Accent 4" w:uiPriority="52"/>
+    <w:lsdException w:name="Grid Table 1 Light Accent 5" w:uiPriority="46"/>
+    <w:lsdException w:name="Grid Table 2 Accent 5" w:uiPriority="47"/>
+    <w:lsdException w:name="Grid Table 3 Accent 5" w:uiPriority="48"/>
+    <w:lsdException w:name="Grid Table 4 Accent 5" w:uiPriority="49"/>
+    <w:lsdException w:name="Grid Table 5 Dark Accent 5" w:uiPriority="50"/>
+    <w:lsdException w:name="Grid Table 6 Colorful Accent 5" w:uiPriority="51"/>
+    <w:lsdException w:name="Grid Table 7 Colorful Accent 5" w:uiPriority="52"/>
+    <w:lsdException w:name="Grid Table 1 Light Accent 6" w:uiPriority="46"/>
+    <w:lsdException w:name="Grid Table 2 Accent 6" w:uiPriority="47"/>
+    <w:lsdException w:name="Grid Table 3 Accent 6" w:uiPriority="48"/>
+    <w:lsdException w:name="Grid Table 4 Accent 6" w:uiPriority="49"/>
+    <w:lsdException w:name="Grid Table 5 Dark Accent 6" w:uiPriority="50"/>
+    <w:lsdException w:name="Grid Table 6 Colorful Accent 6" w:uiPriority="51"/>
+    <w:lsdException w:name="Grid Table 7 Colorful Accent 6" w:uiPriority="52"/>
+    <w:lsdException w:name="List Table 1 Light" w:uiPriority="46"/>
+    <w:lsdException w:name="List Table 2" w:uiPriority="47"/>
+    <w:lsdException w:name="List Table 3" w:uiPriority="48"/>
+    <w:lsdException w:name="List Table 4" w:uiPriority="49"/>
+    <w:lsdException w:name="List Table 5 Dark" w:uiPriority="50"/>
+    <w:lsdException w:name="List Table 6 Colorful" w:uiPriority="51"/>
+    <w:lsdException w:name="List Table 7 Colorful" w:uiPriority="52"/>
+    <w:lsdException w:name="List Table 1 Light Accent 1" w:uiPriority="46"/>
+    <w:lsdException w:name="List Table 2 Accent 1" w:uiPriority="47"/>
+    <w:lsdException w:name="List Table 3 Accent 1" w:uiPriority="48"/>
+    <w:lsdException w:name="List Table 4 Accent 1" w:uiPriority="49"/>
+    <w:lsdException w:name="List Table 5 Dark Accent 1" w:uiPriority="50"/>
+    <w:lsdException w:name="List Table 6 Colorful Accent 1" w:uiPriority="51"/>
+    <w:lsdException w:name="List Table 7 Colorful Accent 1" w:uiPriority="52"/>
+    <w:lsdException w:name="List Table 1 Light Accent 2" w:uiPriority="46"/>
+    <w:lsdException w:name="List Table 2 Accent 2" w:uiPriority="47"/>
+    <w:lsdException w:name="List Table 3 Accent 2" w:uiPriority="48"/>
+    <w:lsdException w:name="List Table 4 Accent 2" w:uiPriority="49"/>
+    <w:lsdException w:name="List Table 5 Dark Accent 2" w:uiPriority="50"/>
+    <w:lsdException w:name="List Table 6 Colorful Accent 2" w:uiPriority="51"/>
+    <w:lsdException w:name="List Table 7 Colorful Accent 2" w:uiPriority="52"/>
+    <w:lsdException w:name="List Table 1 Light Accent 3" w:uiPriority="46"/>
+    <w:lsdException w:name="List Table 2 Accent 3" w:uiPriority="47"/>
+    <w:lsdException w:name="List Table 3 Accent 3" w:uiPriority="48"/>
+    <w:lsdException w:name="List Table 4 Accent 3" w:uiPriority="49"/>
+    <w:lsdException w:name="List Table 5 Dark Accent 3" w:uiPriority="50"/>
+    <w:lsdException w:name="List Table 6 Colorful Accent 3" w:uiPriority="51"/>
+    <w:lsdException w:name="List Table 7 Colorful Accent 3" w:uiPriority="52"/>
+    <w:lsdException w:name="List Table 1 Light Accent 4" w:uiPriority="46"/>
+    <w:lsdException w:name="List Table 2 Accent 4" w:uiPriority="47"/>
+    <w:lsdException w:name="List Table 3 Accent 4" w:uiPriority="48"/>
+    <w:lsdException w:name="List Table 4 Accent 4" w:uiPriority="49"/>
+    <w:lsdException w:name="List Table 5 Dark Accent 4" w:uiPriority="50"/>
+    <w:lsdException w:name="List Table 6 Colorful Accent 4" w:uiPriority="51"/>
+    <w:lsdException w:name="List Table 7 Colorful Accent 4" w:uiPriority="52"/>
+    <w:lsdException w:name="List Table 1 Light Accent 5" w:uiPriority="46"/>
+    <w:lsdException w:name="List Table 2 Accent 5" w:uiPriority="47"/>
+    <w:lsdException w:name="List Table 3 Accent 5" w:uiPriority="48"/>
+    <w:lsdException w:name="List Table 4 Accent 5" w:uiPriority="49"/>
+    <w:lsdException w:name="List Table 5 Dark Accent 5" w:uiPriority="50"/>
+    <w:lsdException w:name="List Table 6 Colorful Accent 5" w:uiPriority="51"/>
+    <w:lsdException w:name="List Table 7 Colorful Accent 5" w:uiPriority="52"/>
+    <w:lsdException w:name="List Table 1 Light Accent 6" w:uiPriority="46"/>
+    <w:lsdException w:name="List Table 2 Accent 6" w:uiPriority="47"/>
+    <w:lsdException w:name="List Table 3 Accent 6" w:uiPriority="48"/>
+    <w:lsdException w:name="List Table 4 Accent 6" w:uiPriority="49"/>
+    <w:lsdException w:name="List Table 5 Dark Accent 6" w:uiPriority="50"/>
+    <w:lsdException w:name="List Table 6 Colorful Accent 6" w:uiPriority="51"/>
+    <w:lsdException w:name="List Table 7 Colorful Accent 6" w:uiPriority="52"/>
+    <w:lsdException w:name="Mention" w:semiHidden="1" w:unhideWhenUsed="1"/>
   </w:latentStyles>
   <w:style w:type="paragraph" w:default="1" w:styleId="Normal">
     <w:name w:val="Normal"/>
@@ -7874,7 +7547,7 @@
 </file>
 
 <file path=customXml/itemProps1.xml><?xml version="1.0" encoding="utf-8"?>
-<ds:datastoreItem xmlns:ds="http://schemas.openxmlformats.org/officeDocument/2006/customXml" ds:itemID="{0D516A7F-FD49-C14D-9761-0986C2000ADF}">
+<ds:datastoreItem xmlns:ds="http://schemas.openxmlformats.org/officeDocument/2006/customXml" ds:itemID="{3035D5C3-4609-BE47-B463-D44A21D53ED7}">
   <ds:schemaRefs>
     <ds:schemaRef ds:uri="http://schemas.openxmlformats.org/officeDocument/2006/bibliography"/>
   </ds:schemaRefs>

</xml_diff>